<commit_message>
Änderungen Pflichtenheft und technische Lösungen
</commit_message>
<xml_diff>
--- a/Pflichtenheft_WIP/Pflichtenheft_Ivo.docx
+++ b/Pflichtenheft_WIP/Pflichtenheft_Ivo.docx
@@ -2,16 +2,100 @@
 <file path=word/document.xml><?xml version="1.0" encoding="utf-8"?>
 <w:document xmlns:wpc="http://schemas.microsoft.com/office/word/2010/wordprocessingCanvas" xmlns:mc="http://schemas.openxmlformats.org/markup-compatibility/2006" xmlns:o="urn:schemas-microsoft-com:office:office" xmlns:r="http://schemas.openxmlformats.org/officeDocument/2006/relationships" xmlns:m="http://schemas.openxmlformats.org/officeDocument/2006/math" xmlns:v="urn:schemas-microsoft-com:vml" xmlns:wp14="http://schemas.microsoft.com/office/word/2010/wordprocessingDrawing" xmlns:wp="http://schemas.openxmlformats.org/drawingml/2006/wordprocessingDrawing" xmlns:w10="urn:schemas-microsoft-com:office:word" xmlns:w="http://schemas.openxmlformats.org/wordprocessingml/2006/main" xmlns:w14="http://schemas.microsoft.com/office/word/2010/wordml" xmlns:w15="http://schemas.microsoft.com/office/word/2012/wordml" xmlns:wpg="http://schemas.microsoft.com/office/word/2010/wordprocessingGroup" xmlns:wpi="http://schemas.microsoft.com/office/word/2010/wordprocessingInk" xmlns:wne="http://schemas.microsoft.com/office/word/2006/wordml" xmlns:wps="http://schemas.microsoft.com/office/word/2010/wordprocessingShape" mc:Ignorable="w14 w15 wp14">
   <w:body>
+    <w:bookmarkStart w:id="0" w:name="toc-Section-1"/>
     <w:p>
       <w:pPr>
         <w:pStyle w:val="berschrift1"/>
         <w:divId w:val="478496114"/>
         <w:rPr>
           <w:rFonts w:asciiTheme="minorHAnsi" w:eastAsia="Times New Roman" w:hAnsiTheme="minorHAnsi"/>
-          <w:lang w:val="en"/>
-        </w:rPr>
-      </w:pPr>
-      <w:bookmarkStart w:id="0" w:name="toc-Section-1"/>
+          <w:b w:val="0"/>
+          <w:sz w:val="20"/>
+          <w:szCs w:val="20"/>
+          <w:lang w:val="en"/>
+        </w:rPr>
+      </w:pPr>
+      <w:r>
+        <w:rPr>
+          <w:rFonts w:asciiTheme="minorHAnsi" w:eastAsia="Times New Roman" w:hAnsiTheme="minorHAnsi"/>
+          <w:b w:val="0"/>
+          <w:sz w:val="20"/>
+          <w:szCs w:val="20"/>
+          <w:lang w:val="en"/>
+        </w:rPr>
+        <w:fldChar w:fldCharType="begin"/>
+      </w:r>
+      <w:r>
+        <w:rPr>
+          <w:rFonts w:asciiTheme="minorHAnsi" w:eastAsia="Times New Roman" w:hAnsiTheme="minorHAnsi"/>
+          <w:b w:val="0"/>
+          <w:sz w:val="20"/>
+          <w:szCs w:val="20"/>
+          <w:lang w:val="en"/>
+        </w:rPr>
+        <w:instrText xml:space="preserve"> HYPERLINK "</w:instrText>
+      </w:r>
+      <w:r>
+        <w:rPr>
+          <w:rFonts w:asciiTheme="minorHAnsi" w:eastAsia="Times New Roman" w:hAnsiTheme="minorHAnsi"/>
+          <w:b w:val="0"/>
+          <w:sz w:val="20"/>
+          <w:szCs w:val="20"/>
+          <w:lang w:val="en"/>
+        </w:rPr>
+        <w:instrText>http://public.beuth-hochschule.de/~knabe/fach/swp-i/Definition-PH.pdf</w:instrText>
+      </w:r>
+      <w:r>
+        <w:rPr>
+          <w:rFonts w:asciiTheme="minorHAnsi" w:eastAsia="Times New Roman" w:hAnsiTheme="minorHAnsi"/>
+          <w:b w:val="0"/>
+          <w:sz w:val="20"/>
+          <w:szCs w:val="20"/>
+          <w:lang w:val="en"/>
+        </w:rPr>
+        <w:instrText xml:space="preserve">" </w:instrText>
+      </w:r>
+      <w:r>
+        <w:rPr>
+          <w:rFonts w:asciiTheme="minorHAnsi" w:eastAsia="Times New Roman" w:hAnsiTheme="minorHAnsi"/>
+          <w:b w:val="0"/>
+          <w:sz w:val="20"/>
+          <w:szCs w:val="20"/>
+          <w:lang w:val="en"/>
+        </w:rPr>
+        <w:fldChar w:fldCharType="separate"/>
+      </w:r>
+      <w:r>
+        <w:rPr>
+          <w:rStyle w:val="Hyperlink"/>
+          <w:rFonts w:asciiTheme="minorHAnsi" w:eastAsia="Times New Roman" w:hAnsiTheme="minorHAnsi"/>
+          <w:b w:val="0"/>
+          <w:sz w:val="20"/>
+          <w:szCs w:val="20"/>
+          <w:lang w:val="en"/>
+        </w:rPr>
+        <w:t>http://public.beuth-hochschule.de/~knabe/fach/swp-i/Definition-PH.pdf</w:t>
+      </w:r>
+      <w:r>
+        <w:rPr>
+          <w:rFonts w:asciiTheme="minorHAnsi" w:eastAsia="Times New Roman" w:hAnsiTheme="minorHAnsi"/>
+          <w:b w:val="0"/>
+          <w:sz w:val="20"/>
+          <w:szCs w:val="20"/>
+          <w:lang w:val="en"/>
+        </w:rPr>
+        <w:fldChar w:fldCharType="end"/>
+      </w:r>
+    </w:p>
+    <w:p>
+      <w:pPr>
+        <w:pStyle w:val="berschrift1"/>
+        <w:divId w:val="478496114"/>
+        <w:rPr>
+          <w:rFonts w:asciiTheme="minorHAnsi" w:eastAsia="Times New Roman" w:hAnsiTheme="minorHAnsi"/>
+          <w:lang w:val="en"/>
+        </w:rPr>
+      </w:pPr>
       <w:r>
         <w:rPr>
           <w:rFonts w:asciiTheme="minorHAnsi" w:eastAsia="Times New Roman" w:hAnsiTheme="minorHAnsi"/>
@@ -593,6 +677,730 @@
           <w:rFonts w:asciiTheme="minorHAnsi" w:eastAsia="Times New Roman" w:hAnsiTheme="minorHAnsi"/>
           <w:lang w:val="en"/>
         </w:rPr>
+        <w:t xml:space="preserve">, </w:t>
+      </w:r>
+      <w:proofErr w:type="spellStart"/>
+      <w:proofErr w:type="gramStart"/>
+      <w:r>
+        <w:rPr>
+          <w:rFonts w:asciiTheme="minorHAnsi" w:eastAsia="Times New Roman" w:hAnsiTheme="minorHAnsi"/>
+          <w:lang w:val="en"/>
+        </w:rPr>
+        <w:t>ist</w:t>
+      </w:r>
+      <w:proofErr w:type="spellEnd"/>
+      <w:proofErr w:type="gramEnd"/>
+      <w:r>
+        <w:rPr>
+          <w:rFonts w:asciiTheme="minorHAnsi" w:eastAsia="Times New Roman" w:hAnsiTheme="minorHAnsi"/>
+          <w:lang w:val="en"/>
+        </w:rPr>
+        <w:t xml:space="preserve"> die </w:t>
+      </w:r>
+      <w:proofErr w:type="spellStart"/>
+      <w:r>
+        <w:rPr>
+          <w:rFonts w:asciiTheme="minorHAnsi" w:eastAsia="Times New Roman" w:hAnsiTheme="minorHAnsi"/>
+          <w:lang w:val="en"/>
+        </w:rPr>
+        <w:t>Aufgabe</w:t>
+      </w:r>
+      <w:proofErr w:type="spellEnd"/>
+      <w:r>
+        <w:rPr>
+          <w:rFonts w:asciiTheme="minorHAnsi" w:eastAsia="Times New Roman" w:hAnsiTheme="minorHAnsi"/>
+          <w:lang w:val="en"/>
+        </w:rPr>
+        <w:t xml:space="preserve"> des </w:t>
+      </w:r>
+      <w:proofErr w:type="spellStart"/>
+      <w:r>
+        <w:rPr>
+          <w:rFonts w:asciiTheme="minorHAnsi" w:eastAsia="Times New Roman" w:hAnsiTheme="minorHAnsi"/>
+          <w:lang w:val="en"/>
+        </w:rPr>
+        <w:t>Praktikaverantwortlichen</w:t>
+      </w:r>
+      <w:proofErr w:type="spellEnd"/>
+      <w:r>
+        <w:rPr>
+          <w:rFonts w:asciiTheme="minorHAnsi" w:eastAsia="Times New Roman" w:hAnsiTheme="minorHAnsi"/>
+          <w:lang w:val="en"/>
+        </w:rPr>
+        <w:t xml:space="preserve"> der HTW-Dresden. </w:t>
+      </w:r>
+      <w:proofErr w:type="spellStart"/>
+      <w:r>
+        <w:rPr>
+          <w:rFonts w:asciiTheme="minorHAnsi" w:eastAsia="Times New Roman" w:hAnsiTheme="minorHAnsi"/>
+          <w:lang w:val="en"/>
+        </w:rPr>
+        <w:t>Er</w:t>
+      </w:r>
+      <w:proofErr w:type="spellEnd"/>
+      <w:r>
+        <w:rPr>
+          <w:rFonts w:asciiTheme="minorHAnsi" w:eastAsia="Times New Roman" w:hAnsiTheme="minorHAnsi"/>
+          <w:lang w:val="en"/>
+        </w:rPr>
+        <w:t xml:space="preserve"> </w:t>
+      </w:r>
+      <w:proofErr w:type="spellStart"/>
+      <w:r>
+        <w:rPr>
+          <w:rFonts w:asciiTheme="minorHAnsi" w:eastAsia="Times New Roman" w:hAnsiTheme="minorHAnsi"/>
+          <w:lang w:val="en"/>
+        </w:rPr>
+        <w:t>pflegt</w:t>
+      </w:r>
+      <w:proofErr w:type="spellEnd"/>
+      <w:r>
+        <w:rPr>
+          <w:rFonts w:asciiTheme="minorHAnsi" w:eastAsia="Times New Roman" w:hAnsiTheme="minorHAnsi"/>
+          <w:lang w:val="en"/>
+        </w:rPr>
+        <w:t xml:space="preserve">, </w:t>
+      </w:r>
+      <w:proofErr w:type="spellStart"/>
+      <w:r>
+        <w:rPr>
+          <w:rFonts w:asciiTheme="minorHAnsi" w:eastAsia="Times New Roman" w:hAnsiTheme="minorHAnsi"/>
+          <w:lang w:val="en"/>
+        </w:rPr>
+        <w:t>verwaltet</w:t>
+      </w:r>
+      <w:proofErr w:type="spellEnd"/>
+      <w:r>
+        <w:rPr>
+          <w:rFonts w:asciiTheme="minorHAnsi" w:eastAsia="Times New Roman" w:hAnsiTheme="minorHAnsi"/>
+          <w:lang w:val="en"/>
+        </w:rPr>
+        <w:t xml:space="preserve"> und </w:t>
+      </w:r>
+      <w:proofErr w:type="spellStart"/>
+      <w:r>
+        <w:rPr>
+          <w:rFonts w:asciiTheme="minorHAnsi" w:eastAsia="Times New Roman" w:hAnsiTheme="minorHAnsi"/>
+          <w:lang w:val="en"/>
+        </w:rPr>
+        <w:t>koordin</w:t>
+      </w:r>
+      <w:r>
+        <w:rPr>
+          <w:rFonts w:asciiTheme="minorHAnsi" w:eastAsia="Times New Roman" w:hAnsiTheme="minorHAnsi"/>
+          <w:lang w:val="en"/>
+        </w:rPr>
+        <w:t>i</w:t>
+      </w:r>
+      <w:r>
+        <w:rPr>
+          <w:rFonts w:asciiTheme="minorHAnsi" w:eastAsia="Times New Roman" w:hAnsiTheme="minorHAnsi"/>
+          <w:lang w:val="en"/>
+        </w:rPr>
+        <w:t>ert</w:t>
+      </w:r>
+      <w:proofErr w:type="spellEnd"/>
+      <w:r>
+        <w:rPr>
+          <w:rFonts w:asciiTheme="minorHAnsi" w:eastAsia="Times New Roman" w:hAnsiTheme="minorHAnsi"/>
+          <w:lang w:val="en"/>
+        </w:rPr>
+        <w:t xml:space="preserve"> den </w:t>
+      </w:r>
+      <w:proofErr w:type="spellStart"/>
+      <w:r>
+        <w:rPr>
+          <w:rFonts w:asciiTheme="minorHAnsi" w:eastAsia="Times New Roman" w:hAnsiTheme="minorHAnsi"/>
+          <w:lang w:val="en"/>
+        </w:rPr>
+        <w:t>Informations</w:t>
+      </w:r>
+      <w:proofErr w:type="spellEnd"/>
+      <w:r>
+        <w:rPr>
+          <w:rFonts w:asciiTheme="minorHAnsi" w:eastAsia="Times New Roman" w:hAnsiTheme="minorHAnsi"/>
+          <w:lang w:val="en"/>
+        </w:rPr>
+        <w:t xml:space="preserve">- und </w:t>
+      </w:r>
+      <w:proofErr w:type="spellStart"/>
+      <w:r>
+        <w:rPr>
+          <w:rFonts w:asciiTheme="minorHAnsi" w:eastAsia="Times New Roman" w:hAnsiTheme="minorHAnsi"/>
+          <w:lang w:val="en"/>
+        </w:rPr>
+        <w:t>Datenfluss</w:t>
+      </w:r>
+      <w:proofErr w:type="spellEnd"/>
+      <w:r>
+        <w:rPr>
+          <w:rFonts w:asciiTheme="minorHAnsi" w:eastAsia="Times New Roman" w:hAnsiTheme="minorHAnsi"/>
+          <w:lang w:val="en"/>
+        </w:rPr>
+        <w:t xml:space="preserve"> </w:t>
+      </w:r>
+      <w:proofErr w:type="spellStart"/>
+      <w:r>
+        <w:rPr>
+          <w:rFonts w:asciiTheme="minorHAnsi" w:eastAsia="Times New Roman" w:hAnsiTheme="minorHAnsi"/>
+          <w:lang w:val="en"/>
+        </w:rPr>
+        <w:t>zwischen</w:t>
+      </w:r>
+      <w:proofErr w:type="spellEnd"/>
+      <w:r>
+        <w:rPr>
+          <w:rFonts w:asciiTheme="minorHAnsi" w:eastAsia="Times New Roman" w:hAnsiTheme="minorHAnsi"/>
+          <w:lang w:val="en"/>
+        </w:rPr>
+        <w:t xml:space="preserve"> Student, </w:t>
+      </w:r>
+      <w:proofErr w:type="spellStart"/>
+      <w:r>
+        <w:rPr>
+          <w:rFonts w:asciiTheme="minorHAnsi" w:eastAsia="Times New Roman" w:hAnsiTheme="minorHAnsi"/>
+          <w:lang w:val="en"/>
+        </w:rPr>
+        <w:t>Praktikafirma</w:t>
+      </w:r>
+      <w:proofErr w:type="spellEnd"/>
+      <w:r>
+        <w:rPr>
+          <w:rFonts w:asciiTheme="minorHAnsi" w:eastAsia="Times New Roman" w:hAnsiTheme="minorHAnsi"/>
+          <w:lang w:val="en"/>
+        </w:rPr>
+        <w:t xml:space="preserve">, </w:t>
+      </w:r>
+      <w:proofErr w:type="spellStart"/>
+      <w:r>
+        <w:rPr>
+          <w:rFonts w:asciiTheme="minorHAnsi" w:eastAsia="Times New Roman" w:hAnsiTheme="minorHAnsi"/>
+          <w:lang w:val="en"/>
+        </w:rPr>
+        <w:t>betreuenden</w:t>
+      </w:r>
+      <w:proofErr w:type="spellEnd"/>
+      <w:r>
+        <w:rPr>
+          <w:rFonts w:asciiTheme="minorHAnsi" w:eastAsia="Times New Roman" w:hAnsiTheme="minorHAnsi"/>
+          <w:lang w:val="en"/>
+        </w:rPr>
+        <w:t xml:space="preserve"> </w:t>
+      </w:r>
+      <w:proofErr w:type="spellStart"/>
+      <w:r>
+        <w:rPr>
+          <w:rFonts w:asciiTheme="minorHAnsi" w:eastAsia="Times New Roman" w:hAnsiTheme="minorHAnsi"/>
+          <w:lang w:val="en"/>
+        </w:rPr>
+        <w:t>Hochschullehrer</w:t>
+      </w:r>
+      <w:proofErr w:type="spellEnd"/>
+      <w:r>
+        <w:rPr>
+          <w:rFonts w:asciiTheme="minorHAnsi" w:eastAsia="Times New Roman" w:hAnsiTheme="minorHAnsi"/>
+          <w:lang w:val="en"/>
+        </w:rPr>
+        <w:t xml:space="preserve"> </w:t>
+      </w:r>
+      <w:r>
+        <w:rPr>
+          <w:rFonts w:asciiTheme="minorHAnsi" w:eastAsia="Times New Roman" w:hAnsiTheme="minorHAnsi"/>
+          <w:lang w:val="en"/>
+        </w:rPr>
+        <w:t xml:space="preserve">und </w:t>
+      </w:r>
+      <w:proofErr w:type="spellStart"/>
+      <w:r>
+        <w:rPr>
+          <w:rFonts w:asciiTheme="minorHAnsi" w:eastAsia="Times New Roman" w:hAnsiTheme="minorHAnsi"/>
+          <w:lang w:val="en"/>
+        </w:rPr>
+        <w:t>Prüfungsamt</w:t>
+      </w:r>
+      <w:proofErr w:type="spellEnd"/>
+      <w:r>
+        <w:rPr>
+          <w:rFonts w:asciiTheme="minorHAnsi" w:eastAsia="Times New Roman" w:hAnsiTheme="minorHAnsi"/>
+          <w:lang w:val="en"/>
+        </w:rPr>
+        <w:t xml:space="preserve">. Dies </w:t>
+      </w:r>
+      <w:proofErr w:type="spellStart"/>
+      <w:r>
+        <w:rPr>
+          <w:rFonts w:asciiTheme="minorHAnsi" w:eastAsia="Times New Roman" w:hAnsiTheme="minorHAnsi"/>
+          <w:lang w:val="en"/>
+        </w:rPr>
+        <w:t>geschieht</w:t>
+      </w:r>
+      <w:proofErr w:type="spellEnd"/>
+      <w:r>
+        <w:rPr>
+          <w:rFonts w:asciiTheme="minorHAnsi" w:eastAsia="Times New Roman" w:hAnsiTheme="minorHAnsi"/>
+          <w:lang w:val="en"/>
+        </w:rPr>
+        <w:t xml:space="preserve"> </w:t>
+      </w:r>
+      <w:proofErr w:type="spellStart"/>
+      <w:r>
+        <w:rPr>
+          <w:rFonts w:asciiTheme="minorHAnsi" w:eastAsia="Times New Roman" w:hAnsiTheme="minorHAnsi"/>
+          <w:lang w:val="en"/>
+        </w:rPr>
+        <w:t>aktuell</w:t>
+      </w:r>
+      <w:proofErr w:type="spellEnd"/>
+      <w:r>
+        <w:rPr>
+          <w:rFonts w:asciiTheme="minorHAnsi" w:eastAsia="Times New Roman" w:hAnsiTheme="minorHAnsi"/>
+          <w:lang w:val="en"/>
+        </w:rPr>
+        <w:t xml:space="preserve"> </w:t>
+      </w:r>
+      <w:proofErr w:type="spellStart"/>
+      <w:r>
+        <w:rPr>
+          <w:rFonts w:asciiTheme="minorHAnsi" w:eastAsia="Times New Roman" w:hAnsiTheme="minorHAnsi"/>
+          <w:lang w:val="en"/>
+        </w:rPr>
+        <w:t>vorwiegend</w:t>
+      </w:r>
+      <w:proofErr w:type="spellEnd"/>
+      <w:r>
+        <w:rPr>
+          <w:rFonts w:asciiTheme="minorHAnsi" w:eastAsia="Times New Roman" w:hAnsiTheme="minorHAnsi"/>
+          <w:lang w:val="en"/>
+        </w:rPr>
+        <w:t xml:space="preserve"> </w:t>
+      </w:r>
+      <w:r>
+        <w:rPr>
+          <w:rFonts w:asciiTheme="minorHAnsi" w:eastAsia="Times New Roman" w:hAnsiTheme="minorHAnsi"/>
+          <w:lang w:val="en"/>
+        </w:rPr>
+        <w:t>(</w:t>
+      </w:r>
+      <w:proofErr w:type="spellStart"/>
+      <w:r>
+        <w:rPr>
+          <w:rFonts w:asciiTheme="minorHAnsi" w:eastAsia="Times New Roman" w:hAnsiTheme="minorHAnsi"/>
+          <w:highlight w:val="yellow"/>
+          <w:lang w:val="en"/>
+        </w:rPr>
+        <w:t>händisch</w:t>
+      </w:r>
+      <w:proofErr w:type="spellEnd"/>
+      <w:r>
+        <w:rPr>
+          <w:rFonts w:asciiTheme="minorHAnsi" w:eastAsia="Times New Roman" w:hAnsiTheme="minorHAnsi"/>
+          <w:lang w:val="en"/>
+        </w:rPr>
+        <w:t>)</w:t>
+      </w:r>
+      <w:r>
+        <w:rPr>
+          <w:rFonts w:asciiTheme="minorHAnsi" w:eastAsia="Times New Roman" w:hAnsiTheme="minorHAnsi"/>
+          <w:lang w:val="en"/>
+        </w:rPr>
+        <w:t xml:space="preserve">, über </w:t>
+      </w:r>
+      <w:proofErr w:type="spellStart"/>
+      <w:r>
+        <w:rPr>
+          <w:rFonts w:asciiTheme="minorHAnsi" w:eastAsia="Times New Roman" w:hAnsiTheme="minorHAnsi"/>
+          <w:lang w:val="en"/>
+        </w:rPr>
+        <w:t>Exceltabellen</w:t>
+      </w:r>
+      <w:proofErr w:type="spellEnd"/>
+      <w:r>
+        <w:rPr>
+          <w:rFonts w:asciiTheme="minorHAnsi" w:eastAsia="Times New Roman" w:hAnsiTheme="minorHAnsi"/>
+          <w:lang w:val="en"/>
+        </w:rPr>
+        <w:t xml:space="preserve">, </w:t>
+      </w:r>
+      <w:r>
+        <w:rPr>
+          <w:rFonts w:asciiTheme="minorHAnsi" w:eastAsia="Times New Roman" w:hAnsiTheme="minorHAnsi"/>
+          <w:highlight w:val="yellow"/>
+          <w:lang w:val="en"/>
+        </w:rPr>
+        <w:t>(</w:t>
+      </w:r>
+      <w:proofErr w:type="spellStart"/>
+      <w:r>
+        <w:rPr>
+          <w:rFonts w:asciiTheme="minorHAnsi" w:eastAsia="Times New Roman" w:hAnsiTheme="minorHAnsi"/>
+          <w:highlight w:val="yellow"/>
+          <w:lang w:val="en"/>
+        </w:rPr>
+        <w:t>Datenbanken</w:t>
+      </w:r>
+      <w:proofErr w:type="spellEnd"/>
+      <w:r>
+        <w:rPr>
+          <w:rFonts w:asciiTheme="minorHAnsi" w:eastAsia="Times New Roman" w:hAnsiTheme="minorHAnsi"/>
+          <w:highlight w:val="yellow"/>
+          <w:lang w:val="en"/>
+        </w:rPr>
+        <w:t>?)</w:t>
+      </w:r>
+      <w:r>
+        <w:rPr>
+          <w:rFonts w:asciiTheme="minorHAnsi" w:eastAsia="Times New Roman" w:hAnsiTheme="minorHAnsi"/>
+          <w:lang w:val="en"/>
+        </w:rPr>
+        <w:t xml:space="preserve"> und </w:t>
+      </w:r>
+      <w:r>
+        <w:rPr>
+          <w:rFonts w:asciiTheme="minorHAnsi" w:eastAsia="Times New Roman" w:hAnsiTheme="minorHAnsi"/>
+          <w:highlight w:val="yellow"/>
+          <w:lang w:val="en"/>
+        </w:rPr>
+        <w:t>(</w:t>
+      </w:r>
+      <w:proofErr w:type="spellStart"/>
+      <w:r>
+        <w:rPr>
+          <w:rFonts w:asciiTheme="minorHAnsi" w:eastAsia="Times New Roman" w:hAnsiTheme="minorHAnsi"/>
+          <w:highlight w:val="yellow"/>
+          <w:lang w:val="en"/>
+        </w:rPr>
+        <w:t>Worddokumenten</w:t>
+      </w:r>
+      <w:proofErr w:type="spellEnd"/>
+      <w:r>
+        <w:rPr>
+          <w:rFonts w:asciiTheme="minorHAnsi" w:eastAsia="Times New Roman" w:hAnsiTheme="minorHAnsi"/>
+          <w:highlight w:val="yellow"/>
+          <w:lang w:val="en"/>
+        </w:rPr>
+        <w:t>?).</w:t>
+      </w:r>
+      <w:r>
+        <w:rPr>
+          <w:rFonts w:asciiTheme="minorHAnsi" w:eastAsia="Times New Roman" w:hAnsiTheme="minorHAnsi"/>
+          <w:lang w:val="en"/>
+        </w:rPr>
+        <w:t xml:space="preserve"> </w:t>
+      </w:r>
+    </w:p>
+    <w:p>
+      <w:pPr>
+        <w:divId w:val="1567177965"/>
+        <w:rPr>
+          <w:rFonts w:asciiTheme="minorHAnsi" w:eastAsia="Times New Roman" w:hAnsiTheme="minorHAnsi"/>
+          <w:lang w:val="en"/>
+        </w:rPr>
+      </w:pPr>
+      <w:r>
+        <w:rPr>
+          <w:rFonts w:asciiTheme="minorHAnsi" w:eastAsia="Times New Roman" w:hAnsiTheme="minorHAnsi"/>
+          <w:lang w:val="en"/>
+        </w:rPr>
+        <w:t xml:space="preserve">Um die </w:t>
+      </w:r>
+      <w:proofErr w:type="spellStart"/>
+      <w:r>
+        <w:rPr>
+          <w:rFonts w:asciiTheme="minorHAnsi" w:eastAsia="Times New Roman" w:hAnsiTheme="minorHAnsi"/>
+          <w:lang w:val="en"/>
+        </w:rPr>
+        <w:t>große</w:t>
+      </w:r>
+      <w:proofErr w:type="spellEnd"/>
+      <w:r>
+        <w:rPr>
+          <w:rFonts w:asciiTheme="minorHAnsi" w:eastAsia="Times New Roman" w:hAnsiTheme="minorHAnsi"/>
+          <w:lang w:val="en"/>
+        </w:rPr>
+        <w:t xml:space="preserve"> </w:t>
+      </w:r>
+      <w:proofErr w:type="spellStart"/>
+      <w:r>
+        <w:rPr>
+          <w:rFonts w:asciiTheme="minorHAnsi" w:eastAsia="Times New Roman" w:hAnsiTheme="minorHAnsi"/>
+          <w:lang w:val="en"/>
+        </w:rPr>
+        <w:t>Zahl</w:t>
+      </w:r>
+      <w:proofErr w:type="spellEnd"/>
+      <w:r>
+        <w:rPr>
+          <w:rFonts w:asciiTheme="minorHAnsi" w:eastAsia="Times New Roman" w:hAnsiTheme="minorHAnsi"/>
+          <w:lang w:val="en"/>
+        </w:rPr>
+        <w:t xml:space="preserve"> der </w:t>
+      </w:r>
+      <w:proofErr w:type="spellStart"/>
+      <w:r>
+        <w:rPr>
+          <w:rFonts w:asciiTheme="minorHAnsi" w:eastAsia="Times New Roman" w:hAnsiTheme="minorHAnsi"/>
+          <w:lang w:val="en"/>
+        </w:rPr>
+        <w:t>im</w:t>
+      </w:r>
+      <w:proofErr w:type="spellEnd"/>
+      <w:r>
+        <w:rPr>
+          <w:rFonts w:asciiTheme="minorHAnsi" w:eastAsia="Times New Roman" w:hAnsiTheme="minorHAnsi"/>
+          <w:lang w:val="en"/>
+        </w:rPr>
+        <w:t xml:space="preserve"> </w:t>
+      </w:r>
+      <w:proofErr w:type="spellStart"/>
+      <w:r>
+        <w:rPr>
+          <w:rFonts w:asciiTheme="minorHAnsi" w:eastAsia="Times New Roman" w:hAnsiTheme="minorHAnsi"/>
+          <w:lang w:val="en"/>
+        </w:rPr>
+        <w:t>Praxissemester</w:t>
+      </w:r>
+      <w:proofErr w:type="spellEnd"/>
+      <w:r>
+        <w:rPr>
+          <w:rFonts w:asciiTheme="minorHAnsi" w:eastAsia="Times New Roman" w:hAnsiTheme="minorHAnsi"/>
+          <w:lang w:val="en"/>
+        </w:rPr>
+        <w:t xml:space="preserve"> </w:t>
+      </w:r>
+      <w:proofErr w:type="spellStart"/>
+      <w:r>
+        <w:rPr>
+          <w:rFonts w:asciiTheme="minorHAnsi" w:eastAsia="Times New Roman" w:hAnsiTheme="minorHAnsi"/>
+          <w:lang w:val="en"/>
+        </w:rPr>
+        <w:t>befindlichen</w:t>
+      </w:r>
+      <w:proofErr w:type="spellEnd"/>
+      <w:r>
+        <w:rPr>
+          <w:rFonts w:asciiTheme="minorHAnsi" w:eastAsia="Times New Roman" w:hAnsiTheme="minorHAnsi"/>
+          <w:lang w:val="en"/>
+        </w:rPr>
+        <w:t xml:space="preserve"> </w:t>
+      </w:r>
+      <w:proofErr w:type="spellStart"/>
+      <w:r>
+        <w:rPr>
+          <w:rFonts w:asciiTheme="minorHAnsi" w:eastAsia="Times New Roman" w:hAnsiTheme="minorHAnsi"/>
+          <w:lang w:val="en"/>
+        </w:rPr>
+        <w:t>Studenten</w:t>
+      </w:r>
+      <w:proofErr w:type="spellEnd"/>
+      <w:r>
+        <w:rPr>
+          <w:rFonts w:asciiTheme="minorHAnsi" w:eastAsia="Times New Roman" w:hAnsiTheme="minorHAnsi"/>
+          <w:lang w:val="en"/>
+        </w:rPr>
+        <w:t xml:space="preserve"> in </w:t>
+      </w:r>
+      <w:proofErr w:type="spellStart"/>
+      <w:r>
+        <w:rPr>
+          <w:rFonts w:asciiTheme="minorHAnsi" w:eastAsia="Times New Roman" w:hAnsiTheme="minorHAnsi"/>
+          <w:lang w:val="en"/>
+        </w:rPr>
+        <w:t>Zukunft</w:t>
+      </w:r>
+      <w:proofErr w:type="spellEnd"/>
+      <w:r>
+        <w:rPr>
+          <w:rFonts w:asciiTheme="minorHAnsi" w:eastAsia="Times New Roman" w:hAnsiTheme="minorHAnsi"/>
+          <w:lang w:val="en"/>
+        </w:rPr>
+        <w:t xml:space="preserve"> </w:t>
+      </w:r>
+      <w:proofErr w:type="spellStart"/>
+      <w:r>
+        <w:rPr>
+          <w:rFonts w:asciiTheme="minorHAnsi" w:eastAsia="Times New Roman" w:hAnsiTheme="minorHAnsi"/>
+          <w:lang w:val="en"/>
+        </w:rPr>
+        <w:t>komfortabel</w:t>
+      </w:r>
+      <w:proofErr w:type="spellEnd"/>
+      <w:r>
+        <w:rPr>
+          <w:rFonts w:asciiTheme="minorHAnsi" w:eastAsia="Times New Roman" w:hAnsiTheme="minorHAnsi"/>
+          <w:lang w:val="en"/>
+        </w:rPr>
+        <w:t xml:space="preserve"> und </w:t>
+      </w:r>
+      <w:proofErr w:type="spellStart"/>
+      <w:r>
+        <w:rPr>
+          <w:rFonts w:asciiTheme="minorHAnsi" w:eastAsia="Times New Roman" w:hAnsiTheme="minorHAnsi"/>
+          <w:lang w:val="en"/>
+        </w:rPr>
+        <w:t>effizienter</w:t>
+      </w:r>
+      <w:proofErr w:type="spellEnd"/>
+      <w:r>
+        <w:rPr>
+          <w:rFonts w:asciiTheme="minorHAnsi" w:eastAsia="Times New Roman" w:hAnsiTheme="minorHAnsi"/>
+          <w:lang w:val="en"/>
+        </w:rPr>
+        <w:t xml:space="preserve"> </w:t>
+      </w:r>
+      <w:proofErr w:type="spellStart"/>
+      <w:r>
+        <w:rPr>
+          <w:rFonts w:asciiTheme="minorHAnsi" w:eastAsia="Times New Roman" w:hAnsiTheme="minorHAnsi"/>
+          <w:lang w:val="en"/>
+        </w:rPr>
+        <w:t>zu</w:t>
+      </w:r>
+      <w:proofErr w:type="spellEnd"/>
+      <w:r>
+        <w:rPr>
+          <w:rFonts w:asciiTheme="minorHAnsi" w:eastAsia="Times New Roman" w:hAnsiTheme="minorHAnsi"/>
+          <w:lang w:val="en"/>
+        </w:rPr>
+        <w:t xml:space="preserve"> </w:t>
+      </w:r>
+      <w:proofErr w:type="spellStart"/>
+      <w:r>
+        <w:rPr>
+          <w:rFonts w:asciiTheme="minorHAnsi" w:eastAsia="Times New Roman" w:hAnsiTheme="minorHAnsi"/>
+          <w:lang w:val="en"/>
+        </w:rPr>
+        <w:t>verwalten</w:t>
+      </w:r>
+      <w:proofErr w:type="spellEnd"/>
+      <w:r>
+        <w:rPr>
+          <w:rFonts w:asciiTheme="minorHAnsi" w:eastAsia="Times New Roman" w:hAnsiTheme="minorHAnsi"/>
+          <w:lang w:val="en"/>
+        </w:rPr>
+        <w:t xml:space="preserve">, </w:t>
+      </w:r>
+      <w:r>
+        <w:rPr>
+          <w:rFonts w:asciiTheme="minorHAnsi" w:eastAsia="Times New Roman" w:hAnsiTheme="minorHAnsi"/>
+          <w:highlight w:val="yellow"/>
+          <w:lang w:val="en"/>
+        </w:rPr>
+        <w:t>(</w:t>
+      </w:r>
+      <w:proofErr w:type="spellStart"/>
+      <w:r>
+        <w:rPr>
+          <w:rFonts w:asciiTheme="minorHAnsi" w:eastAsia="Times New Roman" w:hAnsiTheme="minorHAnsi"/>
+          <w:highlight w:val="yellow"/>
+          <w:lang w:val="en"/>
+        </w:rPr>
+        <w:t>sowie</w:t>
+      </w:r>
+      <w:proofErr w:type="spellEnd"/>
+      <w:r>
+        <w:rPr>
+          <w:rFonts w:asciiTheme="minorHAnsi" w:eastAsia="Times New Roman" w:hAnsiTheme="minorHAnsi"/>
+          <w:highlight w:val="yellow"/>
+          <w:lang w:val="en"/>
+        </w:rPr>
+        <w:t xml:space="preserve"> </w:t>
+      </w:r>
+      <w:proofErr w:type="spellStart"/>
+      <w:r>
+        <w:rPr>
+          <w:rFonts w:asciiTheme="minorHAnsi" w:eastAsia="Times New Roman" w:hAnsiTheme="minorHAnsi"/>
+          <w:highlight w:val="yellow"/>
+          <w:lang w:val="en"/>
+        </w:rPr>
+        <w:t>mögliche</w:t>
+      </w:r>
+      <w:proofErr w:type="spellEnd"/>
+      <w:r>
+        <w:rPr>
+          <w:rFonts w:asciiTheme="minorHAnsi" w:eastAsia="Times New Roman" w:hAnsiTheme="minorHAnsi"/>
+          <w:highlight w:val="yellow"/>
+          <w:lang w:val="en"/>
+        </w:rPr>
+        <w:t xml:space="preserve"> </w:t>
+      </w:r>
+      <w:proofErr w:type="spellStart"/>
+      <w:r>
+        <w:rPr>
+          <w:rFonts w:asciiTheme="minorHAnsi" w:eastAsia="Times New Roman" w:hAnsiTheme="minorHAnsi"/>
+          <w:highlight w:val="yellow"/>
+          <w:lang w:val="en"/>
+        </w:rPr>
+        <w:t>redundante</w:t>
+      </w:r>
+      <w:proofErr w:type="spellEnd"/>
+      <w:r>
+        <w:rPr>
+          <w:rFonts w:asciiTheme="minorHAnsi" w:eastAsia="Times New Roman" w:hAnsiTheme="minorHAnsi"/>
+          <w:highlight w:val="yellow"/>
+          <w:lang w:val="en"/>
+        </w:rPr>
+        <w:t xml:space="preserve"> </w:t>
+      </w:r>
+      <w:proofErr w:type="spellStart"/>
+      <w:r>
+        <w:rPr>
+          <w:rFonts w:asciiTheme="minorHAnsi" w:eastAsia="Times New Roman" w:hAnsiTheme="minorHAnsi"/>
+          <w:highlight w:val="yellow"/>
+          <w:lang w:val="en"/>
+        </w:rPr>
+        <w:t>Informationen</w:t>
+      </w:r>
+      <w:proofErr w:type="spellEnd"/>
+      <w:r>
+        <w:rPr>
+          <w:rFonts w:asciiTheme="minorHAnsi" w:eastAsia="Times New Roman" w:hAnsiTheme="minorHAnsi"/>
+          <w:highlight w:val="yellow"/>
+          <w:lang w:val="en"/>
+        </w:rPr>
+        <w:t xml:space="preserve"> </w:t>
+      </w:r>
+      <w:proofErr w:type="spellStart"/>
+      <w:r>
+        <w:rPr>
+          <w:rFonts w:asciiTheme="minorHAnsi" w:eastAsia="Times New Roman" w:hAnsiTheme="minorHAnsi"/>
+          <w:highlight w:val="yellow"/>
+          <w:lang w:val="en"/>
+        </w:rPr>
+        <w:t>zu</w:t>
+      </w:r>
+      <w:proofErr w:type="spellEnd"/>
+      <w:r>
+        <w:rPr>
+          <w:rFonts w:asciiTheme="minorHAnsi" w:eastAsia="Times New Roman" w:hAnsiTheme="minorHAnsi"/>
+          <w:highlight w:val="yellow"/>
+          <w:lang w:val="en"/>
+        </w:rPr>
+        <w:t xml:space="preserve"> </w:t>
+      </w:r>
+      <w:proofErr w:type="spellStart"/>
+      <w:r>
+        <w:rPr>
+          <w:rFonts w:asciiTheme="minorHAnsi" w:eastAsia="Times New Roman" w:hAnsiTheme="minorHAnsi"/>
+          <w:highlight w:val="yellow"/>
+          <w:lang w:val="en"/>
+        </w:rPr>
+        <w:t>eliminieren</w:t>
+      </w:r>
+      <w:proofErr w:type="spellEnd"/>
+      <w:r>
+        <w:rPr>
+          <w:rFonts w:asciiTheme="minorHAnsi" w:eastAsia="Times New Roman" w:hAnsiTheme="minorHAnsi"/>
+          <w:highlight w:val="yellow"/>
+          <w:lang w:val="en"/>
+        </w:rPr>
+        <w:t>?)</w:t>
+      </w:r>
+      <w:r>
+        <w:rPr>
+          <w:rFonts w:asciiTheme="minorHAnsi" w:eastAsia="Times New Roman" w:hAnsiTheme="minorHAnsi"/>
+          <w:highlight w:val="yellow"/>
+          <w:lang w:val="en"/>
+        </w:rPr>
         <w:t>,</w:t>
       </w:r>
       <w:r>
@@ -603,16 +1411,158 @@
         <w:t xml:space="preserve"> </w:t>
       </w:r>
       <w:proofErr w:type="spellStart"/>
-      <w:proofErr w:type="gramStart"/>
-      <w:r>
-        <w:rPr>
-          <w:rFonts w:asciiTheme="minorHAnsi" w:eastAsia="Times New Roman" w:hAnsiTheme="minorHAnsi"/>
-          <w:lang w:val="en"/>
-        </w:rPr>
-        <w:t>ist</w:t>
-      </w:r>
-      <w:proofErr w:type="spellEnd"/>
-      <w:proofErr w:type="gramEnd"/>
+      <w:r>
+        <w:rPr>
+          <w:rFonts w:asciiTheme="minorHAnsi" w:eastAsia="Times New Roman" w:hAnsiTheme="minorHAnsi"/>
+          <w:lang w:val="en"/>
+        </w:rPr>
+        <w:t>soll</w:t>
+      </w:r>
+      <w:proofErr w:type="spellEnd"/>
+      <w:r>
+        <w:rPr>
+          <w:rFonts w:asciiTheme="minorHAnsi" w:eastAsia="Times New Roman" w:hAnsiTheme="minorHAnsi"/>
+          <w:lang w:val="en"/>
+        </w:rPr>
+        <w:t xml:space="preserve"> </w:t>
+      </w:r>
+      <w:proofErr w:type="spellStart"/>
+      <w:r>
+        <w:rPr>
+          <w:rFonts w:asciiTheme="minorHAnsi" w:eastAsia="Times New Roman" w:hAnsiTheme="minorHAnsi"/>
+          <w:lang w:val="en"/>
+        </w:rPr>
+        <w:t>ein</w:t>
+      </w:r>
+      <w:proofErr w:type="spellEnd"/>
+      <w:r>
+        <w:rPr>
+          <w:rFonts w:asciiTheme="minorHAnsi" w:eastAsia="Times New Roman" w:hAnsiTheme="minorHAnsi"/>
+          <w:lang w:val="en"/>
+        </w:rPr>
+        <w:t xml:space="preserve"> </w:t>
+      </w:r>
+      <w:proofErr w:type="spellStart"/>
+      <w:r>
+        <w:rPr>
+          <w:rFonts w:asciiTheme="minorHAnsi" w:eastAsia="Times New Roman" w:hAnsiTheme="minorHAnsi"/>
+          <w:lang w:val="en"/>
+        </w:rPr>
+        <w:t>Informationssystem</w:t>
+      </w:r>
+      <w:proofErr w:type="spellEnd"/>
+      <w:r>
+        <w:rPr>
+          <w:rFonts w:asciiTheme="minorHAnsi" w:eastAsia="Times New Roman" w:hAnsiTheme="minorHAnsi"/>
+          <w:lang w:val="en"/>
+        </w:rPr>
+        <w:t xml:space="preserve"> </w:t>
+      </w:r>
+      <w:proofErr w:type="spellStart"/>
+      <w:r>
+        <w:rPr>
+          <w:rFonts w:asciiTheme="minorHAnsi" w:eastAsia="Times New Roman" w:hAnsiTheme="minorHAnsi"/>
+          <w:lang w:val="en"/>
+        </w:rPr>
+        <w:t>entwickelt</w:t>
+      </w:r>
+      <w:proofErr w:type="spellEnd"/>
+      <w:r>
+        <w:rPr>
+          <w:rFonts w:asciiTheme="minorHAnsi" w:eastAsia="Times New Roman" w:hAnsiTheme="minorHAnsi"/>
+          <w:lang w:val="en"/>
+        </w:rPr>
+        <w:t xml:space="preserve"> </w:t>
+      </w:r>
+      <w:proofErr w:type="spellStart"/>
+      <w:r>
+        <w:rPr>
+          <w:rFonts w:asciiTheme="minorHAnsi" w:eastAsia="Times New Roman" w:hAnsiTheme="minorHAnsi"/>
+          <w:lang w:val="en"/>
+        </w:rPr>
+        <w:t>werden</w:t>
+      </w:r>
+      <w:proofErr w:type="spellEnd"/>
+      <w:r>
+        <w:rPr>
+          <w:rFonts w:asciiTheme="minorHAnsi" w:eastAsia="Times New Roman" w:hAnsiTheme="minorHAnsi"/>
+          <w:lang w:val="en"/>
+        </w:rPr>
+        <w:t xml:space="preserve">. Das System </w:t>
+      </w:r>
+      <w:proofErr w:type="spellStart"/>
+      <w:r>
+        <w:rPr>
+          <w:rFonts w:asciiTheme="minorHAnsi" w:eastAsia="Times New Roman" w:hAnsiTheme="minorHAnsi"/>
+          <w:lang w:val="en"/>
+        </w:rPr>
+        <w:t>soll</w:t>
+      </w:r>
+      <w:proofErr w:type="spellEnd"/>
+      <w:r>
+        <w:rPr>
+          <w:rFonts w:asciiTheme="minorHAnsi" w:eastAsia="Times New Roman" w:hAnsiTheme="minorHAnsi"/>
+          <w:lang w:val="en"/>
+        </w:rPr>
+        <w:t xml:space="preserve"> </w:t>
+      </w:r>
+      <w:proofErr w:type="spellStart"/>
+      <w:r>
+        <w:rPr>
+          <w:rFonts w:asciiTheme="minorHAnsi" w:eastAsia="Times New Roman" w:hAnsiTheme="minorHAnsi"/>
+          <w:lang w:val="en"/>
+        </w:rPr>
+        <w:t>es</w:t>
+      </w:r>
+      <w:proofErr w:type="spellEnd"/>
+      <w:r>
+        <w:rPr>
+          <w:rFonts w:asciiTheme="minorHAnsi" w:eastAsia="Times New Roman" w:hAnsiTheme="minorHAnsi"/>
+          <w:lang w:val="en"/>
+        </w:rPr>
+        <w:t xml:space="preserve"> </w:t>
+      </w:r>
+      <w:proofErr w:type="spellStart"/>
+      <w:r>
+        <w:rPr>
+          <w:rFonts w:asciiTheme="minorHAnsi" w:eastAsia="Times New Roman" w:hAnsiTheme="minorHAnsi"/>
+          <w:lang w:val="en"/>
+        </w:rPr>
+        <w:t>dem</w:t>
+      </w:r>
+      <w:proofErr w:type="spellEnd"/>
+      <w:r>
+        <w:rPr>
+          <w:rFonts w:asciiTheme="minorHAnsi" w:eastAsia="Times New Roman" w:hAnsiTheme="minorHAnsi"/>
+          <w:lang w:val="en"/>
+        </w:rPr>
+        <w:t xml:space="preserve"> </w:t>
+      </w:r>
+      <w:proofErr w:type="spellStart"/>
+      <w:r>
+        <w:rPr>
+          <w:rFonts w:asciiTheme="minorHAnsi" w:eastAsia="Times New Roman" w:hAnsiTheme="minorHAnsi"/>
+          <w:lang w:val="en"/>
+        </w:rPr>
+        <w:t>Verantwortlichen</w:t>
+      </w:r>
+      <w:proofErr w:type="spellEnd"/>
+      <w:r>
+        <w:rPr>
+          <w:rFonts w:asciiTheme="minorHAnsi" w:eastAsia="Times New Roman" w:hAnsiTheme="minorHAnsi"/>
+          <w:lang w:val="en"/>
+        </w:rPr>
+        <w:t xml:space="preserve"> </w:t>
+      </w:r>
+      <w:proofErr w:type="spellStart"/>
+      <w:r>
+        <w:rPr>
+          <w:rFonts w:asciiTheme="minorHAnsi" w:eastAsia="Times New Roman" w:hAnsiTheme="minorHAnsi"/>
+          <w:lang w:val="en"/>
+        </w:rPr>
+        <w:t>ermöglichen</w:t>
+      </w:r>
+      <w:proofErr w:type="spellEnd"/>
       <w:r>
         <w:rPr>
           <w:rFonts w:asciiTheme="minorHAnsi" w:eastAsia="Times New Roman" w:hAnsiTheme="minorHAnsi"/>
@@ -626,55 +1576,87 @@
           <w:rFonts w:asciiTheme="minorHAnsi" w:eastAsia="Times New Roman" w:hAnsiTheme="minorHAnsi"/>
           <w:lang w:val="en"/>
         </w:rPr>
-        <w:t>Aufgabe</w:t>
-      </w:r>
-      <w:proofErr w:type="spellEnd"/>
-      <w:r>
-        <w:rPr>
-          <w:rFonts w:asciiTheme="minorHAnsi" w:eastAsia="Times New Roman" w:hAnsiTheme="minorHAnsi"/>
-          <w:lang w:val="en"/>
-        </w:rPr>
-        <w:t xml:space="preserve"> des </w:t>
-      </w:r>
-      <w:proofErr w:type="spellStart"/>
-      <w:r>
-        <w:rPr>
-          <w:rFonts w:asciiTheme="minorHAnsi" w:eastAsia="Times New Roman" w:hAnsiTheme="minorHAnsi"/>
-          <w:lang w:val="en"/>
-        </w:rPr>
-        <w:t>Praktikaverantwortlichen</w:t>
-      </w:r>
-      <w:proofErr w:type="spellEnd"/>
-      <w:r>
-        <w:rPr>
-          <w:rFonts w:asciiTheme="minorHAnsi" w:eastAsia="Times New Roman" w:hAnsiTheme="minorHAnsi"/>
-          <w:lang w:val="en"/>
-        </w:rPr>
-        <w:t xml:space="preserve"> der HTW-Dresden. </w:t>
-      </w:r>
-      <w:proofErr w:type="spellStart"/>
-      <w:r>
-        <w:rPr>
-          <w:rFonts w:asciiTheme="minorHAnsi" w:eastAsia="Times New Roman" w:hAnsiTheme="minorHAnsi"/>
-          <w:lang w:val="en"/>
-        </w:rPr>
-        <w:t>Er</w:t>
-      </w:r>
-      <w:proofErr w:type="spellEnd"/>
-      <w:r>
-        <w:rPr>
-          <w:rFonts w:asciiTheme="minorHAnsi" w:eastAsia="Times New Roman" w:hAnsiTheme="minorHAnsi"/>
-          <w:lang w:val="en"/>
-        </w:rPr>
-        <w:t xml:space="preserve"> </w:t>
-      </w:r>
-      <w:proofErr w:type="spellStart"/>
-      <w:r>
-        <w:rPr>
-          <w:rFonts w:asciiTheme="minorHAnsi" w:eastAsia="Times New Roman" w:hAnsiTheme="minorHAnsi"/>
-          <w:lang w:val="en"/>
-        </w:rPr>
-        <w:t>pflegt</w:t>
+        <w:t>Übersicht</w:t>
+      </w:r>
+      <w:proofErr w:type="spellEnd"/>
+      <w:r>
+        <w:rPr>
+          <w:rFonts w:asciiTheme="minorHAnsi" w:eastAsia="Times New Roman" w:hAnsiTheme="minorHAnsi"/>
+          <w:lang w:val="en"/>
+        </w:rPr>
+        <w:t xml:space="preserve"> über </w:t>
+      </w:r>
+      <w:proofErr w:type="spellStart"/>
+      <w:r>
+        <w:rPr>
+          <w:rFonts w:asciiTheme="minorHAnsi" w:eastAsia="Times New Roman" w:hAnsiTheme="minorHAnsi"/>
+          <w:lang w:val="en"/>
+        </w:rPr>
+        <w:t>Daten</w:t>
+      </w:r>
+      <w:proofErr w:type="spellEnd"/>
+      <w:r>
+        <w:rPr>
+          <w:rFonts w:asciiTheme="minorHAnsi" w:eastAsia="Times New Roman" w:hAnsiTheme="minorHAnsi"/>
+          <w:lang w:val="en"/>
+        </w:rPr>
+        <w:t xml:space="preserve"> und </w:t>
+      </w:r>
+      <w:proofErr w:type="spellStart"/>
+      <w:r>
+        <w:rPr>
+          <w:rFonts w:asciiTheme="minorHAnsi" w:eastAsia="Times New Roman" w:hAnsiTheme="minorHAnsi"/>
+          <w:lang w:val="en"/>
+        </w:rPr>
+        <w:t>Formulare</w:t>
+      </w:r>
+      <w:proofErr w:type="spellEnd"/>
+      <w:r>
+        <w:rPr>
+          <w:rFonts w:asciiTheme="minorHAnsi" w:eastAsia="Times New Roman" w:hAnsiTheme="minorHAnsi"/>
+          <w:lang w:val="en"/>
+        </w:rPr>
+        <w:t xml:space="preserve"> </w:t>
+      </w:r>
+      <w:proofErr w:type="spellStart"/>
+      <w:r>
+        <w:rPr>
+          <w:rFonts w:asciiTheme="minorHAnsi" w:eastAsia="Times New Roman" w:hAnsiTheme="minorHAnsi"/>
+          <w:lang w:val="en"/>
+        </w:rPr>
+        <w:t>zu</w:t>
+      </w:r>
+      <w:proofErr w:type="spellEnd"/>
+      <w:r>
+        <w:rPr>
+          <w:rFonts w:asciiTheme="minorHAnsi" w:eastAsia="Times New Roman" w:hAnsiTheme="minorHAnsi"/>
+          <w:lang w:val="en"/>
+        </w:rPr>
+        <w:t xml:space="preserve"> </w:t>
+      </w:r>
+      <w:proofErr w:type="spellStart"/>
+      <w:r>
+        <w:rPr>
+          <w:rFonts w:asciiTheme="minorHAnsi" w:eastAsia="Times New Roman" w:hAnsiTheme="minorHAnsi"/>
+          <w:lang w:val="en"/>
+        </w:rPr>
+        <w:t>behalten</w:t>
+      </w:r>
+      <w:proofErr w:type="spellEnd"/>
+      <w:r>
+        <w:rPr>
+          <w:rFonts w:asciiTheme="minorHAnsi" w:eastAsia="Times New Roman" w:hAnsiTheme="minorHAnsi"/>
+          <w:lang w:val="en"/>
+        </w:rPr>
+        <w:t xml:space="preserve"> und </w:t>
+      </w:r>
+      <w:proofErr w:type="spellStart"/>
+      <w:r>
+        <w:rPr>
+          <w:rFonts w:asciiTheme="minorHAnsi" w:eastAsia="Times New Roman" w:hAnsiTheme="minorHAnsi"/>
+          <w:lang w:val="en"/>
+        </w:rPr>
+        <w:t>diese</w:t>
       </w:r>
       <w:proofErr w:type="spellEnd"/>
       <w:r>
@@ -690,7 +1672,135 @@
           <w:rFonts w:asciiTheme="minorHAnsi" w:eastAsia="Times New Roman" w:hAnsiTheme="minorHAnsi"/>
           <w:lang w:val="en"/>
         </w:rPr>
-        <w:t>verwaltet</w:t>
+        <w:t>zentral</w:t>
+      </w:r>
+      <w:proofErr w:type="spellEnd"/>
+      <w:r>
+        <w:rPr>
+          <w:rFonts w:asciiTheme="minorHAnsi" w:eastAsia="Times New Roman" w:hAnsiTheme="minorHAnsi"/>
+          <w:lang w:val="en"/>
+        </w:rPr>
+        <w:t xml:space="preserve"> und Tool-</w:t>
+      </w:r>
+      <w:proofErr w:type="spellStart"/>
+      <w:r>
+        <w:rPr>
+          <w:rFonts w:asciiTheme="minorHAnsi" w:eastAsia="Times New Roman" w:hAnsiTheme="minorHAnsi"/>
+          <w:lang w:val="en"/>
+        </w:rPr>
+        <w:t>gestützt</w:t>
+      </w:r>
+      <w:proofErr w:type="spellEnd"/>
+      <w:r>
+        <w:rPr>
+          <w:rFonts w:asciiTheme="minorHAnsi" w:eastAsia="Times New Roman" w:hAnsiTheme="minorHAnsi"/>
+          <w:lang w:val="en"/>
+        </w:rPr>
+        <w:t xml:space="preserve"> </w:t>
+      </w:r>
+      <w:proofErr w:type="spellStart"/>
+      <w:r>
+        <w:rPr>
+          <w:rFonts w:asciiTheme="minorHAnsi" w:eastAsia="Times New Roman" w:hAnsiTheme="minorHAnsi"/>
+          <w:lang w:val="en"/>
+        </w:rPr>
+        <w:t>zu</w:t>
+      </w:r>
+      <w:proofErr w:type="spellEnd"/>
+      <w:r>
+        <w:rPr>
+          <w:rFonts w:asciiTheme="minorHAnsi" w:eastAsia="Times New Roman" w:hAnsiTheme="minorHAnsi"/>
+          <w:lang w:val="en"/>
+        </w:rPr>
+        <w:t xml:space="preserve"> </w:t>
+      </w:r>
+      <w:proofErr w:type="spellStart"/>
+      <w:r>
+        <w:rPr>
+          <w:rFonts w:asciiTheme="minorHAnsi" w:eastAsia="Times New Roman" w:hAnsiTheme="minorHAnsi"/>
+          <w:lang w:val="en"/>
+        </w:rPr>
+        <w:t>warten</w:t>
+      </w:r>
+      <w:proofErr w:type="spellEnd"/>
+      <w:r>
+        <w:rPr>
+          <w:rFonts w:asciiTheme="minorHAnsi" w:eastAsia="Times New Roman" w:hAnsiTheme="minorHAnsi"/>
+          <w:lang w:val="en"/>
+        </w:rPr>
+        <w:t xml:space="preserve">. </w:t>
+      </w:r>
+      <w:proofErr w:type="spellStart"/>
+      <w:r>
+        <w:rPr>
+          <w:rFonts w:asciiTheme="minorHAnsi" w:eastAsia="Times New Roman" w:hAnsiTheme="minorHAnsi"/>
+          <w:lang w:val="en"/>
+        </w:rPr>
+        <w:t>Durch</w:t>
+      </w:r>
+      <w:proofErr w:type="spellEnd"/>
+      <w:r>
+        <w:rPr>
+          <w:rFonts w:asciiTheme="minorHAnsi" w:eastAsia="Times New Roman" w:hAnsiTheme="minorHAnsi"/>
+          <w:lang w:val="en"/>
+        </w:rPr>
+        <w:t xml:space="preserve"> Integration von </w:t>
+      </w:r>
+      <w:proofErr w:type="spellStart"/>
+      <w:r>
+        <w:rPr>
+          <w:rFonts w:asciiTheme="minorHAnsi" w:eastAsia="Times New Roman" w:hAnsiTheme="minorHAnsi"/>
+          <w:lang w:val="en"/>
+        </w:rPr>
+        <w:t>mehreren</w:t>
+      </w:r>
+      <w:proofErr w:type="spellEnd"/>
+      <w:r>
+        <w:rPr>
+          <w:rFonts w:asciiTheme="minorHAnsi" w:eastAsia="Times New Roman" w:hAnsiTheme="minorHAnsi"/>
+          <w:lang w:val="en"/>
+        </w:rPr>
+        <w:t xml:space="preserve"> </w:t>
+      </w:r>
+      <w:proofErr w:type="spellStart"/>
+      <w:r>
+        <w:rPr>
+          <w:rFonts w:asciiTheme="minorHAnsi" w:eastAsia="Times New Roman" w:hAnsiTheme="minorHAnsi"/>
+          <w:lang w:val="en"/>
+        </w:rPr>
+        <w:t>Schnittstellen</w:t>
+      </w:r>
+      <w:proofErr w:type="spellEnd"/>
+      <w:r>
+        <w:rPr>
+          <w:rFonts w:asciiTheme="minorHAnsi" w:eastAsia="Times New Roman" w:hAnsiTheme="minorHAnsi"/>
+          <w:lang w:val="en"/>
+        </w:rPr>
+        <w:t xml:space="preserve"> </w:t>
+      </w:r>
+      <w:proofErr w:type="spellStart"/>
+      <w:r>
+        <w:rPr>
+          <w:rFonts w:asciiTheme="minorHAnsi" w:eastAsia="Times New Roman" w:hAnsiTheme="minorHAnsi"/>
+          <w:lang w:val="en"/>
+        </w:rPr>
+        <w:t>zur</w:t>
+      </w:r>
+      <w:proofErr w:type="spellEnd"/>
+      <w:r>
+        <w:rPr>
+          <w:rFonts w:asciiTheme="minorHAnsi" w:eastAsia="Times New Roman" w:hAnsiTheme="minorHAnsi"/>
+          <w:lang w:val="en"/>
+        </w:rPr>
+        <w:t xml:space="preserve"> </w:t>
+      </w:r>
+      <w:proofErr w:type="spellStart"/>
+      <w:r>
+        <w:rPr>
+          <w:rFonts w:asciiTheme="minorHAnsi" w:eastAsia="Times New Roman" w:hAnsiTheme="minorHAnsi"/>
+          <w:lang w:val="en"/>
+        </w:rPr>
+        <w:t>Datenpflege</w:t>
       </w:r>
       <w:proofErr w:type="spellEnd"/>
       <w:r>
@@ -706,278 +1816,201 @@
           <w:rFonts w:asciiTheme="minorHAnsi" w:eastAsia="Times New Roman" w:hAnsiTheme="minorHAnsi"/>
           <w:lang w:val="en"/>
         </w:rPr>
-        <w:t>koordin</w:t>
-      </w:r>
-      <w:r>
-        <w:rPr>
-          <w:rFonts w:asciiTheme="minorHAnsi" w:eastAsia="Times New Roman" w:hAnsiTheme="minorHAnsi"/>
-          <w:lang w:val="en"/>
-        </w:rPr>
-        <w:t>i</w:t>
-      </w:r>
-      <w:r>
-        <w:rPr>
-          <w:rFonts w:asciiTheme="minorHAnsi" w:eastAsia="Times New Roman" w:hAnsiTheme="minorHAnsi"/>
-          <w:lang w:val="en"/>
-        </w:rPr>
-        <w:t>ert</w:t>
-      </w:r>
-      <w:proofErr w:type="spellEnd"/>
-      <w:r>
-        <w:rPr>
-          <w:rFonts w:asciiTheme="minorHAnsi" w:eastAsia="Times New Roman" w:hAnsiTheme="minorHAnsi"/>
-          <w:lang w:val="en"/>
-        </w:rPr>
-        <w:t xml:space="preserve"> den </w:t>
-      </w:r>
-      <w:proofErr w:type="spellStart"/>
-      <w:r>
-        <w:rPr>
-          <w:rFonts w:asciiTheme="minorHAnsi" w:eastAsia="Times New Roman" w:hAnsiTheme="minorHAnsi"/>
-          <w:lang w:val="en"/>
-        </w:rPr>
-        <w:t>Informations</w:t>
-      </w:r>
-      <w:proofErr w:type="spellEnd"/>
-      <w:r>
-        <w:rPr>
-          <w:rFonts w:asciiTheme="minorHAnsi" w:eastAsia="Times New Roman" w:hAnsiTheme="minorHAnsi"/>
-          <w:lang w:val="en"/>
-        </w:rPr>
-        <w:t xml:space="preserve">- und </w:t>
-      </w:r>
-      <w:proofErr w:type="spellStart"/>
-      <w:r>
-        <w:rPr>
-          <w:rFonts w:asciiTheme="minorHAnsi" w:eastAsia="Times New Roman" w:hAnsiTheme="minorHAnsi"/>
-          <w:lang w:val="en"/>
-        </w:rPr>
-        <w:t>Datenfluss</w:t>
-      </w:r>
-      <w:proofErr w:type="spellEnd"/>
-      <w:r>
-        <w:rPr>
-          <w:rFonts w:asciiTheme="minorHAnsi" w:eastAsia="Times New Roman" w:hAnsiTheme="minorHAnsi"/>
-          <w:lang w:val="en"/>
-        </w:rPr>
-        <w:t xml:space="preserve"> </w:t>
-      </w:r>
-      <w:proofErr w:type="spellStart"/>
-      <w:r>
-        <w:rPr>
-          <w:rFonts w:asciiTheme="minorHAnsi" w:eastAsia="Times New Roman" w:hAnsiTheme="minorHAnsi"/>
-          <w:lang w:val="en"/>
-        </w:rPr>
-        <w:t>zwischen</w:t>
-      </w:r>
-      <w:proofErr w:type="spellEnd"/>
-      <w:r>
-        <w:rPr>
-          <w:rFonts w:asciiTheme="minorHAnsi" w:eastAsia="Times New Roman" w:hAnsiTheme="minorHAnsi"/>
-          <w:lang w:val="en"/>
-        </w:rPr>
-        <w:t xml:space="preserve"> Student, </w:t>
-      </w:r>
-      <w:proofErr w:type="spellStart"/>
-      <w:r>
-        <w:rPr>
-          <w:rFonts w:asciiTheme="minorHAnsi" w:eastAsia="Times New Roman" w:hAnsiTheme="minorHAnsi"/>
-          <w:lang w:val="en"/>
-        </w:rPr>
-        <w:t>Praktikafirma</w:t>
-      </w:r>
-      <w:proofErr w:type="spellEnd"/>
-      <w:r>
-        <w:rPr>
-          <w:rFonts w:asciiTheme="minorHAnsi" w:eastAsia="Times New Roman" w:hAnsiTheme="minorHAnsi"/>
-          <w:lang w:val="en"/>
-        </w:rPr>
-        <w:t xml:space="preserve">, </w:t>
-      </w:r>
-      <w:proofErr w:type="spellStart"/>
-      <w:r>
-        <w:rPr>
-          <w:rFonts w:asciiTheme="minorHAnsi" w:eastAsia="Times New Roman" w:hAnsiTheme="minorHAnsi"/>
-          <w:lang w:val="en"/>
-        </w:rPr>
-        <w:t>betreuenden</w:t>
-      </w:r>
-      <w:proofErr w:type="spellEnd"/>
-      <w:r>
-        <w:rPr>
-          <w:rFonts w:asciiTheme="minorHAnsi" w:eastAsia="Times New Roman" w:hAnsiTheme="minorHAnsi"/>
-          <w:lang w:val="en"/>
-        </w:rPr>
-        <w:t xml:space="preserve"> </w:t>
-      </w:r>
-      <w:proofErr w:type="spellStart"/>
-      <w:r>
-        <w:rPr>
-          <w:rFonts w:asciiTheme="minorHAnsi" w:eastAsia="Times New Roman" w:hAnsiTheme="minorHAnsi"/>
-          <w:lang w:val="en"/>
-        </w:rPr>
-        <w:t>Hochschullehrer</w:t>
-      </w:r>
-      <w:proofErr w:type="spellEnd"/>
-      <w:r>
-        <w:rPr>
-          <w:rFonts w:asciiTheme="minorHAnsi" w:eastAsia="Times New Roman" w:hAnsiTheme="minorHAnsi"/>
-          <w:lang w:val="en"/>
-        </w:rPr>
-        <w:t xml:space="preserve"> </w:t>
-      </w:r>
-      <w:r>
-        <w:rPr>
-          <w:rFonts w:asciiTheme="minorHAnsi" w:eastAsia="Times New Roman" w:hAnsiTheme="minorHAnsi"/>
-          <w:lang w:val="en"/>
-        </w:rPr>
-        <w:t xml:space="preserve">und </w:t>
-      </w:r>
-      <w:proofErr w:type="spellStart"/>
-      <w:r>
-        <w:rPr>
-          <w:rFonts w:asciiTheme="minorHAnsi" w:eastAsia="Times New Roman" w:hAnsiTheme="minorHAnsi"/>
-          <w:lang w:val="en"/>
-        </w:rPr>
-        <w:t>Prüfungsamt</w:t>
-      </w:r>
-      <w:proofErr w:type="spellEnd"/>
-      <w:r>
-        <w:rPr>
-          <w:rFonts w:asciiTheme="minorHAnsi" w:eastAsia="Times New Roman" w:hAnsiTheme="minorHAnsi"/>
-          <w:lang w:val="en"/>
-        </w:rPr>
-        <w:t xml:space="preserve">. Dies </w:t>
-      </w:r>
-      <w:proofErr w:type="spellStart"/>
-      <w:r>
-        <w:rPr>
-          <w:rFonts w:asciiTheme="minorHAnsi" w:eastAsia="Times New Roman" w:hAnsiTheme="minorHAnsi"/>
-          <w:lang w:val="en"/>
-        </w:rPr>
-        <w:t>geschieht</w:t>
-      </w:r>
-      <w:proofErr w:type="spellEnd"/>
-      <w:r>
-        <w:rPr>
-          <w:rFonts w:asciiTheme="minorHAnsi" w:eastAsia="Times New Roman" w:hAnsiTheme="minorHAnsi"/>
-          <w:lang w:val="en"/>
-        </w:rPr>
-        <w:t xml:space="preserve"> </w:t>
-      </w:r>
-      <w:proofErr w:type="spellStart"/>
-      <w:r>
-        <w:rPr>
-          <w:rFonts w:asciiTheme="minorHAnsi" w:eastAsia="Times New Roman" w:hAnsiTheme="minorHAnsi"/>
-          <w:lang w:val="en"/>
-        </w:rPr>
-        <w:t>aktuell</w:t>
-      </w:r>
-      <w:proofErr w:type="spellEnd"/>
-      <w:r>
-        <w:rPr>
-          <w:rFonts w:asciiTheme="minorHAnsi" w:eastAsia="Times New Roman" w:hAnsiTheme="minorHAnsi"/>
-          <w:lang w:val="en"/>
-        </w:rPr>
-        <w:t xml:space="preserve"> </w:t>
-      </w:r>
-      <w:proofErr w:type="spellStart"/>
-      <w:r>
-        <w:rPr>
-          <w:rFonts w:asciiTheme="minorHAnsi" w:eastAsia="Times New Roman" w:hAnsiTheme="minorHAnsi"/>
-          <w:lang w:val="en"/>
-        </w:rPr>
-        <w:t>vorwiegend</w:t>
-      </w:r>
-      <w:proofErr w:type="spellEnd"/>
-      <w:r>
-        <w:rPr>
-          <w:rFonts w:asciiTheme="minorHAnsi" w:eastAsia="Times New Roman" w:hAnsiTheme="minorHAnsi"/>
-          <w:lang w:val="en"/>
-        </w:rPr>
-        <w:t xml:space="preserve"> </w:t>
-      </w:r>
-      <w:r>
-        <w:rPr>
-          <w:rFonts w:asciiTheme="minorHAnsi" w:eastAsia="Times New Roman" w:hAnsiTheme="minorHAnsi"/>
-          <w:lang w:val="en"/>
-        </w:rPr>
-        <w:t>(</w:t>
-      </w:r>
-      <w:proofErr w:type="spellStart"/>
-      <w:r>
-        <w:rPr>
-          <w:rFonts w:asciiTheme="minorHAnsi" w:eastAsia="Times New Roman" w:hAnsiTheme="minorHAnsi"/>
-          <w:highlight w:val="yellow"/>
-          <w:lang w:val="en"/>
-        </w:rPr>
-        <w:t>händisch</w:t>
-      </w:r>
-      <w:proofErr w:type="spellEnd"/>
-      <w:r>
-        <w:rPr>
-          <w:rFonts w:asciiTheme="minorHAnsi" w:eastAsia="Times New Roman" w:hAnsiTheme="minorHAnsi"/>
-          <w:lang w:val="en"/>
-        </w:rPr>
-        <w:t>)</w:t>
-      </w:r>
-      <w:r>
-        <w:rPr>
-          <w:rFonts w:asciiTheme="minorHAnsi" w:eastAsia="Times New Roman" w:hAnsiTheme="minorHAnsi"/>
-          <w:lang w:val="en"/>
-        </w:rPr>
-        <w:t xml:space="preserve">, über </w:t>
-      </w:r>
-      <w:proofErr w:type="spellStart"/>
-      <w:r>
-        <w:rPr>
-          <w:rFonts w:asciiTheme="minorHAnsi" w:eastAsia="Times New Roman" w:hAnsiTheme="minorHAnsi"/>
-          <w:lang w:val="en"/>
-        </w:rPr>
-        <w:t>Exceltabellen</w:t>
-      </w:r>
-      <w:proofErr w:type="spellEnd"/>
-      <w:r>
-        <w:rPr>
-          <w:rFonts w:asciiTheme="minorHAnsi" w:eastAsia="Times New Roman" w:hAnsiTheme="minorHAnsi"/>
-          <w:lang w:val="en"/>
-        </w:rPr>
-        <w:t xml:space="preserve">, </w:t>
-      </w:r>
-      <w:r>
-        <w:rPr>
-          <w:rFonts w:asciiTheme="minorHAnsi" w:eastAsia="Times New Roman" w:hAnsiTheme="minorHAnsi"/>
-          <w:highlight w:val="yellow"/>
-          <w:lang w:val="en"/>
-        </w:rPr>
-        <w:t>(</w:t>
-      </w:r>
-      <w:proofErr w:type="spellStart"/>
-      <w:r>
-        <w:rPr>
-          <w:rFonts w:asciiTheme="minorHAnsi" w:eastAsia="Times New Roman" w:hAnsiTheme="minorHAnsi"/>
-          <w:highlight w:val="yellow"/>
-          <w:lang w:val="en"/>
-        </w:rPr>
-        <w:t>Datenb</w:t>
-      </w:r>
-      <w:r>
-        <w:rPr>
-          <w:rFonts w:asciiTheme="minorHAnsi" w:eastAsia="Times New Roman" w:hAnsiTheme="minorHAnsi"/>
-          <w:highlight w:val="yellow"/>
-          <w:lang w:val="en"/>
-        </w:rPr>
-        <w:t>anken</w:t>
-      </w:r>
-      <w:proofErr w:type="spellEnd"/>
-      <w:r>
-        <w:rPr>
-          <w:rFonts w:asciiTheme="minorHAnsi" w:eastAsia="Times New Roman" w:hAnsiTheme="minorHAnsi"/>
-          <w:highlight w:val="yellow"/>
-          <w:lang w:val="en"/>
-        </w:rPr>
-        <w:t>?)</w:t>
-      </w:r>
+        <w:t>Kommunikation</w:t>
+      </w:r>
+      <w:proofErr w:type="spellEnd"/>
+      <w:r>
+        <w:rPr>
+          <w:rFonts w:asciiTheme="minorHAnsi" w:eastAsia="Times New Roman" w:hAnsiTheme="minorHAnsi"/>
+          <w:lang w:val="en"/>
+        </w:rPr>
+        <w:t xml:space="preserve"> </w:t>
+      </w:r>
+      <w:proofErr w:type="spellStart"/>
+      <w:r>
+        <w:rPr>
+          <w:rFonts w:asciiTheme="minorHAnsi" w:eastAsia="Times New Roman" w:hAnsiTheme="minorHAnsi"/>
+          <w:lang w:val="en"/>
+        </w:rPr>
+        <w:t>soll</w:t>
+      </w:r>
+      <w:proofErr w:type="spellEnd"/>
+      <w:r>
+        <w:rPr>
+          <w:rFonts w:asciiTheme="minorHAnsi" w:eastAsia="Times New Roman" w:hAnsiTheme="minorHAnsi"/>
+          <w:lang w:val="en"/>
+        </w:rPr>
+        <w:t xml:space="preserve"> </w:t>
+      </w:r>
+      <w:proofErr w:type="spellStart"/>
+      <w:r>
+        <w:rPr>
+          <w:rFonts w:asciiTheme="minorHAnsi" w:eastAsia="Times New Roman" w:hAnsiTheme="minorHAnsi"/>
+          <w:lang w:val="en"/>
+        </w:rPr>
+        <w:t>es</w:t>
+      </w:r>
+      <w:proofErr w:type="spellEnd"/>
+      <w:r>
+        <w:rPr>
+          <w:rFonts w:asciiTheme="minorHAnsi" w:eastAsia="Times New Roman" w:hAnsiTheme="minorHAnsi"/>
+          <w:lang w:val="en"/>
+        </w:rPr>
+        <w:t xml:space="preserve"> </w:t>
+      </w:r>
+      <w:proofErr w:type="spellStart"/>
+      <w:r>
+        <w:rPr>
+          <w:rFonts w:asciiTheme="minorHAnsi" w:eastAsia="Times New Roman" w:hAnsiTheme="minorHAnsi"/>
+          <w:lang w:val="en"/>
+        </w:rPr>
+        <w:t>dem</w:t>
+      </w:r>
+      <w:proofErr w:type="spellEnd"/>
+      <w:r>
+        <w:rPr>
+          <w:rFonts w:asciiTheme="minorHAnsi" w:eastAsia="Times New Roman" w:hAnsiTheme="minorHAnsi"/>
+          <w:lang w:val="en"/>
+        </w:rPr>
+        <w:t xml:space="preserve"> </w:t>
+      </w:r>
+      <w:proofErr w:type="spellStart"/>
+      <w:r>
+        <w:rPr>
+          <w:rFonts w:asciiTheme="minorHAnsi" w:eastAsia="Times New Roman" w:hAnsiTheme="minorHAnsi"/>
+          <w:lang w:val="en"/>
+        </w:rPr>
+        <w:t>Verantwortlichen</w:t>
+      </w:r>
+      <w:proofErr w:type="spellEnd"/>
+      <w:r>
+        <w:rPr>
+          <w:rFonts w:asciiTheme="minorHAnsi" w:eastAsia="Times New Roman" w:hAnsiTheme="minorHAnsi"/>
+          <w:lang w:val="en"/>
+        </w:rPr>
+        <w:t xml:space="preserve"> </w:t>
+      </w:r>
+      <w:proofErr w:type="spellStart"/>
+      <w:r>
+        <w:rPr>
+          <w:rFonts w:asciiTheme="minorHAnsi" w:eastAsia="Times New Roman" w:hAnsiTheme="minorHAnsi"/>
+          <w:lang w:val="en"/>
+        </w:rPr>
+        <w:t>möglich</w:t>
+      </w:r>
+      <w:proofErr w:type="spellEnd"/>
+      <w:r>
+        <w:rPr>
+          <w:rFonts w:asciiTheme="minorHAnsi" w:eastAsia="Times New Roman" w:hAnsiTheme="minorHAnsi"/>
+          <w:lang w:val="en"/>
+        </w:rPr>
+        <w:t xml:space="preserve"> </w:t>
+      </w:r>
+      <w:proofErr w:type="spellStart"/>
+      <w:r>
+        <w:rPr>
+          <w:rFonts w:asciiTheme="minorHAnsi" w:eastAsia="Times New Roman" w:hAnsiTheme="minorHAnsi"/>
+          <w:lang w:val="en"/>
+        </w:rPr>
+        <w:t>sein</w:t>
+      </w:r>
+      <w:proofErr w:type="spellEnd"/>
+      <w:r>
+        <w:rPr>
+          <w:rFonts w:asciiTheme="minorHAnsi" w:eastAsia="Times New Roman" w:hAnsiTheme="minorHAnsi"/>
+          <w:lang w:val="en"/>
+        </w:rPr>
+        <w:t xml:space="preserve"> die </w:t>
+      </w:r>
+      <w:proofErr w:type="spellStart"/>
+      <w:r>
+        <w:rPr>
+          <w:rFonts w:asciiTheme="minorHAnsi" w:eastAsia="Times New Roman" w:hAnsiTheme="minorHAnsi"/>
+          <w:lang w:val="en"/>
+        </w:rPr>
+        <w:t>beteiligten</w:t>
+      </w:r>
+      <w:proofErr w:type="spellEnd"/>
+      <w:r>
+        <w:rPr>
+          <w:rFonts w:asciiTheme="minorHAnsi" w:eastAsia="Times New Roman" w:hAnsiTheme="minorHAnsi"/>
+          <w:lang w:val="en"/>
+        </w:rPr>
+        <w:t xml:space="preserve"> </w:t>
+      </w:r>
+      <w:proofErr w:type="spellStart"/>
+      <w:r>
+        <w:rPr>
+          <w:rFonts w:asciiTheme="minorHAnsi" w:eastAsia="Times New Roman" w:hAnsiTheme="minorHAnsi"/>
+          <w:lang w:val="en"/>
+        </w:rPr>
+        <w:t>Parteien</w:t>
+      </w:r>
+      <w:proofErr w:type="spellEnd"/>
+      <w:r>
+        <w:rPr>
+          <w:rFonts w:asciiTheme="minorHAnsi" w:eastAsia="Times New Roman" w:hAnsiTheme="minorHAnsi"/>
+          <w:lang w:val="en"/>
+        </w:rPr>
+        <w:t xml:space="preserve"> über den </w:t>
+      </w:r>
+      <w:proofErr w:type="spellStart"/>
+      <w:r>
+        <w:rPr>
+          <w:rFonts w:asciiTheme="minorHAnsi" w:eastAsia="Times New Roman" w:hAnsiTheme="minorHAnsi"/>
+          <w:lang w:val="en"/>
+        </w:rPr>
+        <w:t>aktuellen</w:t>
+      </w:r>
+      <w:proofErr w:type="spellEnd"/>
+      <w:r>
+        <w:rPr>
+          <w:rFonts w:asciiTheme="minorHAnsi" w:eastAsia="Times New Roman" w:hAnsiTheme="minorHAnsi"/>
+          <w:lang w:val="en"/>
+        </w:rPr>
+        <w:t xml:space="preserve"> Status des </w:t>
+      </w:r>
+      <w:proofErr w:type="spellStart"/>
+      <w:r>
+        <w:rPr>
+          <w:rFonts w:asciiTheme="minorHAnsi" w:eastAsia="Times New Roman" w:hAnsiTheme="minorHAnsi"/>
+          <w:lang w:val="en"/>
+        </w:rPr>
+        <w:t>Praktikums</w:t>
+      </w:r>
+      <w:proofErr w:type="spellEnd"/>
+      <w:r>
+        <w:rPr>
+          <w:rFonts w:asciiTheme="minorHAnsi" w:eastAsia="Times New Roman" w:hAnsiTheme="minorHAnsi"/>
+          <w:lang w:val="en"/>
+        </w:rPr>
+        <w:t xml:space="preserve"> </w:t>
+      </w:r>
+      <w:proofErr w:type="spellStart"/>
+      <w:r>
+        <w:rPr>
+          <w:rFonts w:asciiTheme="minorHAnsi" w:eastAsia="Times New Roman" w:hAnsiTheme="minorHAnsi"/>
+          <w:lang w:val="en"/>
+        </w:rPr>
+        <w:t>zu</w:t>
+      </w:r>
+      <w:proofErr w:type="spellEnd"/>
+      <w:r>
+        <w:rPr>
+          <w:rFonts w:asciiTheme="minorHAnsi" w:eastAsia="Times New Roman" w:hAnsiTheme="minorHAnsi"/>
+          <w:lang w:val="en"/>
+        </w:rPr>
+        <w:t xml:space="preserve"> </w:t>
+      </w:r>
+      <w:proofErr w:type="spellStart"/>
+      <w:r>
+        <w:rPr>
+          <w:rFonts w:asciiTheme="minorHAnsi" w:eastAsia="Times New Roman" w:hAnsiTheme="minorHAnsi"/>
+          <w:lang w:val="en"/>
+        </w:rPr>
+        <w:t>informieren</w:t>
+      </w:r>
+      <w:proofErr w:type="spellEnd"/>
       <w:r>
         <w:rPr>
           <w:rFonts w:asciiTheme="minorHAnsi" w:eastAsia="Times New Roman" w:hAnsiTheme="minorHAnsi"/>
@@ -985,673 +2018,13 @@
         </w:rPr>
         <w:t xml:space="preserve"> und </w:t>
       </w:r>
-      <w:r>
-        <w:rPr>
-          <w:rFonts w:asciiTheme="minorHAnsi" w:eastAsia="Times New Roman" w:hAnsiTheme="minorHAnsi"/>
-          <w:highlight w:val="yellow"/>
-          <w:lang w:val="en"/>
-        </w:rPr>
-        <w:t>(</w:t>
-      </w:r>
-      <w:proofErr w:type="spellStart"/>
-      <w:r>
-        <w:rPr>
-          <w:rFonts w:asciiTheme="minorHAnsi" w:eastAsia="Times New Roman" w:hAnsiTheme="minorHAnsi"/>
-          <w:highlight w:val="yellow"/>
-          <w:lang w:val="en"/>
-        </w:rPr>
-        <w:t>Worddokumenten</w:t>
-      </w:r>
-      <w:proofErr w:type="spellEnd"/>
-      <w:r>
-        <w:rPr>
-          <w:rFonts w:asciiTheme="minorHAnsi" w:eastAsia="Times New Roman" w:hAnsiTheme="minorHAnsi"/>
-          <w:highlight w:val="yellow"/>
-          <w:lang w:val="en"/>
-        </w:rPr>
-        <w:t>?).</w:t>
-      </w:r>
-      <w:r>
-        <w:rPr>
-          <w:rFonts w:asciiTheme="minorHAnsi" w:eastAsia="Times New Roman" w:hAnsiTheme="minorHAnsi"/>
-          <w:lang w:val="en"/>
-        </w:rPr>
-        <w:t xml:space="preserve"> </w:t>
-      </w:r>
-    </w:p>
-    <w:p>
-      <w:pPr>
-        <w:divId w:val="1567177965"/>
-        <w:rPr>
-          <w:rFonts w:asciiTheme="minorHAnsi" w:eastAsia="Times New Roman" w:hAnsiTheme="minorHAnsi"/>
-          <w:lang w:val="en"/>
-        </w:rPr>
-      </w:pPr>
-      <w:r>
-        <w:rPr>
-          <w:rFonts w:asciiTheme="minorHAnsi" w:eastAsia="Times New Roman" w:hAnsiTheme="minorHAnsi"/>
-          <w:lang w:val="en"/>
-        </w:rPr>
-        <w:t xml:space="preserve">Um die </w:t>
-      </w:r>
-      <w:proofErr w:type="spellStart"/>
-      <w:r>
-        <w:rPr>
-          <w:rFonts w:asciiTheme="minorHAnsi" w:eastAsia="Times New Roman" w:hAnsiTheme="minorHAnsi"/>
-          <w:lang w:val="en"/>
-        </w:rPr>
-        <w:t>große</w:t>
-      </w:r>
-      <w:proofErr w:type="spellEnd"/>
-      <w:r>
-        <w:rPr>
-          <w:rFonts w:asciiTheme="minorHAnsi" w:eastAsia="Times New Roman" w:hAnsiTheme="minorHAnsi"/>
-          <w:lang w:val="en"/>
-        </w:rPr>
-        <w:t xml:space="preserve"> </w:t>
-      </w:r>
-      <w:proofErr w:type="spellStart"/>
-      <w:r>
-        <w:rPr>
-          <w:rFonts w:asciiTheme="minorHAnsi" w:eastAsia="Times New Roman" w:hAnsiTheme="minorHAnsi"/>
-          <w:lang w:val="en"/>
-        </w:rPr>
-        <w:t>Zahl</w:t>
-      </w:r>
-      <w:proofErr w:type="spellEnd"/>
-      <w:r>
-        <w:rPr>
-          <w:rFonts w:asciiTheme="minorHAnsi" w:eastAsia="Times New Roman" w:hAnsiTheme="minorHAnsi"/>
-          <w:lang w:val="en"/>
-        </w:rPr>
-        <w:t xml:space="preserve"> der </w:t>
-      </w:r>
-      <w:proofErr w:type="spellStart"/>
-      <w:r>
-        <w:rPr>
-          <w:rFonts w:asciiTheme="minorHAnsi" w:eastAsia="Times New Roman" w:hAnsiTheme="minorHAnsi"/>
-          <w:lang w:val="en"/>
-        </w:rPr>
-        <w:t>im</w:t>
-      </w:r>
-      <w:proofErr w:type="spellEnd"/>
-      <w:r>
-        <w:rPr>
-          <w:rFonts w:asciiTheme="minorHAnsi" w:eastAsia="Times New Roman" w:hAnsiTheme="minorHAnsi"/>
-          <w:lang w:val="en"/>
-        </w:rPr>
-        <w:t xml:space="preserve"> </w:t>
-      </w:r>
-      <w:proofErr w:type="spellStart"/>
-      <w:r>
-        <w:rPr>
-          <w:rFonts w:asciiTheme="minorHAnsi" w:eastAsia="Times New Roman" w:hAnsiTheme="minorHAnsi"/>
-          <w:lang w:val="en"/>
-        </w:rPr>
-        <w:t>Praxissemester</w:t>
-      </w:r>
-      <w:proofErr w:type="spellEnd"/>
-      <w:r>
-        <w:rPr>
-          <w:rFonts w:asciiTheme="minorHAnsi" w:eastAsia="Times New Roman" w:hAnsiTheme="minorHAnsi"/>
-          <w:lang w:val="en"/>
-        </w:rPr>
-        <w:t xml:space="preserve"> </w:t>
-      </w:r>
-      <w:proofErr w:type="spellStart"/>
-      <w:r>
-        <w:rPr>
-          <w:rFonts w:asciiTheme="minorHAnsi" w:eastAsia="Times New Roman" w:hAnsiTheme="minorHAnsi"/>
-          <w:lang w:val="en"/>
-        </w:rPr>
-        <w:t>befindlichen</w:t>
-      </w:r>
-      <w:proofErr w:type="spellEnd"/>
-      <w:r>
-        <w:rPr>
-          <w:rFonts w:asciiTheme="minorHAnsi" w:eastAsia="Times New Roman" w:hAnsiTheme="minorHAnsi"/>
-          <w:lang w:val="en"/>
-        </w:rPr>
-        <w:t xml:space="preserve"> </w:t>
-      </w:r>
-      <w:proofErr w:type="spellStart"/>
-      <w:r>
-        <w:rPr>
-          <w:rFonts w:asciiTheme="minorHAnsi" w:eastAsia="Times New Roman" w:hAnsiTheme="minorHAnsi"/>
-          <w:lang w:val="en"/>
-        </w:rPr>
-        <w:t>Studenten</w:t>
-      </w:r>
-      <w:proofErr w:type="spellEnd"/>
-      <w:r>
-        <w:rPr>
-          <w:rFonts w:asciiTheme="minorHAnsi" w:eastAsia="Times New Roman" w:hAnsiTheme="minorHAnsi"/>
-          <w:lang w:val="en"/>
-        </w:rPr>
-        <w:t xml:space="preserve"> in </w:t>
-      </w:r>
-      <w:proofErr w:type="spellStart"/>
-      <w:r>
-        <w:rPr>
-          <w:rFonts w:asciiTheme="minorHAnsi" w:eastAsia="Times New Roman" w:hAnsiTheme="minorHAnsi"/>
-          <w:lang w:val="en"/>
-        </w:rPr>
-        <w:t>Zukunft</w:t>
-      </w:r>
-      <w:proofErr w:type="spellEnd"/>
-      <w:r>
-        <w:rPr>
-          <w:rFonts w:asciiTheme="minorHAnsi" w:eastAsia="Times New Roman" w:hAnsiTheme="minorHAnsi"/>
-          <w:lang w:val="en"/>
-        </w:rPr>
-        <w:t xml:space="preserve"> </w:t>
-      </w:r>
-      <w:proofErr w:type="spellStart"/>
-      <w:r>
-        <w:rPr>
-          <w:rFonts w:asciiTheme="minorHAnsi" w:eastAsia="Times New Roman" w:hAnsiTheme="minorHAnsi"/>
-          <w:lang w:val="en"/>
-        </w:rPr>
-        <w:t>komfortabel</w:t>
-      </w:r>
-      <w:proofErr w:type="spellEnd"/>
-      <w:r>
-        <w:rPr>
-          <w:rFonts w:asciiTheme="minorHAnsi" w:eastAsia="Times New Roman" w:hAnsiTheme="minorHAnsi"/>
-          <w:lang w:val="en"/>
-        </w:rPr>
-        <w:t xml:space="preserve"> und </w:t>
-      </w:r>
-      <w:proofErr w:type="spellStart"/>
-      <w:r>
-        <w:rPr>
-          <w:rFonts w:asciiTheme="minorHAnsi" w:eastAsia="Times New Roman" w:hAnsiTheme="minorHAnsi"/>
-          <w:lang w:val="en"/>
-        </w:rPr>
-        <w:t>effizienter</w:t>
-      </w:r>
-      <w:proofErr w:type="spellEnd"/>
-      <w:r>
-        <w:rPr>
-          <w:rFonts w:asciiTheme="minorHAnsi" w:eastAsia="Times New Roman" w:hAnsiTheme="minorHAnsi"/>
-          <w:lang w:val="en"/>
-        </w:rPr>
-        <w:t xml:space="preserve"> </w:t>
-      </w:r>
-      <w:proofErr w:type="spellStart"/>
-      <w:r>
-        <w:rPr>
-          <w:rFonts w:asciiTheme="minorHAnsi" w:eastAsia="Times New Roman" w:hAnsiTheme="minorHAnsi"/>
-          <w:lang w:val="en"/>
-        </w:rPr>
-        <w:t>zu</w:t>
-      </w:r>
-      <w:proofErr w:type="spellEnd"/>
-      <w:r>
-        <w:rPr>
-          <w:rFonts w:asciiTheme="minorHAnsi" w:eastAsia="Times New Roman" w:hAnsiTheme="minorHAnsi"/>
-          <w:lang w:val="en"/>
-        </w:rPr>
-        <w:t xml:space="preserve"> </w:t>
-      </w:r>
-      <w:proofErr w:type="spellStart"/>
-      <w:r>
-        <w:rPr>
-          <w:rFonts w:asciiTheme="minorHAnsi" w:eastAsia="Times New Roman" w:hAnsiTheme="minorHAnsi"/>
-          <w:lang w:val="en"/>
-        </w:rPr>
-        <w:t>verwalten</w:t>
-      </w:r>
-      <w:proofErr w:type="spellEnd"/>
-      <w:r>
-        <w:rPr>
-          <w:rFonts w:asciiTheme="minorHAnsi" w:eastAsia="Times New Roman" w:hAnsiTheme="minorHAnsi"/>
-          <w:lang w:val="en"/>
-        </w:rPr>
-        <w:t xml:space="preserve">, </w:t>
-      </w:r>
-      <w:r>
-        <w:rPr>
-          <w:rFonts w:asciiTheme="minorHAnsi" w:eastAsia="Times New Roman" w:hAnsiTheme="minorHAnsi"/>
-          <w:highlight w:val="yellow"/>
-          <w:lang w:val="en"/>
-        </w:rPr>
-        <w:t>(</w:t>
-      </w:r>
-      <w:proofErr w:type="spellStart"/>
-      <w:r>
-        <w:rPr>
-          <w:rFonts w:asciiTheme="minorHAnsi" w:eastAsia="Times New Roman" w:hAnsiTheme="minorHAnsi"/>
-          <w:highlight w:val="yellow"/>
-          <w:lang w:val="en"/>
-        </w:rPr>
-        <w:t>sowie</w:t>
-      </w:r>
-      <w:proofErr w:type="spellEnd"/>
-      <w:r>
-        <w:rPr>
-          <w:rFonts w:asciiTheme="minorHAnsi" w:eastAsia="Times New Roman" w:hAnsiTheme="minorHAnsi"/>
-          <w:highlight w:val="yellow"/>
-          <w:lang w:val="en"/>
-        </w:rPr>
-        <w:t xml:space="preserve"> </w:t>
-      </w:r>
-      <w:proofErr w:type="spellStart"/>
-      <w:r>
-        <w:rPr>
-          <w:rFonts w:asciiTheme="minorHAnsi" w:eastAsia="Times New Roman" w:hAnsiTheme="minorHAnsi"/>
-          <w:highlight w:val="yellow"/>
-          <w:lang w:val="en"/>
-        </w:rPr>
-        <w:t>mögliche</w:t>
-      </w:r>
-      <w:proofErr w:type="spellEnd"/>
-      <w:r>
-        <w:rPr>
-          <w:rFonts w:asciiTheme="minorHAnsi" w:eastAsia="Times New Roman" w:hAnsiTheme="minorHAnsi"/>
-          <w:highlight w:val="yellow"/>
-          <w:lang w:val="en"/>
-        </w:rPr>
-        <w:t xml:space="preserve"> </w:t>
-      </w:r>
-      <w:proofErr w:type="spellStart"/>
-      <w:r>
-        <w:rPr>
-          <w:rFonts w:asciiTheme="minorHAnsi" w:eastAsia="Times New Roman" w:hAnsiTheme="minorHAnsi"/>
-          <w:highlight w:val="yellow"/>
-          <w:lang w:val="en"/>
-        </w:rPr>
-        <w:t>redundante</w:t>
-      </w:r>
-      <w:proofErr w:type="spellEnd"/>
-      <w:r>
-        <w:rPr>
-          <w:rFonts w:asciiTheme="minorHAnsi" w:eastAsia="Times New Roman" w:hAnsiTheme="minorHAnsi"/>
-          <w:highlight w:val="yellow"/>
-          <w:lang w:val="en"/>
-        </w:rPr>
-        <w:t xml:space="preserve"> </w:t>
-      </w:r>
-      <w:proofErr w:type="spellStart"/>
-      <w:r>
-        <w:rPr>
-          <w:rFonts w:asciiTheme="minorHAnsi" w:eastAsia="Times New Roman" w:hAnsiTheme="minorHAnsi"/>
-          <w:highlight w:val="yellow"/>
-          <w:lang w:val="en"/>
-        </w:rPr>
-        <w:t>Informationen</w:t>
-      </w:r>
-      <w:proofErr w:type="spellEnd"/>
-      <w:r>
-        <w:rPr>
-          <w:rFonts w:asciiTheme="minorHAnsi" w:eastAsia="Times New Roman" w:hAnsiTheme="minorHAnsi"/>
-          <w:highlight w:val="yellow"/>
-          <w:lang w:val="en"/>
-        </w:rPr>
-        <w:t xml:space="preserve"> </w:t>
-      </w:r>
-      <w:proofErr w:type="spellStart"/>
-      <w:r>
-        <w:rPr>
-          <w:rFonts w:asciiTheme="minorHAnsi" w:eastAsia="Times New Roman" w:hAnsiTheme="minorHAnsi"/>
-          <w:highlight w:val="yellow"/>
-          <w:lang w:val="en"/>
-        </w:rPr>
-        <w:t>zu</w:t>
-      </w:r>
-      <w:proofErr w:type="spellEnd"/>
-      <w:r>
-        <w:rPr>
-          <w:rFonts w:asciiTheme="minorHAnsi" w:eastAsia="Times New Roman" w:hAnsiTheme="minorHAnsi"/>
-          <w:highlight w:val="yellow"/>
-          <w:lang w:val="en"/>
-        </w:rPr>
-        <w:t xml:space="preserve"> </w:t>
-      </w:r>
-      <w:proofErr w:type="spellStart"/>
-      <w:r>
-        <w:rPr>
-          <w:rFonts w:asciiTheme="minorHAnsi" w:eastAsia="Times New Roman" w:hAnsiTheme="minorHAnsi"/>
-          <w:highlight w:val="yellow"/>
-          <w:lang w:val="en"/>
-        </w:rPr>
-        <w:t>eliminieren</w:t>
-      </w:r>
-      <w:proofErr w:type="spellEnd"/>
-      <w:r>
-        <w:rPr>
-          <w:rFonts w:asciiTheme="minorHAnsi" w:eastAsia="Times New Roman" w:hAnsiTheme="minorHAnsi"/>
-          <w:highlight w:val="yellow"/>
-          <w:lang w:val="en"/>
-        </w:rPr>
-        <w:t>?)</w:t>
-      </w:r>
-      <w:r>
-        <w:rPr>
-          <w:rFonts w:asciiTheme="minorHAnsi" w:eastAsia="Times New Roman" w:hAnsiTheme="minorHAnsi"/>
-          <w:highlight w:val="yellow"/>
-          <w:lang w:val="en"/>
-        </w:rPr>
-        <w:t>,</w:t>
-      </w:r>
-      <w:r>
-        <w:rPr>
-          <w:rFonts w:asciiTheme="minorHAnsi" w:eastAsia="Times New Roman" w:hAnsiTheme="minorHAnsi"/>
-          <w:lang w:val="en"/>
-        </w:rPr>
-        <w:t xml:space="preserve"> </w:t>
-      </w:r>
-      <w:proofErr w:type="spellStart"/>
-      <w:r>
-        <w:rPr>
-          <w:rFonts w:asciiTheme="minorHAnsi" w:eastAsia="Times New Roman" w:hAnsiTheme="minorHAnsi"/>
-          <w:lang w:val="en"/>
-        </w:rPr>
-        <w:t>soll</w:t>
-      </w:r>
-      <w:proofErr w:type="spellEnd"/>
-      <w:r>
-        <w:rPr>
-          <w:rFonts w:asciiTheme="minorHAnsi" w:eastAsia="Times New Roman" w:hAnsiTheme="minorHAnsi"/>
-          <w:lang w:val="en"/>
-        </w:rPr>
-        <w:t xml:space="preserve"> </w:t>
-      </w:r>
-      <w:proofErr w:type="spellStart"/>
-      <w:r>
-        <w:rPr>
-          <w:rFonts w:asciiTheme="minorHAnsi" w:eastAsia="Times New Roman" w:hAnsiTheme="minorHAnsi"/>
-          <w:lang w:val="en"/>
-        </w:rPr>
-        <w:t>ein</w:t>
-      </w:r>
-      <w:proofErr w:type="spellEnd"/>
-      <w:r>
-        <w:rPr>
-          <w:rFonts w:asciiTheme="minorHAnsi" w:eastAsia="Times New Roman" w:hAnsiTheme="minorHAnsi"/>
-          <w:lang w:val="en"/>
-        </w:rPr>
-        <w:t xml:space="preserve"> </w:t>
-      </w:r>
-      <w:proofErr w:type="spellStart"/>
-      <w:r>
-        <w:rPr>
-          <w:rFonts w:asciiTheme="minorHAnsi" w:eastAsia="Times New Roman" w:hAnsiTheme="minorHAnsi"/>
-          <w:lang w:val="en"/>
-        </w:rPr>
-        <w:t>Informationssystem</w:t>
-      </w:r>
-      <w:proofErr w:type="spellEnd"/>
-      <w:r>
-        <w:rPr>
-          <w:rFonts w:asciiTheme="minorHAnsi" w:eastAsia="Times New Roman" w:hAnsiTheme="minorHAnsi"/>
-          <w:lang w:val="en"/>
-        </w:rPr>
-        <w:t xml:space="preserve"> </w:t>
-      </w:r>
-      <w:proofErr w:type="spellStart"/>
-      <w:r>
-        <w:rPr>
-          <w:rFonts w:asciiTheme="minorHAnsi" w:eastAsia="Times New Roman" w:hAnsiTheme="minorHAnsi"/>
-          <w:lang w:val="en"/>
-        </w:rPr>
-        <w:t>entwickelt</w:t>
-      </w:r>
-      <w:proofErr w:type="spellEnd"/>
-      <w:r>
-        <w:rPr>
-          <w:rFonts w:asciiTheme="minorHAnsi" w:eastAsia="Times New Roman" w:hAnsiTheme="minorHAnsi"/>
-          <w:lang w:val="en"/>
-        </w:rPr>
-        <w:t xml:space="preserve"> </w:t>
-      </w:r>
-      <w:proofErr w:type="spellStart"/>
-      <w:r>
-        <w:rPr>
-          <w:rFonts w:asciiTheme="minorHAnsi" w:eastAsia="Times New Roman" w:hAnsiTheme="minorHAnsi"/>
-          <w:lang w:val="en"/>
-        </w:rPr>
-        <w:t>werden</w:t>
-      </w:r>
-      <w:proofErr w:type="spellEnd"/>
-      <w:r>
-        <w:rPr>
-          <w:rFonts w:asciiTheme="minorHAnsi" w:eastAsia="Times New Roman" w:hAnsiTheme="minorHAnsi"/>
-          <w:lang w:val="en"/>
-        </w:rPr>
-        <w:t xml:space="preserve">. Das System </w:t>
-      </w:r>
-      <w:proofErr w:type="spellStart"/>
-      <w:r>
-        <w:rPr>
-          <w:rFonts w:asciiTheme="minorHAnsi" w:eastAsia="Times New Roman" w:hAnsiTheme="minorHAnsi"/>
-          <w:lang w:val="en"/>
-        </w:rPr>
-        <w:t>soll</w:t>
-      </w:r>
-      <w:proofErr w:type="spellEnd"/>
-      <w:r>
-        <w:rPr>
-          <w:rFonts w:asciiTheme="minorHAnsi" w:eastAsia="Times New Roman" w:hAnsiTheme="minorHAnsi"/>
-          <w:lang w:val="en"/>
-        </w:rPr>
-        <w:t xml:space="preserve"> </w:t>
-      </w:r>
-      <w:proofErr w:type="spellStart"/>
-      <w:r>
-        <w:rPr>
-          <w:rFonts w:asciiTheme="minorHAnsi" w:eastAsia="Times New Roman" w:hAnsiTheme="minorHAnsi"/>
-          <w:lang w:val="en"/>
-        </w:rPr>
-        <w:t>es</w:t>
-      </w:r>
-      <w:proofErr w:type="spellEnd"/>
-      <w:r>
-        <w:rPr>
-          <w:rFonts w:asciiTheme="minorHAnsi" w:eastAsia="Times New Roman" w:hAnsiTheme="minorHAnsi"/>
-          <w:lang w:val="en"/>
-        </w:rPr>
-        <w:t xml:space="preserve"> </w:t>
-      </w:r>
-      <w:proofErr w:type="spellStart"/>
-      <w:r>
-        <w:rPr>
-          <w:rFonts w:asciiTheme="minorHAnsi" w:eastAsia="Times New Roman" w:hAnsiTheme="minorHAnsi"/>
-          <w:lang w:val="en"/>
-        </w:rPr>
-        <w:t>dem</w:t>
-      </w:r>
-      <w:proofErr w:type="spellEnd"/>
-      <w:r>
-        <w:rPr>
-          <w:rFonts w:asciiTheme="minorHAnsi" w:eastAsia="Times New Roman" w:hAnsiTheme="minorHAnsi"/>
-          <w:lang w:val="en"/>
-        </w:rPr>
-        <w:t xml:space="preserve"> </w:t>
-      </w:r>
-      <w:proofErr w:type="spellStart"/>
-      <w:r>
-        <w:rPr>
-          <w:rFonts w:asciiTheme="minorHAnsi" w:eastAsia="Times New Roman" w:hAnsiTheme="minorHAnsi"/>
-          <w:lang w:val="en"/>
-        </w:rPr>
-        <w:t>Verantwortlichen</w:t>
-      </w:r>
-      <w:proofErr w:type="spellEnd"/>
-      <w:r>
-        <w:rPr>
-          <w:rFonts w:asciiTheme="minorHAnsi" w:eastAsia="Times New Roman" w:hAnsiTheme="minorHAnsi"/>
-          <w:lang w:val="en"/>
-        </w:rPr>
-        <w:t xml:space="preserve"> </w:t>
-      </w:r>
-      <w:proofErr w:type="spellStart"/>
-      <w:r>
-        <w:rPr>
-          <w:rFonts w:asciiTheme="minorHAnsi" w:eastAsia="Times New Roman" w:hAnsiTheme="minorHAnsi"/>
-          <w:lang w:val="en"/>
-        </w:rPr>
-        <w:t>ermöglichen</w:t>
-      </w:r>
-      <w:proofErr w:type="spellEnd"/>
-      <w:r>
-        <w:rPr>
-          <w:rFonts w:asciiTheme="minorHAnsi" w:eastAsia="Times New Roman" w:hAnsiTheme="minorHAnsi"/>
-          <w:lang w:val="en"/>
-        </w:rPr>
-        <w:t xml:space="preserve"> die </w:t>
-      </w:r>
-      <w:proofErr w:type="spellStart"/>
-      <w:r>
-        <w:rPr>
-          <w:rFonts w:asciiTheme="minorHAnsi" w:eastAsia="Times New Roman" w:hAnsiTheme="minorHAnsi"/>
-          <w:lang w:val="en"/>
-        </w:rPr>
-        <w:t>Übersicht</w:t>
-      </w:r>
-      <w:proofErr w:type="spellEnd"/>
-      <w:r>
-        <w:rPr>
-          <w:rFonts w:asciiTheme="minorHAnsi" w:eastAsia="Times New Roman" w:hAnsiTheme="minorHAnsi"/>
-          <w:lang w:val="en"/>
-        </w:rPr>
-        <w:t xml:space="preserve"> über </w:t>
-      </w:r>
-      <w:proofErr w:type="spellStart"/>
-      <w:r>
-        <w:rPr>
-          <w:rFonts w:asciiTheme="minorHAnsi" w:eastAsia="Times New Roman" w:hAnsiTheme="minorHAnsi"/>
-          <w:lang w:val="en"/>
-        </w:rPr>
-        <w:t>Daten</w:t>
-      </w:r>
-      <w:proofErr w:type="spellEnd"/>
-      <w:r>
-        <w:rPr>
-          <w:rFonts w:asciiTheme="minorHAnsi" w:eastAsia="Times New Roman" w:hAnsiTheme="minorHAnsi"/>
-          <w:lang w:val="en"/>
-        </w:rPr>
-        <w:t xml:space="preserve"> und </w:t>
-      </w:r>
-      <w:proofErr w:type="spellStart"/>
-      <w:r>
-        <w:rPr>
-          <w:rFonts w:asciiTheme="minorHAnsi" w:eastAsia="Times New Roman" w:hAnsiTheme="minorHAnsi"/>
-          <w:lang w:val="en"/>
-        </w:rPr>
-        <w:t>Formulare</w:t>
-      </w:r>
-      <w:proofErr w:type="spellEnd"/>
-      <w:r>
-        <w:rPr>
-          <w:rFonts w:asciiTheme="minorHAnsi" w:eastAsia="Times New Roman" w:hAnsiTheme="minorHAnsi"/>
-          <w:lang w:val="en"/>
-        </w:rPr>
-        <w:t xml:space="preserve"> </w:t>
-      </w:r>
-      <w:proofErr w:type="spellStart"/>
-      <w:r>
-        <w:rPr>
-          <w:rFonts w:asciiTheme="minorHAnsi" w:eastAsia="Times New Roman" w:hAnsiTheme="minorHAnsi"/>
-          <w:lang w:val="en"/>
-        </w:rPr>
-        <w:t>zu</w:t>
-      </w:r>
-      <w:proofErr w:type="spellEnd"/>
-      <w:r>
-        <w:rPr>
-          <w:rFonts w:asciiTheme="minorHAnsi" w:eastAsia="Times New Roman" w:hAnsiTheme="minorHAnsi"/>
-          <w:lang w:val="en"/>
-        </w:rPr>
-        <w:t xml:space="preserve"> </w:t>
-      </w:r>
-      <w:proofErr w:type="spellStart"/>
-      <w:r>
-        <w:rPr>
-          <w:rFonts w:asciiTheme="minorHAnsi" w:eastAsia="Times New Roman" w:hAnsiTheme="minorHAnsi"/>
-          <w:lang w:val="en"/>
-        </w:rPr>
-        <w:t>behalten</w:t>
-      </w:r>
-      <w:proofErr w:type="spellEnd"/>
-      <w:r>
-        <w:rPr>
-          <w:rFonts w:asciiTheme="minorHAnsi" w:eastAsia="Times New Roman" w:hAnsiTheme="minorHAnsi"/>
-          <w:lang w:val="en"/>
-        </w:rPr>
-        <w:t xml:space="preserve"> und </w:t>
-      </w:r>
-      <w:proofErr w:type="spellStart"/>
-      <w:r>
-        <w:rPr>
-          <w:rFonts w:asciiTheme="minorHAnsi" w:eastAsia="Times New Roman" w:hAnsiTheme="minorHAnsi"/>
-          <w:lang w:val="en"/>
-        </w:rPr>
-        <w:t>diese</w:t>
-      </w:r>
-      <w:proofErr w:type="spellEnd"/>
-      <w:r>
-        <w:rPr>
-          <w:rFonts w:asciiTheme="minorHAnsi" w:eastAsia="Times New Roman" w:hAnsiTheme="minorHAnsi"/>
-          <w:lang w:val="en"/>
-        </w:rPr>
-        <w:t xml:space="preserve">, </w:t>
-      </w:r>
-      <w:proofErr w:type="spellStart"/>
-      <w:r>
-        <w:rPr>
-          <w:rFonts w:asciiTheme="minorHAnsi" w:eastAsia="Times New Roman" w:hAnsiTheme="minorHAnsi"/>
-          <w:lang w:val="en"/>
-        </w:rPr>
-        <w:t>zentral</w:t>
-      </w:r>
-      <w:proofErr w:type="spellEnd"/>
-      <w:r>
-        <w:rPr>
-          <w:rFonts w:asciiTheme="minorHAnsi" w:eastAsia="Times New Roman" w:hAnsiTheme="minorHAnsi"/>
-          <w:lang w:val="en"/>
-        </w:rPr>
-        <w:t xml:space="preserve"> und Tool-</w:t>
-      </w:r>
-      <w:proofErr w:type="spellStart"/>
-      <w:r>
-        <w:rPr>
-          <w:rFonts w:asciiTheme="minorHAnsi" w:eastAsia="Times New Roman" w:hAnsiTheme="minorHAnsi"/>
-          <w:lang w:val="en"/>
-        </w:rPr>
-        <w:t>gestützt</w:t>
-      </w:r>
-      <w:proofErr w:type="spellEnd"/>
-      <w:r>
-        <w:rPr>
-          <w:rFonts w:asciiTheme="minorHAnsi" w:eastAsia="Times New Roman" w:hAnsiTheme="minorHAnsi"/>
-          <w:lang w:val="en"/>
-        </w:rPr>
-        <w:t xml:space="preserve"> </w:t>
-      </w:r>
-      <w:proofErr w:type="spellStart"/>
-      <w:r>
-        <w:rPr>
-          <w:rFonts w:asciiTheme="minorHAnsi" w:eastAsia="Times New Roman" w:hAnsiTheme="minorHAnsi"/>
-          <w:lang w:val="en"/>
-        </w:rPr>
-        <w:t>zu</w:t>
-      </w:r>
-      <w:proofErr w:type="spellEnd"/>
-      <w:r>
-        <w:rPr>
-          <w:rFonts w:asciiTheme="minorHAnsi" w:eastAsia="Times New Roman" w:hAnsiTheme="minorHAnsi"/>
-          <w:lang w:val="en"/>
-        </w:rPr>
-        <w:t xml:space="preserve"> </w:t>
-      </w:r>
-      <w:proofErr w:type="spellStart"/>
-      <w:r>
-        <w:rPr>
-          <w:rFonts w:asciiTheme="minorHAnsi" w:eastAsia="Times New Roman" w:hAnsiTheme="minorHAnsi"/>
-          <w:lang w:val="en"/>
-        </w:rPr>
-        <w:t>warten</w:t>
+      <w:proofErr w:type="spellStart"/>
+      <w:r>
+        <w:rPr>
+          <w:rFonts w:asciiTheme="minorHAnsi" w:eastAsia="Times New Roman" w:hAnsiTheme="minorHAnsi"/>
+          <w:lang w:val="en"/>
+        </w:rPr>
+        <w:t>ggf</w:t>
       </w:r>
       <w:proofErr w:type="spellEnd"/>
       <w:r>
@@ -1660,317 +2033,6 @@
           <w:lang w:val="en"/>
         </w:rPr>
         <w:t xml:space="preserve">. </w:t>
-      </w:r>
-      <w:proofErr w:type="spellStart"/>
-      <w:r>
-        <w:rPr>
-          <w:rFonts w:asciiTheme="minorHAnsi" w:eastAsia="Times New Roman" w:hAnsiTheme="minorHAnsi"/>
-          <w:lang w:val="en"/>
-        </w:rPr>
-        <w:t>Durch</w:t>
-      </w:r>
-      <w:proofErr w:type="spellEnd"/>
-      <w:r>
-        <w:rPr>
-          <w:rFonts w:asciiTheme="minorHAnsi" w:eastAsia="Times New Roman" w:hAnsiTheme="minorHAnsi"/>
-          <w:lang w:val="en"/>
-        </w:rPr>
-        <w:t xml:space="preserve"> Integration von </w:t>
-      </w:r>
-      <w:proofErr w:type="spellStart"/>
-      <w:r>
-        <w:rPr>
-          <w:rFonts w:asciiTheme="minorHAnsi" w:eastAsia="Times New Roman" w:hAnsiTheme="minorHAnsi"/>
-          <w:lang w:val="en"/>
-        </w:rPr>
-        <w:t>mehreren</w:t>
-      </w:r>
-      <w:proofErr w:type="spellEnd"/>
-      <w:r>
-        <w:rPr>
-          <w:rFonts w:asciiTheme="minorHAnsi" w:eastAsia="Times New Roman" w:hAnsiTheme="minorHAnsi"/>
-          <w:lang w:val="en"/>
-        </w:rPr>
-        <w:t xml:space="preserve"> </w:t>
-      </w:r>
-      <w:proofErr w:type="spellStart"/>
-      <w:r>
-        <w:rPr>
-          <w:rFonts w:asciiTheme="minorHAnsi" w:eastAsia="Times New Roman" w:hAnsiTheme="minorHAnsi"/>
-          <w:lang w:val="en"/>
-        </w:rPr>
-        <w:t>Schnittstellen</w:t>
-      </w:r>
-      <w:proofErr w:type="spellEnd"/>
-      <w:r>
-        <w:rPr>
-          <w:rFonts w:asciiTheme="minorHAnsi" w:eastAsia="Times New Roman" w:hAnsiTheme="minorHAnsi"/>
-          <w:lang w:val="en"/>
-        </w:rPr>
-        <w:t xml:space="preserve"> </w:t>
-      </w:r>
-      <w:proofErr w:type="spellStart"/>
-      <w:r>
-        <w:rPr>
-          <w:rFonts w:asciiTheme="minorHAnsi" w:eastAsia="Times New Roman" w:hAnsiTheme="minorHAnsi"/>
-          <w:lang w:val="en"/>
-        </w:rPr>
-        <w:t>zur</w:t>
-      </w:r>
-      <w:proofErr w:type="spellEnd"/>
-      <w:r>
-        <w:rPr>
-          <w:rFonts w:asciiTheme="minorHAnsi" w:eastAsia="Times New Roman" w:hAnsiTheme="minorHAnsi"/>
-          <w:lang w:val="en"/>
-        </w:rPr>
-        <w:t xml:space="preserve"> </w:t>
-      </w:r>
-      <w:proofErr w:type="spellStart"/>
-      <w:r>
-        <w:rPr>
-          <w:rFonts w:asciiTheme="minorHAnsi" w:eastAsia="Times New Roman" w:hAnsiTheme="minorHAnsi"/>
-          <w:lang w:val="en"/>
-        </w:rPr>
-        <w:t>Datenpflege</w:t>
-      </w:r>
-      <w:proofErr w:type="spellEnd"/>
-      <w:r>
-        <w:rPr>
-          <w:rFonts w:asciiTheme="minorHAnsi" w:eastAsia="Times New Roman" w:hAnsiTheme="minorHAnsi"/>
-          <w:lang w:val="en"/>
-        </w:rPr>
-        <w:t xml:space="preserve"> und </w:t>
-      </w:r>
-      <w:proofErr w:type="spellStart"/>
-      <w:r>
-        <w:rPr>
-          <w:rFonts w:asciiTheme="minorHAnsi" w:eastAsia="Times New Roman" w:hAnsiTheme="minorHAnsi"/>
-          <w:lang w:val="en"/>
-        </w:rPr>
-        <w:t>Kommunikation</w:t>
-      </w:r>
-      <w:proofErr w:type="spellEnd"/>
-      <w:r>
-        <w:rPr>
-          <w:rFonts w:asciiTheme="minorHAnsi" w:eastAsia="Times New Roman" w:hAnsiTheme="minorHAnsi"/>
-          <w:lang w:val="en"/>
-        </w:rPr>
-        <w:t xml:space="preserve"> </w:t>
-      </w:r>
-      <w:proofErr w:type="spellStart"/>
-      <w:r>
-        <w:rPr>
-          <w:rFonts w:asciiTheme="minorHAnsi" w:eastAsia="Times New Roman" w:hAnsiTheme="minorHAnsi"/>
-          <w:lang w:val="en"/>
-        </w:rPr>
-        <w:t>soll</w:t>
-      </w:r>
-      <w:proofErr w:type="spellEnd"/>
-      <w:r>
-        <w:rPr>
-          <w:rFonts w:asciiTheme="minorHAnsi" w:eastAsia="Times New Roman" w:hAnsiTheme="minorHAnsi"/>
-          <w:lang w:val="en"/>
-        </w:rPr>
-        <w:t xml:space="preserve"> </w:t>
-      </w:r>
-      <w:proofErr w:type="spellStart"/>
-      <w:r>
-        <w:rPr>
-          <w:rFonts w:asciiTheme="minorHAnsi" w:eastAsia="Times New Roman" w:hAnsiTheme="minorHAnsi"/>
-          <w:lang w:val="en"/>
-        </w:rPr>
-        <w:t>es</w:t>
-      </w:r>
-      <w:proofErr w:type="spellEnd"/>
-      <w:r>
-        <w:rPr>
-          <w:rFonts w:asciiTheme="minorHAnsi" w:eastAsia="Times New Roman" w:hAnsiTheme="minorHAnsi"/>
-          <w:lang w:val="en"/>
-        </w:rPr>
-        <w:t xml:space="preserve"> </w:t>
-      </w:r>
-      <w:proofErr w:type="spellStart"/>
-      <w:r>
-        <w:rPr>
-          <w:rFonts w:asciiTheme="minorHAnsi" w:eastAsia="Times New Roman" w:hAnsiTheme="minorHAnsi"/>
-          <w:lang w:val="en"/>
-        </w:rPr>
-        <w:t>dem</w:t>
-      </w:r>
-      <w:proofErr w:type="spellEnd"/>
-      <w:r>
-        <w:rPr>
-          <w:rFonts w:asciiTheme="minorHAnsi" w:eastAsia="Times New Roman" w:hAnsiTheme="minorHAnsi"/>
-          <w:lang w:val="en"/>
-        </w:rPr>
-        <w:t xml:space="preserve"> </w:t>
-      </w:r>
-      <w:proofErr w:type="spellStart"/>
-      <w:r>
-        <w:rPr>
-          <w:rFonts w:asciiTheme="minorHAnsi" w:eastAsia="Times New Roman" w:hAnsiTheme="minorHAnsi"/>
-          <w:lang w:val="en"/>
-        </w:rPr>
-        <w:t>Verantwortlichen</w:t>
-      </w:r>
-      <w:proofErr w:type="spellEnd"/>
-      <w:r>
-        <w:rPr>
-          <w:rFonts w:asciiTheme="minorHAnsi" w:eastAsia="Times New Roman" w:hAnsiTheme="minorHAnsi"/>
-          <w:lang w:val="en"/>
-        </w:rPr>
-        <w:t xml:space="preserve"> </w:t>
-      </w:r>
-      <w:proofErr w:type="spellStart"/>
-      <w:r>
-        <w:rPr>
-          <w:rFonts w:asciiTheme="minorHAnsi" w:eastAsia="Times New Roman" w:hAnsiTheme="minorHAnsi"/>
-          <w:lang w:val="en"/>
-        </w:rPr>
-        <w:t>möglich</w:t>
-      </w:r>
-      <w:proofErr w:type="spellEnd"/>
-      <w:r>
-        <w:rPr>
-          <w:rFonts w:asciiTheme="minorHAnsi" w:eastAsia="Times New Roman" w:hAnsiTheme="minorHAnsi"/>
-          <w:lang w:val="en"/>
-        </w:rPr>
-        <w:t xml:space="preserve"> </w:t>
-      </w:r>
-      <w:proofErr w:type="spellStart"/>
-      <w:r>
-        <w:rPr>
-          <w:rFonts w:asciiTheme="minorHAnsi" w:eastAsia="Times New Roman" w:hAnsiTheme="minorHAnsi"/>
-          <w:lang w:val="en"/>
-        </w:rPr>
-        <w:t>sein</w:t>
-      </w:r>
-      <w:proofErr w:type="spellEnd"/>
-      <w:r>
-        <w:rPr>
-          <w:rFonts w:asciiTheme="minorHAnsi" w:eastAsia="Times New Roman" w:hAnsiTheme="minorHAnsi"/>
-          <w:lang w:val="en"/>
-        </w:rPr>
-        <w:t xml:space="preserve"> die </w:t>
-      </w:r>
-      <w:proofErr w:type="spellStart"/>
-      <w:r>
-        <w:rPr>
-          <w:rFonts w:asciiTheme="minorHAnsi" w:eastAsia="Times New Roman" w:hAnsiTheme="minorHAnsi"/>
-          <w:lang w:val="en"/>
-        </w:rPr>
-        <w:t>beteiligten</w:t>
-      </w:r>
-      <w:proofErr w:type="spellEnd"/>
-      <w:r>
-        <w:rPr>
-          <w:rFonts w:asciiTheme="minorHAnsi" w:eastAsia="Times New Roman" w:hAnsiTheme="minorHAnsi"/>
-          <w:lang w:val="en"/>
-        </w:rPr>
-        <w:t xml:space="preserve"> </w:t>
-      </w:r>
-      <w:proofErr w:type="spellStart"/>
-      <w:r>
-        <w:rPr>
-          <w:rFonts w:asciiTheme="minorHAnsi" w:eastAsia="Times New Roman" w:hAnsiTheme="minorHAnsi"/>
-          <w:lang w:val="en"/>
-        </w:rPr>
-        <w:t>Parteien</w:t>
-      </w:r>
-      <w:proofErr w:type="spellEnd"/>
-      <w:r>
-        <w:rPr>
-          <w:rFonts w:asciiTheme="minorHAnsi" w:eastAsia="Times New Roman" w:hAnsiTheme="minorHAnsi"/>
-          <w:lang w:val="en"/>
-        </w:rPr>
-        <w:t xml:space="preserve"> über den </w:t>
-      </w:r>
-      <w:proofErr w:type="spellStart"/>
-      <w:r>
-        <w:rPr>
-          <w:rFonts w:asciiTheme="minorHAnsi" w:eastAsia="Times New Roman" w:hAnsiTheme="minorHAnsi"/>
-          <w:lang w:val="en"/>
-        </w:rPr>
-        <w:t>aktuellen</w:t>
-      </w:r>
-      <w:proofErr w:type="spellEnd"/>
-      <w:r>
-        <w:rPr>
-          <w:rFonts w:asciiTheme="minorHAnsi" w:eastAsia="Times New Roman" w:hAnsiTheme="minorHAnsi"/>
-          <w:lang w:val="en"/>
-        </w:rPr>
-        <w:t xml:space="preserve"> Status des </w:t>
-      </w:r>
-      <w:proofErr w:type="spellStart"/>
-      <w:r>
-        <w:rPr>
-          <w:rFonts w:asciiTheme="minorHAnsi" w:eastAsia="Times New Roman" w:hAnsiTheme="minorHAnsi"/>
-          <w:lang w:val="en"/>
-        </w:rPr>
-        <w:t>Praktikums</w:t>
-      </w:r>
-      <w:proofErr w:type="spellEnd"/>
-      <w:r>
-        <w:rPr>
-          <w:rFonts w:asciiTheme="minorHAnsi" w:eastAsia="Times New Roman" w:hAnsiTheme="minorHAnsi"/>
-          <w:lang w:val="en"/>
-        </w:rPr>
-        <w:t xml:space="preserve"> </w:t>
-      </w:r>
-      <w:proofErr w:type="spellStart"/>
-      <w:r>
-        <w:rPr>
-          <w:rFonts w:asciiTheme="minorHAnsi" w:eastAsia="Times New Roman" w:hAnsiTheme="minorHAnsi"/>
-          <w:lang w:val="en"/>
-        </w:rPr>
-        <w:t>zu</w:t>
-      </w:r>
-      <w:proofErr w:type="spellEnd"/>
-      <w:r>
-        <w:rPr>
-          <w:rFonts w:asciiTheme="minorHAnsi" w:eastAsia="Times New Roman" w:hAnsiTheme="minorHAnsi"/>
-          <w:lang w:val="en"/>
-        </w:rPr>
-        <w:t xml:space="preserve"> </w:t>
-      </w:r>
-      <w:proofErr w:type="spellStart"/>
-      <w:r>
-        <w:rPr>
-          <w:rFonts w:asciiTheme="minorHAnsi" w:eastAsia="Times New Roman" w:hAnsiTheme="minorHAnsi"/>
-          <w:lang w:val="en"/>
-        </w:rPr>
-        <w:t>informieren</w:t>
-      </w:r>
-      <w:proofErr w:type="spellEnd"/>
-      <w:r>
-        <w:rPr>
-          <w:rFonts w:asciiTheme="minorHAnsi" w:eastAsia="Times New Roman" w:hAnsiTheme="minorHAnsi"/>
-          <w:lang w:val="en"/>
-        </w:rPr>
-        <w:t xml:space="preserve"> und </w:t>
-      </w:r>
-      <w:proofErr w:type="spellStart"/>
-      <w:r>
-        <w:rPr>
-          <w:rFonts w:asciiTheme="minorHAnsi" w:eastAsia="Times New Roman" w:hAnsiTheme="minorHAnsi"/>
-          <w:lang w:val="en"/>
-        </w:rPr>
-        <w:t>ggf</w:t>
-      </w:r>
-      <w:proofErr w:type="spellEnd"/>
-      <w:r>
-        <w:rPr>
-          <w:rFonts w:asciiTheme="minorHAnsi" w:eastAsia="Times New Roman" w:hAnsiTheme="minorHAnsi"/>
-          <w:lang w:val="en"/>
-        </w:rPr>
-        <w:t>.</w:t>
-      </w:r>
-      <w:r>
-        <w:rPr>
-          <w:rFonts w:asciiTheme="minorHAnsi" w:eastAsia="Times New Roman" w:hAnsiTheme="minorHAnsi"/>
-          <w:lang w:val="en"/>
-        </w:rPr>
-        <w:t xml:space="preserve"> </w:t>
       </w:r>
       <w:proofErr w:type="spellStart"/>
       <w:proofErr w:type="gramStart"/>
@@ -2291,17 +2353,8 @@
           <w:rFonts w:asciiTheme="minorHAnsi" w:eastAsia="Times New Roman" w:hAnsiTheme="minorHAnsi"/>
           <w:lang w:val="en"/>
         </w:rPr>
-        <w:t xml:space="preserve"> </w:t>
-      </w:r>
-      <w:proofErr w:type="spellStart"/>
-      <w:r>
-        <w:rPr>
-          <w:rFonts w:asciiTheme="minorHAnsi" w:eastAsia="Times New Roman" w:hAnsiTheme="minorHAnsi"/>
-          <w:lang w:val="en"/>
-        </w:rPr>
-        <w:t>DB</w:t>
-      </w:r>
-      <w:proofErr w:type="spellEnd"/>
+        <w:t xml:space="preserve"> DB</w:t>
+      </w:r>
     </w:p>
     <w:p>
       <w:pPr>
@@ -2496,9 +2549,16 @@
           <w:rFonts w:asciiTheme="minorHAnsi" w:eastAsia="Times New Roman" w:hAnsiTheme="minorHAnsi"/>
           <w:lang w:val="en"/>
         </w:rPr>
-        <w:t>Meldungen:</w:t>
-      </w:r>
-      <w:proofErr w:type="spellEnd"/>
+        <w:t>Meldungen</w:t>
+      </w:r>
+      <w:proofErr w:type="spellEnd"/>
+      <w:r>
+        <w:rPr>
+          <w:rFonts w:asciiTheme="minorHAnsi" w:eastAsia="Times New Roman" w:hAnsiTheme="minorHAnsi"/>
+          <w:lang w:val="en"/>
+        </w:rPr>
+        <w:t>:</w:t>
+      </w:r>
     </w:p>
     <w:p>
       <w:pPr>
@@ -3694,6 +3754,7 @@
           <w:rFonts w:asciiTheme="minorHAnsi" w:eastAsia="Times New Roman" w:hAnsiTheme="minorHAnsi"/>
           <w:lang w:val="en"/>
         </w:rPr>
+        <w:lastRenderedPageBreak/>
         <w:t>Mehrere</w:t>
       </w:r>
       <w:proofErr w:type="spellEnd"/>
@@ -3797,7 +3858,6 @@
           <w:rFonts w:asciiTheme="minorHAnsi" w:eastAsia="Times New Roman" w:hAnsiTheme="minorHAnsi"/>
           <w:lang w:val="en"/>
         </w:rPr>
-        <w:lastRenderedPageBreak/>
         <w:t>Nutzung</w:t>
       </w:r>
       <w:proofErr w:type="spellEnd"/>
@@ -5018,8 +5078,6 @@
         </w:rPr>
         <w:t>v</w:t>
       </w:r>
-      <w:bookmarkStart w:id="3" w:name="_GoBack"/>
-      <w:bookmarkEnd w:id="3"/>
       <w:r>
         <w:rPr>
           <w:rFonts w:asciiTheme="minorHAnsi" w:eastAsia="Times New Roman" w:hAnsiTheme="minorHAnsi"/>
@@ -5200,7 +5258,7 @@
           <w:lang w:val="en"/>
         </w:rPr>
       </w:pPr>
-      <w:bookmarkStart w:id="4" w:name="toc-Subsection-2.2"/>
+      <w:bookmarkStart w:id="3" w:name="toc-Subsection-2.2"/>
       <w:r>
         <w:rPr>
           <w:rFonts w:asciiTheme="minorHAnsi" w:eastAsia="Times New Roman" w:hAnsiTheme="minorHAnsi"/>
@@ -5208,7 +5266,7 @@
         </w:rPr>
         <w:t>2.2</w:t>
       </w:r>
-      <w:bookmarkEnd w:id="4"/>
+      <w:bookmarkEnd w:id="3"/>
       <w:r>
         <w:rPr>
           <w:rFonts w:asciiTheme="minorHAnsi" w:eastAsia="Times New Roman" w:hAnsiTheme="minorHAnsi"/>
@@ -5347,6 +5405,26 @@
           <w:lang w:val="en"/>
         </w:rPr>
         <w:t xml:space="preserve"> </w:t>
+      </w:r>
+    </w:p>
+    <w:p>
+      <w:pPr>
+        <w:rPr>
+          <w:rFonts w:asciiTheme="minorHAnsi" w:eastAsia="Times New Roman" w:hAnsiTheme="minorHAnsi"/>
+          <w:b/>
+          <w:bCs/>
+          <w:sz w:val="36"/>
+          <w:szCs w:val="36"/>
+          <w:lang w:val="en"/>
+        </w:rPr>
+      </w:pPr>
+      <w:bookmarkStart w:id="4" w:name="toc-Subsection-2.3"/>
+      <w:r>
+        <w:rPr>
+          <w:rFonts w:asciiTheme="minorHAnsi" w:eastAsia="Times New Roman" w:hAnsiTheme="minorHAnsi"/>
+          <w:lang w:val="en"/>
+        </w:rPr>
+        <w:br w:type="page"/>
       </w:r>
     </w:p>
     <w:p>
@@ -5358,15 +5436,15 @@
           <w:lang w:val="en"/>
         </w:rPr>
       </w:pPr>
-      <w:bookmarkStart w:id="5" w:name="toc-Subsection-2.3"/>
-      <w:r>
-        <w:rPr>
-          <w:rFonts w:asciiTheme="minorHAnsi" w:eastAsia="Times New Roman" w:hAnsiTheme="minorHAnsi"/>
-          <w:lang w:val="en"/>
-        </w:rPr>
+      <w:r>
+        <w:rPr>
+          <w:rFonts w:asciiTheme="minorHAnsi" w:eastAsia="Times New Roman" w:hAnsiTheme="minorHAnsi"/>
+          <w:lang w:val="en"/>
+        </w:rPr>
+        <w:lastRenderedPageBreak/>
         <w:t>2.3</w:t>
       </w:r>
-      <w:bookmarkEnd w:id="5"/>
+      <w:bookmarkEnd w:id="4"/>
       <w:r>
         <w:rPr>
           <w:rFonts w:asciiTheme="minorHAnsi" w:eastAsia="Times New Roman" w:hAnsiTheme="minorHAnsi"/>
@@ -5660,247 +5738,246 @@
           <w:lang w:val="en"/>
         </w:rPr>
       </w:pPr>
-      <w:bookmarkStart w:id="6" w:name="toc-Section-3"/>
-      <w:r>
-        <w:rPr>
-          <w:rFonts w:asciiTheme="minorHAnsi" w:eastAsia="Times New Roman" w:hAnsiTheme="minorHAnsi"/>
-          <w:lang w:val="en"/>
-        </w:rPr>
-        <w:lastRenderedPageBreak/>
+      <w:bookmarkStart w:id="5" w:name="toc-Section-3"/>
+      <w:r>
+        <w:rPr>
+          <w:rFonts w:asciiTheme="minorHAnsi" w:eastAsia="Times New Roman" w:hAnsiTheme="minorHAnsi"/>
+          <w:lang w:val="en"/>
+        </w:rPr>
         <w:t>3</w:t>
       </w:r>
+      <w:bookmarkEnd w:id="5"/>
+      <w:r>
+        <w:rPr>
+          <w:rFonts w:asciiTheme="minorHAnsi" w:eastAsia="Times New Roman" w:hAnsiTheme="minorHAnsi"/>
+          <w:lang w:val="en"/>
+        </w:rPr>
+        <w:t> </w:t>
+      </w:r>
+      <w:proofErr w:type="spellStart"/>
+      <w:r>
+        <w:rPr>
+          <w:rFonts w:asciiTheme="minorHAnsi" w:eastAsia="Times New Roman" w:hAnsiTheme="minorHAnsi"/>
+          <w:lang w:val="en"/>
+        </w:rPr>
+        <w:t>Produktfunktionen</w:t>
+      </w:r>
+      <w:proofErr w:type="spellEnd"/>
+      <w:r>
+        <w:rPr>
+          <w:rFonts w:asciiTheme="minorHAnsi" w:eastAsia="Times New Roman" w:hAnsiTheme="minorHAnsi"/>
+          <w:lang w:val="en"/>
+        </w:rPr>
+        <w:t xml:space="preserve"> </w:t>
+      </w:r>
+    </w:p>
+    <w:p>
+      <w:pPr>
+        <w:divId w:val="1924797022"/>
+        <w:rPr>
+          <w:rFonts w:asciiTheme="minorHAnsi" w:eastAsia="Times New Roman" w:hAnsiTheme="minorHAnsi"/>
+          <w:lang w:val="en"/>
+        </w:rPr>
+      </w:pPr>
+      <w:proofErr w:type="spellStart"/>
+      <w:r>
+        <w:rPr>
+          <w:rStyle w:val="magenta"/>
+          <w:rFonts w:asciiTheme="minorHAnsi" w:eastAsia="Times New Roman" w:hAnsiTheme="minorHAnsi"/>
+          <w:i/>
+          <w:iCs/>
+          <w:lang w:val="en"/>
+        </w:rPr>
+        <w:t>Beschreibung</w:t>
+      </w:r>
+      <w:proofErr w:type="spellEnd"/>
+      <w:r>
+        <w:rPr>
+          <w:rStyle w:val="magenta"/>
+          <w:rFonts w:asciiTheme="minorHAnsi" w:eastAsia="Times New Roman" w:hAnsiTheme="minorHAnsi"/>
+          <w:i/>
+          <w:iCs/>
+          <w:lang w:val="en"/>
+        </w:rPr>
+        <w:t xml:space="preserve"> </w:t>
+      </w:r>
+      <w:proofErr w:type="spellStart"/>
+      <w:r>
+        <w:rPr>
+          <w:rStyle w:val="magenta"/>
+          <w:rFonts w:asciiTheme="minorHAnsi" w:eastAsia="Times New Roman" w:hAnsiTheme="minorHAnsi"/>
+          <w:i/>
+          <w:iCs/>
+          <w:lang w:val="en"/>
+        </w:rPr>
+        <w:t>dessen</w:t>
+      </w:r>
+      <w:proofErr w:type="spellEnd"/>
+      <w:r>
+        <w:rPr>
+          <w:rStyle w:val="magenta"/>
+          <w:rFonts w:asciiTheme="minorHAnsi" w:eastAsia="Times New Roman" w:hAnsiTheme="minorHAnsi"/>
+          <w:i/>
+          <w:iCs/>
+          <w:lang w:val="en"/>
+        </w:rPr>
+        <w:t xml:space="preserve">, was die Software </w:t>
+      </w:r>
+      <w:proofErr w:type="spellStart"/>
+      <w:r>
+        <w:rPr>
+          <w:rStyle w:val="magenta"/>
+          <w:rFonts w:asciiTheme="minorHAnsi" w:eastAsia="Times New Roman" w:hAnsiTheme="minorHAnsi"/>
+          <w:i/>
+          <w:iCs/>
+          <w:lang w:val="en"/>
+        </w:rPr>
+        <w:t>leisten</w:t>
+      </w:r>
+      <w:proofErr w:type="spellEnd"/>
+      <w:r>
+        <w:rPr>
+          <w:rStyle w:val="magenta"/>
+          <w:rFonts w:asciiTheme="minorHAnsi" w:eastAsia="Times New Roman" w:hAnsiTheme="minorHAnsi"/>
+          <w:i/>
+          <w:iCs/>
+          <w:lang w:val="en"/>
+        </w:rPr>
+        <w:t xml:space="preserve"> </w:t>
+      </w:r>
+      <w:proofErr w:type="spellStart"/>
+      <w:r>
+        <w:rPr>
+          <w:rStyle w:val="magenta"/>
+          <w:rFonts w:asciiTheme="minorHAnsi" w:eastAsia="Times New Roman" w:hAnsiTheme="minorHAnsi"/>
+          <w:i/>
+          <w:iCs/>
+          <w:lang w:val="en"/>
+        </w:rPr>
+        <w:t>soll</w:t>
+      </w:r>
+      <w:proofErr w:type="spellEnd"/>
+      <w:r>
+        <w:rPr>
+          <w:rFonts w:asciiTheme="minorHAnsi" w:eastAsia="Times New Roman" w:hAnsiTheme="minorHAnsi"/>
+          <w:lang w:val="en"/>
+        </w:rPr>
+        <w:t xml:space="preserve"> </w:t>
+      </w:r>
+    </w:p>
+    <w:p>
+      <w:pPr>
+        <w:divId w:val="1924797022"/>
+        <w:rPr>
+          <w:rFonts w:asciiTheme="minorHAnsi" w:eastAsia="Times New Roman" w:hAnsiTheme="minorHAnsi"/>
+          <w:lang w:val="en"/>
+        </w:rPr>
+      </w:pPr>
+    </w:p>
+    <w:p>
+      <w:pPr>
+        <w:divId w:val="1924797022"/>
+        <w:rPr>
+          <w:rFonts w:asciiTheme="minorHAnsi" w:eastAsia="Times New Roman" w:hAnsiTheme="minorHAnsi"/>
+          <w:lang w:val="en"/>
+        </w:rPr>
+      </w:pPr>
+      <w:r>
+        <w:rPr>
+          <w:rFonts w:asciiTheme="minorHAnsi" w:eastAsia="Times New Roman" w:hAnsiTheme="minorHAnsi"/>
+          <w:lang w:val="en"/>
+        </w:rPr>
+        <w:t xml:space="preserve">Das </w:t>
+      </w:r>
+      <w:proofErr w:type="spellStart"/>
+      <w:r>
+        <w:rPr>
+          <w:rFonts w:asciiTheme="minorHAnsi" w:eastAsia="Times New Roman" w:hAnsiTheme="minorHAnsi"/>
+          <w:lang w:val="en"/>
+        </w:rPr>
+        <w:t>Produkt</w:t>
+      </w:r>
+      <w:proofErr w:type="spellEnd"/>
+      <w:r>
+        <w:rPr>
+          <w:rFonts w:asciiTheme="minorHAnsi" w:eastAsia="Times New Roman" w:hAnsiTheme="minorHAnsi"/>
+          <w:lang w:val="en"/>
+        </w:rPr>
+        <w:t xml:space="preserve"> </w:t>
+      </w:r>
+      <w:proofErr w:type="spellStart"/>
+      <w:r>
+        <w:rPr>
+          <w:rFonts w:asciiTheme="minorHAnsi" w:eastAsia="Times New Roman" w:hAnsiTheme="minorHAnsi"/>
+          <w:lang w:val="en"/>
+        </w:rPr>
+        <w:t>wird</w:t>
+      </w:r>
+      <w:proofErr w:type="spellEnd"/>
+      <w:r>
+        <w:rPr>
+          <w:rFonts w:asciiTheme="minorHAnsi" w:eastAsia="Times New Roman" w:hAnsiTheme="minorHAnsi"/>
+          <w:lang w:val="en"/>
+        </w:rPr>
+        <w:t xml:space="preserve"> </w:t>
+      </w:r>
+      <w:proofErr w:type="spellStart"/>
+      <w:r>
+        <w:rPr>
+          <w:rFonts w:asciiTheme="minorHAnsi" w:eastAsia="Times New Roman" w:hAnsiTheme="minorHAnsi"/>
+          <w:lang w:val="en"/>
+        </w:rPr>
+        <w:t>für</w:t>
+      </w:r>
+      <w:proofErr w:type="spellEnd"/>
+      <w:r>
+        <w:rPr>
+          <w:rFonts w:asciiTheme="minorHAnsi" w:eastAsia="Times New Roman" w:hAnsiTheme="minorHAnsi"/>
+          <w:lang w:val="en"/>
+        </w:rPr>
+        <w:t xml:space="preserve"> die </w:t>
+      </w:r>
+      <w:proofErr w:type="spellStart"/>
+      <w:r>
+        <w:rPr>
+          <w:rFonts w:asciiTheme="minorHAnsi" w:eastAsia="Times New Roman" w:hAnsiTheme="minorHAnsi"/>
+          <w:lang w:val="en"/>
+        </w:rPr>
+        <w:t>D</w:t>
+      </w:r>
+      <w:r>
+        <w:rPr>
+          <w:rFonts w:asciiTheme="minorHAnsi" w:eastAsia="Times New Roman" w:hAnsiTheme="minorHAnsi"/>
+          <w:lang w:val="en"/>
+        </w:rPr>
+        <w:t>atenverwaltung</w:t>
+      </w:r>
+      <w:proofErr w:type="spellEnd"/>
+      <w:r>
+        <w:rPr>
+          <w:rFonts w:asciiTheme="minorHAnsi" w:eastAsia="Times New Roman" w:hAnsiTheme="minorHAnsi"/>
+          <w:lang w:val="en"/>
+        </w:rPr>
+        <w:t>/-</w:t>
+      </w:r>
+      <w:proofErr w:type="spellStart"/>
+      <w:r>
+        <w:rPr>
+          <w:rFonts w:asciiTheme="minorHAnsi" w:eastAsia="Times New Roman" w:hAnsiTheme="minorHAnsi"/>
+          <w:lang w:val="en"/>
+        </w:rPr>
+        <w:t>pflege</w:t>
+      </w:r>
+      <w:proofErr w:type="spellEnd"/>
+      <w:r>
+        <w:rPr>
+          <w:rFonts w:asciiTheme="minorHAnsi" w:eastAsia="Times New Roman" w:hAnsiTheme="minorHAnsi"/>
+          <w:lang w:val="en"/>
+        </w:rPr>
+        <w:t xml:space="preserve"> verwendet…</w:t>
+      </w:r>
+      <w:bookmarkStart w:id="6" w:name="_GoBack"/>
       <w:bookmarkEnd w:id="6"/>
-      <w:r>
-        <w:rPr>
-          <w:rFonts w:asciiTheme="minorHAnsi" w:eastAsia="Times New Roman" w:hAnsiTheme="minorHAnsi"/>
-          <w:lang w:val="en"/>
-        </w:rPr>
-        <w:t> </w:t>
-      </w:r>
-      <w:proofErr w:type="spellStart"/>
-      <w:r>
-        <w:rPr>
-          <w:rFonts w:asciiTheme="minorHAnsi" w:eastAsia="Times New Roman" w:hAnsiTheme="minorHAnsi"/>
-          <w:lang w:val="en"/>
-        </w:rPr>
-        <w:t>Produktfunktionen</w:t>
-      </w:r>
-      <w:proofErr w:type="spellEnd"/>
-      <w:r>
-        <w:rPr>
-          <w:rFonts w:asciiTheme="minorHAnsi" w:eastAsia="Times New Roman" w:hAnsiTheme="minorHAnsi"/>
-          <w:lang w:val="en"/>
-        </w:rPr>
-        <w:t xml:space="preserve"> </w:t>
-      </w:r>
-    </w:p>
-    <w:p>
-      <w:pPr>
-        <w:divId w:val="1924797022"/>
-        <w:rPr>
-          <w:rFonts w:asciiTheme="minorHAnsi" w:eastAsia="Times New Roman" w:hAnsiTheme="minorHAnsi"/>
-          <w:lang w:val="en"/>
-        </w:rPr>
-      </w:pPr>
-      <w:proofErr w:type="spellStart"/>
-      <w:r>
-        <w:rPr>
-          <w:rStyle w:val="magenta"/>
-          <w:rFonts w:asciiTheme="minorHAnsi" w:eastAsia="Times New Roman" w:hAnsiTheme="minorHAnsi"/>
-          <w:i/>
-          <w:iCs/>
-          <w:lang w:val="en"/>
-        </w:rPr>
-        <w:t>Beschreibung</w:t>
-      </w:r>
-      <w:proofErr w:type="spellEnd"/>
-      <w:r>
-        <w:rPr>
-          <w:rStyle w:val="magenta"/>
-          <w:rFonts w:asciiTheme="minorHAnsi" w:eastAsia="Times New Roman" w:hAnsiTheme="minorHAnsi"/>
-          <w:i/>
-          <w:iCs/>
-          <w:lang w:val="en"/>
-        </w:rPr>
-        <w:t xml:space="preserve"> </w:t>
-      </w:r>
-      <w:proofErr w:type="spellStart"/>
-      <w:r>
-        <w:rPr>
-          <w:rStyle w:val="magenta"/>
-          <w:rFonts w:asciiTheme="minorHAnsi" w:eastAsia="Times New Roman" w:hAnsiTheme="minorHAnsi"/>
-          <w:i/>
-          <w:iCs/>
-          <w:lang w:val="en"/>
-        </w:rPr>
-        <w:t>dessen</w:t>
-      </w:r>
-      <w:proofErr w:type="spellEnd"/>
-      <w:r>
-        <w:rPr>
-          <w:rStyle w:val="magenta"/>
-          <w:rFonts w:asciiTheme="minorHAnsi" w:eastAsia="Times New Roman" w:hAnsiTheme="minorHAnsi"/>
-          <w:i/>
-          <w:iCs/>
-          <w:lang w:val="en"/>
-        </w:rPr>
-        <w:t xml:space="preserve">, was die Software </w:t>
-      </w:r>
-      <w:proofErr w:type="spellStart"/>
-      <w:r>
-        <w:rPr>
-          <w:rStyle w:val="magenta"/>
-          <w:rFonts w:asciiTheme="minorHAnsi" w:eastAsia="Times New Roman" w:hAnsiTheme="minorHAnsi"/>
-          <w:i/>
-          <w:iCs/>
-          <w:lang w:val="en"/>
-        </w:rPr>
-        <w:t>leisten</w:t>
-      </w:r>
-      <w:proofErr w:type="spellEnd"/>
-      <w:r>
-        <w:rPr>
-          <w:rStyle w:val="magenta"/>
-          <w:rFonts w:asciiTheme="minorHAnsi" w:eastAsia="Times New Roman" w:hAnsiTheme="minorHAnsi"/>
-          <w:i/>
-          <w:iCs/>
-          <w:lang w:val="en"/>
-        </w:rPr>
-        <w:t xml:space="preserve"> </w:t>
-      </w:r>
-      <w:proofErr w:type="spellStart"/>
-      <w:r>
-        <w:rPr>
-          <w:rStyle w:val="magenta"/>
-          <w:rFonts w:asciiTheme="minorHAnsi" w:eastAsia="Times New Roman" w:hAnsiTheme="minorHAnsi"/>
-          <w:i/>
-          <w:iCs/>
-          <w:lang w:val="en"/>
-        </w:rPr>
-        <w:t>soll</w:t>
-      </w:r>
-      <w:proofErr w:type="spellEnd"/>
-      <w:r>
-        <w:rPr>
-          <w:rFonts w:asciiTheme="minorHAnsi" w:eastAsia="Times New Roman" w:hAnsiTheme="minorHAnsi"/>
-          <w:lang w:val="en"/>
-        </w:rPr>
-        <w:t xml:space="preserve"> </w:t>
-      </w:r>
-    </w:p>
-    <w:p>
-      <w:pPr>
-        <w:divId w:val="1924797022"/>
-        <w:rPr>
-          <w:rFonts w:asciiTheme="minorHAnsi" w:eastAsia="Times New Roman" w:hAnsiTheme="minorHAnsi"/>
-          <w:lang w:val="en"/>
-        </w:rPr>
-      </w:pPr>
-    </w:p>
-    <w:p>
-      <w:pPr>
-        <w:divId w:val="1924797022"/>
-        <w:rPr>
-          <w:rFonts w:asciiTheme="minorHAnsi" w:eastAsia="Times New Roman" w:hAnsiTheme="minorHAnsi"/>
-          <w:lang w:val="en"/>
-        </w:rPr>
-      </w:pPr>
-      <w:r>
-        <w:rPr>
-          <w:rFonts w:asciiTheme="minorHAnsi" w:eastAsia="Times New Roman" w:hAnsiTheme="minorHAnsi"/>
-          <w:lang w:val="en"/>
-        </w:rPr>
-        <w:t xml:space="preserve">Das </w:t>
-      </w:r>
-      <w:proofErr w:type="spellStart"/>
-      <w:r>
-        <w:rPr>
-          <w:rFonts w:asciiTheme="minorHAnsi" w:eastAsia="Times New Roman" w:hAnsiTheme="minorHAnsi"/>
-          <w:lang w:val="en"/>
-        </w:rPr>
-        <w:t>Produkt</w:t>
-      </w:r>
-      <w:proofErr w:type="spellEnd"/>
-      <w:r>
-        <w:rPr>
-          <w:rFonts w:asciiTheme="minorHAnsi" w:eastAsia="Times New Roman" w:hAnsiTheme="minorHAnsi"/>
-          <w:lang w:val="en"/>
-        </w:rPr>
-        <w:t xml:space="preserve"> </w:t>
-      </w:r>
-      <w:proofErr w:type="spellStart"/>
-      <w:r>
-        <w:rPr>
-          <w:rFonts w:asciiTheme="minorHAnsi" w:eastAsia="Times New Roman" w:hAnsiTheme="minorHAnsi"/>
-          <w:lang w:val="en"/>
-        </w:rPr>
-        <w:t>wird</w:t>
-      </w:r>
-      <w:proofErr w:type="spellEnd"/>
-      <w:r>
-        <w:rPr>
-          <w:rFonts w:asciiTheme="minorHAnsi" w:eastAsia="Times New Roman" w:hAnsiTheme="minorHAnsi"/>
-          <w:lang w:val="en"/>
-        </w:rPr>
-        <w:t xml:space="preserve"> </w:t>
-      </w:r>
-      <w:proofErr w:type="spellStart"/>
-      <w:r>
-        <w:rPr>
-          <w:rFonts w:asciiTheme="minorHAnsi" w:eastAsia="Times New Roman" w:hAnsiTheme="minorHAnsi"/>
-          <w:lang w:val="en"/>
-        </w:rPr>
-        <w:t>für</w:t>
-      </w:r>
-      <w:proofErr w:type="spellEnd"/>
-      <w:r>
-        <w:rPr>
-          <w:rFonts w:asciiTheme="minorHAnsi" w:eastAsia="Times New Roman" w:hAnsiTheme="minorHAnsi"/>
-          <w:lang w:val="en"/>
-        </w:rPr>
-        <w:t xml:space="preserve"> die </w:t>
-      </w:r>
-      <w:proofErr w:type="spellStart"/>
-      <w:r>
-        <w:rPr>
-          <w:rFonts w:asciiTheme="minorHAnsi" w:eastAsia="Times New Roman" w:hAnsiTheme="minorHAnsi"/>
-          <w:lang w:val="en"/>
-        </w:rPr>
-        <w:t>Datenverwaltung</w:t>
-      </w:r>
-      <w:proofErr w:type="spellEnd"/>
-      <w:r>
-        <w:rPr>
-          <w:rFonts w:asciiTheme="minorHAnsi" w:eastAsia="Times New Roman" w:hAnsiTheme="minorHAnsi"/>
-          <w:lang w:val="en"/>
-        </w:rPr>
-        <w:t>/-</w:t>
-      </w:r>
-      <w:proofErr w:type="spellStart"/>
-      <w:r>
-        <w:rPr>
-          <w:rFonts w:asciiTheme="minorHAnsi" w:eastAsia="Times New Roman" w:hAnsiTheme="minorHAnsi"/>
-          <w:lang w:val="en"/>
-        </w:rPr>
-        <w:t>pflege</w:t>
-      </w:r>
-      <w:proofErr w:type="spellEnd"/>
-      <w:r>
-        <w:rPr>
-          <w:rFonts w:asciiTheme="minorHAnsi" w:eastAsia="Times New Roman" w:hAnsiTheme="minorHAnsi"/>
-          <w:lang w:val="en"/>
-        </w:rPr>
-        <w:t xml:space="preserve"> und </w:t>
-      </w:r>
-      <w:proofErr w:type="spellStart"/>
-      <w:r>
-        <w:rPr>
-          <w:rFonts w:asciiTheme="minorHAnsi" w:eastAsia="Times New Roman" w:hAnsiTheme="minorHAnsi"/>
-          <w:lang w:val="en"/>
-        </w:rPr>
-        <w:t>koord</w:t>
-      </w:r>
-      <w:proofErr w:type="spellEnd"/>
     </w:p>
     <w:p>
       <w:pPr>
@@ -5958,14 +6035,7 @@
           <w:rFonts w:asciiTheme="minorHAnsi" w:eastAsia="Times New Roman" w:hAnsiTheme="minorHAnsi"/>
           <w:lang w:val="en"/>
         </w:rPr>
-        <w:t>Anforde</w:t>
-      </w:r>
-      <w:r>
-        <w:rPr>
-          <w:rFonts w:asciiTheme="minorHAnsi" w:eastAsia="Times New Roman" w:hAnsiTheme="minorHAnsi"/>
-          <w:lang w:val="en"/>
-        </w:rPr>
-        <w:t>rungen</w:t>
+        <w:t>Anforderungen</w:t>
       </w:r>
       <w:proofErr w:type="spellEnd"/>
       <w:r>
@@ -6926,14 +6996,7 @@
           <w:rFonts w:asciiTheme="minorHAnsi" w:eastAsia="Times New Roman" w:hAnsiTheme="minorHAnsi"/>
           <w:lang w:val="en"/>
         </w:rPr>
-        <w:t>Pro</w:t>
-      </w:r>
-      <w:r>
-        <w:rPr>
-          <w:rFonts w:asciiTheme="minorHAnsi" w:eastAsia="Times New Roman" w:hAnsiTheme="minorHAnsi"/>
-          <w:lang w:val="en"/>
-        </w:rPr>
-        <w:t>duktumgebung</w:t>
+        <w:t>Produktumgebung</w:t>
       </w:r>
       <w:proofErr w:type="spellEnd"/>
       <w:r>
@@ -7448,6 +7511,7 @@
           <w:rFonts w:asciiTheme="minorHAnsi" w:eastAsia="Times New Roman" w:hAnsiTheme="minorHAnsi"/>
           <w:lang w:val="en"/>
         </w:rPr>
+        <w:lastRenderedPageBreak/>
         <w:t>4.4</w:t>
       </w:r>
       <w:bookmarkEnd w:id="14"/>
@@ -7673,7 +7737,6 @@
           <w:rFonts w:asciiTheme="minorHAnsi" w:eastAsia="Times New Roman" w:hAnsiTheme="minorHAnsi"/>
           <w:lang w:val="en"/>
         </w:rPr>
-        <w:lastRenderedPageBreak/>
         <w:t>5</w:t>
       </w:r>
       <w:bookmarkEnd w:id="15"/>
@@ -7822,82 +7885,6 @@
           <w:lang w:val="en"/>
         </w:rPr>
         <w:t xml:space="preserve">References </w:t>
-      </w:r>
-    </w:p>
-    <w:p>
-      <w:pPr>
-        <w:divId w:val="478496114"/>
-        <w:rPr>
-          <w:rFonts w:asciiTheme="minorHAnsi" w:eastAsia="Times New Roman" w:hAnsiTheme="minorHAnsi"/>
-          <w:lang w:val="en"/>
-        </w:rPr>
-      </w:pPr>
-      <w:r>
-        <w:rPr>
-          <w:rFonts w:asciiTheme="minorHAnsi" w:eastAsia="Times New Roman" w:hAnsiTheme="minorHAnsi"/>
-          <w:lang w:val="en"/>
-        </w:rPr>
-        <w:pict>
-          <v:rect id="_x0000_i1025" style="width:0;height:1.5pt" o:hralign="center" o:hrstd="t" o:hr="t" fillcolor="#a0a0a0" stroked="f"/>
-        </w:pict>
-      </w:r>
-    </w:p>
-    <w:p>
-      <w:pPr>
-        <w:divId w:val="1577129025"/>
-        <w:rPr>
-          <w:rFonts w:asciiTheme="minorHAnsi" w:eastAsia="Times New Roman" w:hAnsiTheme="minorHAnsi"/>
-          <w:lang w:val="en"/>
-        </w:rPr>
-      </w:pPr>
-      <w:r>
-        <w:rPr>
-          <w:rFonts w:asciiTheme="minorHAnsi" w:eastAsia="Times New Roman" w:hAnsiTheme="minorHAnsi"/>
-          <w:lang w:val="en"/>
-        </w:rPr>
-        <w:t xml:space="preserve">Document generated by </w:t>
-      </w:r>
-      <w:hyperlink r:id="rId5" w:history="1">
-        <w:proofErr w:type="spellStart"/>
-        <w:r>
-          <w:rPr>
-            <w:rStyle w:val="Hyperlink"/>
-            <w:rFonts w:asciiTheme="minorHAnsi" w:eastAsia="Times New Roman" w:hAnsiTheme="minorHAnsi"/>
-            <w:lang w:val="en"/>
-          </w:rPr>
-          <w:t>eLyXer</w:t>
-        </w:r>
-        <w:proofErr w:type="spellEnd"/>
-        <w:r>
-          <w:rPr>
-            <w:rStyle w:val="Hyperlink"/>
-            <w:rFonts w:asciiTheme="minorHAnsi" w:eastAsia="Times New Roman" w:hAnsiTheme="minorHAnsi"/>
-            <w:lang w:val="en"/>
-          </w:rPr>
-          <w:t xml:space="preserve"> 1.2.5 (2013-03-10)</w:t>
-        </w:r>
-      </w:hyperlink>
-      <w:r>
-        <w:rPr>
-          <w:rFonts w:asciiTheme="minorHAnsi" w:eastAsia="Times New Roman" w:hAnsiTheme="minorHAnsi"/>
-          <w:lang w:val="en"/>
-        </w:rPr>
-        <w:t xml:space="preserve"> on </w:t>
-      </w:r>
-      <w:r>
-        <w:rPr>
-          <w:rStyle w:val="create-date"/>
-          <w:rFonts w:asciiTheme="minorHAnsi" w:eastAsia="Times New Roman" w:hAnsiTheme="minorHAnsi"/>
-          <w:lang w:val="en"/>
-        </w:rPr>
-        <w:t>2014-01-11T16:45:13.626000</w:t>
-      </w:r>
-      <w:r>
-        <w:rPr>
-          <w:rFonts w:asciiTheme="minorHAnsi" w:eastAsia="Times New Roman" w:hAnsiTheme="minorHAnsi"/>
-          <w:lang w:val="en"/>
-        </w:rPr>
-        <w:t xml:space="preserve"> </w:t>
       </w:r>
     </w:p>
     <w:sectPr>
@@ -9017,7 +9004,6 @@
     <w:name w:val="Hyperlink"/>
     <w:basedOn w:val="Absatz-Standardschriftart"/>
     <w:uiPriority w:val="99"/>
-    <w:semiHidden/>
     <w:unhideWhenUsed/>
     <w:rPr>
       <w:color w:val="0000FF"/>

</xml_diff>

<commit_message>
Anpassung 4.4 Nichtfunktionale Anforderungen
eingefügt ... bitte nomma prüfen ...
</commit_message>
<xml_diff>
--- a/Pflichtenheft_WIP/Pflichtenheft_Ivo.docx
+++ b/Pflichtenheft_WIP/Pflichtenheft_Ivo.docx
@@ -3164,13 +3164,6 @@
           <w:szCs w:val="24"/>
         </w:rPr>
         <w:tab/>
-      </w:r>
-      <w:r>
-        <w:rPr>
-          <w:rFonts w:ascii="Calibri" w:eastAsia="Calibri" w:hAnsi="Calibri" w:cs="Calibri"/>
-          <w:sz w:val="24"/>
-          <w:szCs w:val="24"/>
-        </w:rPr>
         <w:t>(</w:t>
       </w:r>
       <w:r>
@@ -3180,25 +3173,7 @@
           <w:sz w:val="24"/>
           <w:szCs w:val="24"/>
         </w:rPr>
-        <w:t>einzigartig, bezieht sich auf</w:t>
-      </w:r>
-      <w:r>
-        <w:rPr>
-          <w:rFonts w:ascii="Calibri" w:eastAsia="Calibri" w:hAnsi="Calibri" w:cs="Calibri"/>
-          <w:i/>
-          <w:sz w:val="24"/>
-          <w:szCs w:val="24"/>
-        </w:rPr>
-        <w:t xml:space="preserve"> 3</w:t>
-      </w:r>
-      <w:r>
-        <w:rPr>
-          <w:rFonts w:ascii="Calibri" w:eastAsia="Calibri" w:hAnsi="Calibri" w:cs="Calibri"/>
-          <w:i/>
-          <w:sz w:val="24"/>
-          <w:szCs w:val="24"/>
-        </w:rPr>
-        <w:t>a</w:t>
+        <w:t>einzigartig, bezieht sich auf 3a</w:t>
       </w:r>
       <w:r>
         <w:rPr>
@@ -4021,14 +3996,7 @@
           <w:rFonts w:ascii="Calibri" w:eastAsia="Calibri" w:hAnsi="Calibri" w:cs="Calibri"/>
           <w:sz w:val="24"/>
         </w:rPr>
-        <w:t>Die Software Pr</w:t>
-      </w:r>
-      <w:r>
-        <w:rPr>
-          <w:rFonts w:ascii="Calibri" w:eastAsia="Calibri" w:hAnsi="Calibri" w:cs="Calibri"/>
-          <w:sz w:val="24"/>
-        </w:rPr>
-        <w:t xml:space="preserve">aktikumsverwaltung (als </w:t>
+        <w:t xml:space="preserve">Die Software Praktikumsverwaltung (als </w:t>
       </w:r>
       <w:r>
         <w:rPr>
@@ -4036,23 +4004,7 @@
           <w:sz w:val="24"/>
           <w:highlight w:val="yellow"/>
         </w:rPr>
-        <w:t>Front-End</w:t>
-      </w:r>
-      <w:r>
-        <w:rPr>
-          <w:rFonts w:ascii="Calibri" w:eastAsia="Calibri" w:hAnsi="Calibri" w:cs="Calibri"/>
-          <w:sz w:val="24"/>
-          <w:highlight w:val="yellow"/>
-        </w:rPr>
-        <w:t>?</w:t>
-      </w:r>
-      <w:r>
-        <w:rPr>
-          <w:rFonts w:ascii="Calibri" w:eastAsia="Calibri" w:hAnsi="Calibri" w:cs="Calibri"/>
-          <w:sz w:val="24"/>
-          <w:highlight w:val="yellow"/>
-        </w:rPr>
-        <w:t>)</w:t>
+        <w:t>Front-End?)</w:t>
       </w:r>
       <w:r>
         <w:rPr>
@@ -4066,14 +4018,7 @@
           <w:rFonts w:ascii="Calibri" w:eastAsia="Calibri" w:hAnsi="Calibri" w:cs="Calibri"/>
           <w:sz w:val="24"/>
         </w:rPr>
-        <w:t xml:space="preserve"> </w:t>
-      </w:r>
-      <w:r>
-        <w:rPr>
-          <w:rFonts w:ascii="Calibri" w:eastAsia="Calibri" w:hAnsi="Calibri" w:cs="Calibri"/>
-          <w:sz w:val="24"/>
-        </w:rPr>
-        <w:t xml:space="preserve">baut auf den Datenstrukturen der Datenbank auf und nutzt die Inhalte für die Informationsdarstellung </w:t>
+        <w:t xml:space="preserve"> baut auf den Datenstrukturen der Datenbank auf und nutzt die Inhalte für die Informationsdarstellung </w:t>
       </w:r>
       <w:r>
         <w:rPr>
@@ -4103,14 +4048,7 @@
           <w:rFonts w:ascii="Calibri" w:eastAsia="Calibri" w:hAnsi="Calibri" w:cs="Calibri"/>
           <w:sz w:val="24"/>
         </w:rPr>
-        <w:t xml:space="preserve">Die entsprechende Verwaltung </w:t>
-      </w:r>
-      <w:r>
-        <w:rPr>
-          <w:rFonts w:ascii="Calibri" w:eastAsia="Calibri" w:hAnsi="Calibri" w:cs="Calibri"/>
-          <w:sz w:val="24"/>
-        </w:rPr>
-        <w:t>der Datenbank</w:t>
+        <w:t>Die entsprechende Verwaltung der Datenbank</w:t>
       </w:r>
       <w:r>
         <w:rPr>
@@ -4124,21 +4062,7 @@
           <w:rFonts w:ascii="Calibri" w:eastAsia="Calibri" w:hAnsi="Calibri" w:cs="Calibri"/>
           <w:sz w:val="24"/>
         </w:rPr>
-        <w:t xml:space="preserve"> und -i</w:t>
-      </w:r>
-      <w:r>
-        <w:rPr>
-          <w:rFonts w:ascii="Calibri" w:eastAsia="Calibri" w:hAnsi="Calibri" w:cs="Calibri"/>
-          <w:sz w:val="24"/>
-        </w:rPr>
-        <w:t>nhalte</w:t>
-      </w:r>
-      <w:r>
-        <w:rPr>
-          <w:rFonts w:ascii="Calibri" w:eastAsia="Calibri" w:hAnsi="Calibri" w:cs="Calibri"/>
-          <w:sz w:val="24"/>
-        </w:rPr>
-        <w:t xml:space="preserve">  </w:t>
+        <w:t xml:space="preserve"> und -inhalte  </w:t>
       </w:r>
       <w:r>
         <w:rPr>
@@ -4166,56 +4090,7 @@
           <w:rFonts w:ascii="Calibri" w:eastAsia="Calibri" w:hAnsi="Calibri" w:cs="Calibri"/>
           <w:sz w:val="24"/>
         </w:rPr>
-        <w:t xml:space="preserve">, </w:t>
-      </w:r>
-      <w:r>
-        <w:rPr>
-          <w:rFonts w:ascii="Calibri" w:eastAsia="Calibri" w:hAnsi="Calibri" w:cs="Calibri"/>
-          <w:sz w:val="24"/>
-        </w:rPr>
-        <w:t>erfolgt in Eigenverantwortlich</w:t>
-      </w:r>
-      <w:r>
-        <w:rPr>
-          <w:rFonts w:ascii="Calibri" w:eastAsia="Calibri" w:hAnsi="Calibri" w:cs="Calibri"/>
-          <w:sz w:val="24"/>
-        </w:rPr>
-        <w:t>keit</w:t>
-      </w:r>
-      <w:r>
-        <w:rPr>
-          <w:rFonts w:ascii="Calibri" w:eastAsia="Calibri" w:hAnsi="Calibri" w:cs="Calibri"/>
-          <w:sz w:val="24"/>
-        </w:rPr>
-        <w:t xml:space="preserve"> durch den </w:t>
-      </w:r>
-      <w:r>
-        <w:rPr>
-          <w:rFonts w:ascii="Calibri" w:eastAsia="Calibri" w:hAnsi="Calibri" w:cs="Calibri"/>
-          <w:sz w:val="24"/>
-        </w:rPr>
-        <w:t xml:space="preserve">zuständigen </w:t>
-      </w:r>
-      <w:r>
-        <w:rPr>
-          <w:rFonts w:ascii="Calibri" w:eastAsia="Calibri" w:hAnsi="Calibri" w:cs="Calibri"/>
-          <w:sz w:val="24"/>
-        </w:rPr>
-        <w:t>Praktika</w:t>
-      </w:r>
-      <w:r>
-        <w:rPr>
-          <w:rFonts w:ascii="Calibri" w:eastAsia="Calibri" w:hAnsi="Calibri" w:cs="Calibri"/>
-          <w:sz w:val="24"/>
-        </w:rPr>
-        <w:t>-V</w:t>
-      </w:r>
-      <w:r>
-        <w:rPr>
-          <w:rFonts w:ascii="Calibri" w:eastAsia="Calibri" w:hAnsi="Calibri" w:cs="Calibri"/>
-          <w:sz w:val="24"/>
-        </w:rPr>
-        <w:t>erantwortlichen (Hr. Prof. Beck).</w:t>
+        <w:t>, erfolgt in Eigenverantwortlichkeit durch den zuständigen Praktika-Verantwortlichen (Hr. Prof. Beck).</w:t>
       </w:r>
       <w:r>
         <w:rPr>
@@ -4432,12 +4307,35 @@
     </w:p>
     <w:p>
       <w:pPr>
-        <w:spacing w:after="0" w:line="240" w:lineRule="auto"/>
-        <w:rPr>
-          <w:rFonts w:ascii="Calibri" w:eastAsia="Calibri" w:hAnsi="Calibri" w:cs="Calibri"/>
-          <w:sz w:val="24"/>
-        </w:rPr>
-      </w:pPr>
+        <w:rPr>
+          <w:rFonts w:ascii="Calibri" w:eastAsia="Calibri" w:hAnsi="Calibri" w:cs="Calibri"/>
+          <w:sz w:val="24"/>
+        </w:rPr>
+      </w:pPr>
+      <w:r>
+        <w:rPr>
+          <w:rFonts w:ascii="Calibri" w:eastAsia="Calibri" w:hAnsi="Calibri" w:cs="Calibri"/>
+          <w:sz w:val="24"/>
+        </w:rPr>
+        <w:br w:type="page"/>
+      </w:r>
+    </w:p>
+    <w:p>
+      <w:pPr>
+        <w:spacing w:after="0" w:line="240" w:lineRule="auto"/>
+        <w:rPr>
+          <w:rFonts w:ascii="Calibri" w:eastAsia="Calibri" w:hAnsi="Calibri" w:cs="Calibri"/>
+          <w:sz w:val="24"/>
+        </w:rPr>
+      </w:pPr>
+      <w:r>
+        <w:rPr>
+          <w:rFonts w:ascii="Calibri" w:eastAsia="Calibri" w:hAnsi="Calibri" w:cs="Calibri"/>
+          <w:sz w:val="24"/>
+        </w:rPr>
+        <w:lastRenderedPageBreak/>
+        <w:t>j</w:t>
+      </w:r>
     </w:p>
     <w:p>
       <w:pPr>
@@ -4502,138 +4400,1101 @@
         </w:rPr>
       </w:pPr>
     </w:p>
-    <w:p>
-      <w:pPr>
-        <w:numPr>
-          <w:ilvl w:val="0"/>
-          <w:numId w:val="18"/>
-        </w:numPr>
-        <w:spacing w:after="0" w:line="240" w:lineRule="auto"/>
-        <w:rPr>
-          <w:rFonts w:ascii="Calibri" w:eastAsia="Calibri" w:hAnsi="Calibri" w:cs="Calibri"/>
-          <w:i/>
-          <w:sz w:val="24"/>
-        </w:rPr>
-      </w:pPr>
-      <w:r>
-        <w:rPr>
-          <w:rFonts w:ascii="Calibri" w:eastAsia="Calibri" w:hAnsi="Calibri" w:cs="Calibri"/>
-          <w:i/>
-          <w:sz w:val="24"/>
-        </w:rPr>
-        <w:t>einzuhaltende Gesetze und Normen,</w:t>
-      </w:r>
-    </w:p>
-    <w:p>
-      <w:pPr>
-        <w:numPr>
-          <w:ilvl w:val="0"/>
-          <w:numId w:val="18"/>
-        </w:numPr>
-        <w:spacing w:after="0" w:line="240" w:lineRule="auto"/>
-        <w:rPr>
-          <w:rFonts w:ascii="Calibri" w:eastAsia="Calibri" w:hAnsi="Calibri" w:cs="Calibri"/>
-          <w:i/>
-          <w:sz w:val="24"/>
-        </w:rPr>
-      </w:pPr>
-      <w:r>
-        <w:rPr>
-          <w:rFonts w:ascii="Calibri" w:eastAsia="Calibri" w:hAnsi="Calibri" w:cs="Calibri"/>
-          <w:i/>
-          <w:sz w:val="24"/>
-        </w:rPr>
-        <w:t>Testat durch externe Prüfgesellschaft,</w:t>
-      </w:r>
-    </w:p>
-    <w:p>
-      <w:pPr>
-        <w:numPr>
-          <w:ilvl w:val="0"/>
-          <w:numId w:val="18"/>
-        </w:numPr>
-        <w:spacing w:after="0" w:line="240" w:lineRule="auto"/>
-        <w:rPr>
-          <w:rFonts w:ascii="Calibri" w:eastAsia="Calibri" w:hAnsi="Calibri" w:cs="Calibri"/>
-          <w:i/>
-          <w:sz w:val="24"/>
-        </w:rPr>
-      </w:pPr>
-      <w:r>
-        <w:rPr>
-          <w:rFonts w:ascii="Calibri" w:eastAsia="Calibri" w:hAnsi="Calibri" w:cs="Calibri"/>
-          <w:i/>
-          <w:sz w:val="24"/>
-        </w:rPr>
-        <w:t>Revisionsfähigkeit,</w:t>
-      </w:r>
-    </w:p>
-    <w:p>
-      <w:pPr>
-        <w:numPr>
-          <w:ilvl w:val="0"/>
-          <w:numId w:val="18"/>
-        </w:numPr>
-        <w:spacing w:after="0" w:line="240" w:lineRule="auto"/>
-        <w:rPr>
-          <w:rFonts w:ascii="Calibri" w:eastAsia="Calibri" w:hAnsi="Calibri" w:cs="Calibri"/>
-          <w:i/>
-          <w:sz w:val="24"/>
-        </w:rPr>
-      </w:pPr>
-      <w:r>
-        <w:rPr>
-          <w:rFonts w:ascii="Calibri" w:eastAsia="Calibri" w:hAnsi="Calibri" w:cs="Calibri"/>
-          <w:i/>
-          <w:sz w:val="24"/>
-        </w:rPr>
-        <w:t>Ordnungsmäßigkeit der Buchführung,</w:t>
-      </w:r>
-    </w:p>
-    <w:p>
-      <w:pPr>
-        <w:numPr>
-          <w:ilvl w:val="0"/>
-          <w:numId w:val="18"/>
-        </w:numPr>
-        <w:spacing w:after="0" w:line="240" w:lineRule="auto"/>
-        <w:rPr>
-          <w:rFonts w:ascii="Calibri" w:eastAsia="Calibri" w:hAnsi="Calibri" w:cs="Calibri"/>
-          <w:i/>
-          <w:sz w:val="24"/>
-        </w:rPr>
-      </w:pPr>
-      <w:r>
-        <w:rPr>
-          <w:rFonts w:ascii="Calibri" w:eastAsia="Calibri" w:hAnsi="Calibri" w:cs="Calibri"/>
-          <w:i/>
-          <w:sz w:val="24"/>
-        </w:rPr>
-        <w:t>Sicherheitsanforderungen, wie Passwortschutz, Mitlaufen von Protokollen und sichere Übertragungen sowie</w:t>
-      </w:r>
-    </w:p>
-    <w:p>
-      <w:pPr>
-        <w:numPr>
-          <w:ilvl w:val="0"/>
-          <w:numId w:val="18"/>
-        </w:numPr>
-        <w:spacing w:after="0" w:line="240" w:lineRule="auto"/>
-        <w:rPr>
-          <w:rFonts w:ascii="Calibri" w:eastAsia="Calibri" w:hAnsi="Calibri" w:cs="Calibri"/>
-          <w:i/>
-          <w:sz w:val="24"/>
-        </w:rPr>
-      </w:pPr>
-      <w:r>
-        <w:rPr>
-          <w:rFonts w:ascii="Calibri" w:eastAsia="Calibri" w:hAnsi="Calibri" w:cs="Calibri"/>
-          <w:i/>
-          <w:sz w:val="24"/>
-        </w:rPr>
-        <w:t>Plattformunabhängigkeiten.</w:t>
-      </w:r>
-    </w:p>
+    <w:tbl>
+      <w:tblPr>
+        <w:tblStyle w:val="Gitternetztabelle3"/>
+        <w:tblW w:w="0" w:type="auto"/>
+        <w:tblLook w:val="04A0" w:firstRow="1" w:lastRow="0" w:firstColumn="1" w:lastColumn="0" w:noHBand="0" w:noVBand="1"/>
+      </w:tblPr>
+      <w:tblGrid>
+        <w:gridCol w:w="2752"/>
+        <w:gridCol w:w="1553"/>
+        <w:gridCol w:w="1554"/>
+        <w:gridCol w:w="1580"/>
+        <w:gridCol w:w="1628"/>
+      </w:tblGrid>
+      <w:tr>
+        <w:trPr>
+          <w:cnfStyle w:val="100000000000" w:firstRow="1" w:lastRow="0" w:firstColumn="0" w:lastColumn="0" w:oddVBand="0" w:evenVBand="0" w:oddHBand="0" w:evenHBand="0" w:firstRowFirstColumn="0" w:firstRowLastColumn="0" w:lastRowFirstColumn="0" w:lastRowLastColumn="0"/>
+        </w:trPr>
+        <w:tc>
+          <w:tcPr>
+            <w:cnfStyle w:val="001000000100" w:firstRow="0" w:lastRow="0" w:firstColumn="1" w:lastColumn="0" w:oddVBand="0" w:evenVBand="0" w:oddHBand="0" w:evenHBand="0" w:firstRowFirstColumn="1" w:firstRowLastColumn="0" w:lastRowFirstColumn="0" w:lastRowLastColumn="0"/>
+            <w:tcW w:w="1812" w:type="dxa"/>
+          </w:tcPr>
+          <w:p>
+            <w:pPr>
+              <w:rPr>
+                <w:rFonts w:ascii="Calibri" w:eastAsia="Calibri" w:hAnsi="Calibri" w:cs="Calibri"/>
+                <w:i w:val="0"/>
+                <w:sz w:val="24"/>
+              </w:rPr>
+            </w:pPr>
+          </w:p>
+        </w:tc>
+        <w:tc>
+          <w:tcPr>
+            <w:tcW w:w="1812" w:type="dxa"/>
+            <w:vAlign w:val="center"/>
+          </w:tcPr>
+          <w:p>
+            <w:pPr>
+              <w:jc w:val="center"/>
+              <w:cnfStyle w:val="100000000000" w:firstRow="1" w:lastRow="0" w:firstColumn="0" w:lastColumn="0" w:oddVBand="0" w:evenVBand="0" w:oddHBand="0" w:evenHBand="0" w:firstRowFirstColumn="0" w:firstRowLastColumn="0" w:lastRowFirstColumn="0" w:lastRowLastColumn="0"/>
+              <w:rPr>
+                <w:rFonts w:ascii="Calibri" w:eastAsia="Calibri" w:hAnsi="Calibri" w:cs="Calibri"/>
+                <w:b w:val="0"/>
+                <w:sz w:val="24"/>
+              </w:rPr>
+            </w:pPr>
+            <w:r>
+              <w:rPr>
+                <w:rFonts w:ascii="Calibri" w:eastAsia="Calibri" w:hAnsi="Calibri" w:cs="Calibri"/>
+                <w:b w:val="0"/>
+                <w:sz w:val="24"/>
+              </w:rPr>
+              <w:t>s</w:t>
+            </w:r>
+            <w:r>
+              <w:rPr>
+                <w:rFonts w:ascii="Calibri" w:eastAsia="Calibri" w:hAnsi="Calibri" w:cs="Calibri"/>
+                <w:b w:val="0"/>
+                <w:sz w:val="24"/>
+              </w:rPr>
+              <w:t>ehr wichtig</w:t>
+            </w:r>
+          </w:p>
+        </w:tc>
+        <w:tc>
+          <w:tcPr>
+            <w:tcW w:w="1812" w:type="dxa"/>
+            <w:vAlign w:val="center"/>
+          </w:tcPr>
+          <w:p>
+            <w:pPr>
+              <w:jc w:val="center"/>
+              <w:cnfStyle w:val="100000000000" w:firstRow="1" w:lastRow="0" w:firstColumn="0" w:lastColumn="0" w:oddVBand="0" w:evenVBand="0" w:oddHBand="0" w:evenHBand="0" w:firstRowFirstColumn="0" w:firstRowLastColumn="0" w:lastRowFirstColumn="0" w:lastRowLastColumn="0"/>
+              <w:rPr>
+                <w:rFonts w:ascii="Calibri" w:eastAsia="Calibri" w:hAnsi="Calibri" w:cs="Calibri"/>
+                <w:b w:val="0"/>
+                <w:sz w:val="24"/>
+              </w:rPr>
+            </w:pPr>
+            <w:r>
+              <w:rPr>
+                <w:rFonts w:ascii="Calibri" w:eastAsia="Calibri" w:hAnsi="Calibri" w:cs="Calibri"/>
+                <w:b w:val="0"/>
+                <w:sz w:val="24"/>
+              </w:rPr>
+              <w:t>w</w:t>
+            </w:r>
+            <w:r>
+              <w:rPr>
+                <w:rFonts w:ascii="Calibri" w:eastAsia="Calibri" w:hAnsi="Calibri" w:cs="Calibri"/>
+                <w:b w:val="0"/>
+                <w:sz w:val="24"/>
+              </w:rPr>
+              <w:t>ichtig</w:t>
+            </w:r>
+          </w:p>
+        </w:tc>
+        <w:tc>
+          <w:tcPr>
+            <w:tcW w:w="1813" w:type="dxa"/>
+            <w:vAlign w:val="center"/>
+          </w:tcPr>
+          <w:p>
+            <w:pPr>
+              <w:jc w:val="center"/>
+              <w:cnfStyle w:val="100000000000" w:firstRow="1" w:lastRow="0" w:firstColumn="0" w:lastColumn="0" w:oddVBand="0" w:evenVBand="0" w:oddHBand="0" w:evenHBand="0" w:firstRowFirstColumn="0" w:firstRowLastColumn="0" w:lastRowFirstColumn="0" w:lastRowLastColumn="0"/>
+              <w:rPr>
+                <w:rFonts w:ascii="Calibri" w:eastAsia="Calibri" w:hAnsi="Calibri" w:cs="Calibri"/>
+                <w:b w:val="0"/>
+                <w:sz w:val="24"/>
+              </w:rPr>
+            </w:pPr>
+            <w:r>
+              <w:rPr>
+                <w:rFonts w:ascii="Calibri" w:eastAsia="Calibri" w:hAnsi="Calibri" w:cs="Calibri"/>
+                <w:b w:val="0"/>
+                <w:sz w:val="24"/>
+              </w:rPr>
+              <w:t>w</w:t>
+            </w:r>
+            <w:r>
+              <w:rPr>
+                <w:rFonts w:ascii="Calibri" w:eastAsia="Calibri" w:hAnsi="Calibri" w:cs="Calibri"/>
+                <w:b w:val="0"/>
+                <w:sz w:val="24"/>
+              </w:rPr>
+              <w:t>eniger wichtig</w:t>
+            </w:r>
+          </w:p>
+        </w:tc>
+        <w:tc>
+          <w:tcPr>
+            <w:tcW w:w="1813" w:type="dxa"/>
+            <w:vAlign w:val="center"/>
+          </w:tcPr>
+          <w:p>
+            <w:pPr>
+              <w:jc w:val="center"/>
+              <w:cnfStyle w:val="100000000000" w:firstRow="1" w:lastRow="0" w:firstColumn="0" w:lastColumn="0" w:oddVBand="0" w:evenVBand="0" w:oddHBand="0" w:evenHBand="0" w:firstRowFirstColumn="0" w:firstRowLastColumn="0" w:lastRowFirstColumn="0" w:lastRowLastColumn="0"/>
+              <w:rPr>
+                <w:rFonts w:ascii="Calibri" w:eastAsia="Calibri" w:hAnsi="Calibri" w:cs="Calibri"/>
+                <w:b w:val="0"/>
+                <w:sz w:val="24"/>
+              </w:rPr>
+            </w:pPr>
+            <w:r>
+              <w:rPr>
+                <w:rFonts w:ascii="Calibri" w:eastAsia="Calibri" w:hAnsi="Calibri" w:cs="Calibri"/>
+                <w:b w:val="0"/>
+                <w:sz w:val="24"/>
+              </w:rPr>
+              <w:t>unwichtig</w:t>
+            </w:r>
+          </w:p>
+        </w:tc>
+      </w:tr>
+      <w:tr>
+        <w:trPr>
+          <w:cnfStyle w:val="000000100000" w:firstRow="0" w:lastRow="0" w:firstColumn="0" w:lastColumn="0" w:oddVBand="0" w:evenVBand="0" w:oddHBand="1" w:evenHBand="0" w:firstRowFirstColumn="0" w:firstRowLastColumn="0" w:lastRowFirstColumn="0" w:lastRowLastColumn="0"/>
+        </w:trPr>
+        <w:tc>
+          <w:tcPr>
+            <w:cnfStyle w:val="001000000000" w:firstRow="0" w:lastRow="0" w:firstColumn="1" w:lastColumn="0" w:oddVBand="0" w:evenVBand="0" w:oddHBand="0" w:evenHBand="0" w:firstRowFirstColumn="0" w:firstRowLastColumn="0" w:lastRowFirstColumn="0" w:lastRowLastColumn="0"/>
+            <w:tcW w:w="1812" w:type="dxa"/>
+          </w:tcPr>
+          <w:p>
+            <w:pPr>
+              <w:rPr>
+                <w:rFonts w:ascii="Calibri" w:eastAsia="Calibri" w:hAnsi="Calibri" w:cs="Calibri"/>
+                <w:i w:val="0"/>
+                <w:sz w:val="24"/>
+              </w:rPr>
+            </w:pPr>
+            <w:r>
+              <w:rPr>
+                <w:rFonts w:ascii="Calibri" w:eastAsia="Calibri" w:hAnsi="Calibri" w:cs="Calibri"/>
+                <w:i w:val="0"/>
+                <w:sz w:val="24"/>
+              </w:rPr>
+              <w:t>Robustheit</w:t>
+            </w:r>
+          </w:p>
+        </w:tc>
+        <w:tc>
+          <w:tcPr>
+            <w:tcW w:w="1812" w:type="dxa"/>
+          </w:tcPr>
+          <w:p>
+            <w:pPr>
+              <w:jc w:val="center"/>
+              <w:cnfStyle w:val="000000100000" w:firstRow="0" w:lastRow="0" w:firstColumn="0" w:lastColumn="0" w:oddVBand="0" w:evenVBand="0" w:oddHBand="1" w:evenHBand="0" w:firstRowFirstColumn="0" w:firstRowLastColumn="0" w:lastRowFirstColumn="0" w:lastRowLastColumn="0"/>
+              <w:rPr>
+                <w:rFonts w:ascii="Calibri" w:eastAsia="Calibri" w:hAnsi="Calibri" w:cs="Calibri"/>
+                <w:sz w:val="24"/>
+              </w:rPr>
+            </w:pPr>
+            <w:r>
+              <w:rPr>
+                <w:rFonts w:ascii="Calibri" w:eastAsia="Calibri" w:hAnsi="Calibri" w:cs="Calibri"/>
+                <w:sz w:val="24"/>
+              </w:rPr>
+              <w:t>x</w:t>
+            </w:r>
+          </w:p>
+        </w:tc>
+        <w:tc>
+          <w:tcPr>
+            <w:tcW w:w="1812" w:type="dxa"/>
+          </w:tcPr>
+          <w:p>
+            <w:pPr>
+              <w:jc w:val="center"/>
+              <w:cnfStyle w:val="000000100000" w:firstRow="0" w:lastRow="0" w:firstColumn="0" w:lastColumn="0" w:oddVBand="0" w:evenVBand="0" w:oddHBand="1" w:evenHBand="0" w:firstRowFirstColumn="0" w:firstRowLastColumn="0" w:lastRowFirstColumn="0" w:lastRowLastColumn="0"/>
+              <w:rPr>
+                <w:rFonts w:ascii="Calibri" w:eastAsia="Calibri" w:hAnsi="Calibri" w:cs="Calibri"/>
+                <w:sz w:val="24"/>
+              </w:rPr>
+            </w:pPr>
+          </w:p>
+        </w:tc>
+        <w:tc>
+          <w:tcPr>
+            <w:tcW w:w="1813" w:type="dxa"/>
+          </w:tcPr>
+          <w:p>
+            <w:pPr>
+              <w:jc w:val="center"/>
+              <w:cnfStyle w:val="000000100000" w:firstRow="0" w:lastRow="0" w:firstColumn="0" w:lastColumn="0" w:oddVBand="0" w:evenVBand="0" w:oddHBand="1" w:evenHBand="0" w:firstRowFirstColumn="0" w:firstRowLastColumn="0" w:lastRowFirstColumn="0" w:lastRowLastColumn="0"/>
+              <w:rPr>
+                <w:rFonts w:ascii="Calibri" w:eastAsia="Calibri" w:hAnsi="Calibri" w:cs="Calibri"/>
+                <w:sz w:val="24"/>
+              </w:rPr>
+            </w:pPr>
+          </w:p>
+        </w:tc>
+        <w:tc>
+          <w:tcPr>
+            <w:tcW w:w="1813" w:type="dxa"/>
+          </w:tcPr>
+          <w:p>
+            <w:pPr>
+              <w:jc w:val="center"/>
+              <w:cnfStyle w:val="000000100000" w:firstRow="0" w:lastRow="0" w:firstColumn="0" w:lastColumn="0" w:oddVBand="0" w:evenVBand="0" w:oddHBand="1" w:evenHBand="0" w:firstRowFirstColumn="0" w:firstRowLastColumn="0" w:lastRowFirstColumn="0" w:lastRowLastColumn="0"/>
+              <w:rPr>
+                <w:rFonts w:ascii="Calibri" w:eastAsia="Calibri" w:hAnsi="Calibri" w:cs="Calibri"/>
+                <w:sz w:val="24"/>
+              </w:rPr>
+            </w:pPr>
+          </w:p>
+        </w:tc>
+      </w:tr>
+      <w:tr>
+        <w:tc>
+          <w:tcPr>
+            <w:cnfStyle w:val="001000000000" w:firstRow="0" w:lastRow="0" w:firstColumn="1" w:lastColumn="0" w:oddVBand="0" w:evenVBand="0" w:oddHBand="0" w:evenHBand="0" w:firstRowFirstColumn="0" w:firstRowLastColumn="0" w:lastRowFirstColumn="0" w:lastRowLastColumn="0"/>
+            <w:tcW w:w="1812" w:type="dxa"/>
+          </w:tcPr>
+          <w:p>
+            <w:pPr>
+              <w:rPr>
+                <w:rFonts w:ascii="Calibri" w:eastAsia="Calibri" w:hAnsi="Calibri" w:cs="Calibri"/>
+                <w:i w:val="0"/>
+                <w:sz w:val="24"/>
+              </w:rPr>
+            </w:pPr>
+            <w:r>
+              <w:rPr>
+                <w:rFonts w:ascii="Calibri" w:eastAsia="Calibri" w:hAnsi="Calibri" w:cs="Calibri"/>
+                <w:i w:val="0"/>
+                <w:sz w:val="24"/>
+              </w:rPr>
+              <w:t>Zuverlässigkeit</w:t>
+            </w:r>
+          </w:p>
+        </w:tc>
+        <w:tc>
+          <w:tcPr>
+            <w:tcW w:w="1812" w:type="dxa"/>
+          </w:tcPr>
+          <w:p>
+            <w:pPr>
+              <w:jc w:val="center"/>
+              <w:cnfStyle w:val="000000000000" w:firstRow="0" w:lastRow="0" w:firstColumn="0" w:lastColumn="0" w:oddVBand="0" w:evenVBand="0" w:oddHBand="0" w:evenHBand="0" w:firstRowFirstColumn="0" w:firstRowLastColumn="0" w:lastRowFirstColumn="0" w:lastRowLastColumn="0"/>
+              <w:rPr>
+                <w:rFonts w:ascii="Calibri" w:eastAsia="Calibri" w:hAnsi="Calibri" w:cs="Calibri"/>
+                <w:sz w:val="24"/>
+              </w:rPr>
+            </w:pPr>
+            <w:r>
+              <w:rPr>
+                <w:rFonts w:ascii="Calibri" w:eastAsia="Calibri" w:hAnsi="Calibri" w:cs="Calibri"/>
+                <w:sz w:val="24"/>
+              </w:rPr>
+              <w:t>x</w:t>
+            </w:r>
+          </w:p>
+        </w:tc>
+        <w:tc>
+          <w:tcPr>
+            <w:tcW w:w="1812" w:type="dxa"/>
+          </w:tcPr>
+          <w:p>
+            <w:pPr>
+              <w:jc w:val="center"/>
+              <w:cnfStyle w:val="000000000000" w:firstRow="0" w:lastRow="0" w:firstColumn="0" w:lastColumn="0" w:oddVBand="0" w:evenVBand="0" w:oddHBand="0" w:evenHBand="0" w:firstRowFirstColumn="0" w:firstRowLastColumn="0" w:lastRowFirstColumn="0" w:lastRowLastColumn="0"/>
+              <w:rPr>
+                <w:rFonts w:ascii="Calibri" w:eastAsia="Calibri" w:hAnsi="Calibri" w:cs="Calibri"/>
+                <w:sz w:val="24"/>
+              </w:rPr>
+            </w:pPr>
+          </w:p>
+        </w:tc>
+        <w:tc>
+          <w:tcPr>
+            <w:tcW w:w="1813" w:type="dxa"/>
+          </w:tcPr>
+          <w:p>
+            <w:pPr>
+              <w:jc w:val="center"/>
+              <w:cnfStyle w:val="000000000000" w:firstRow="0" w:lastRow="0" w:firstColumn="0" w:lastColumn="0" w:oddVBand="0" w:evenVBand="0" w:oddHBand="0" w:evenHBand="0" w:firstRowFirstColumn="0" w:firstRowLastColumn="0" w:lastRowFirstColumn="0" w:lastRowLastColumn="0"/>
+              <w:rPr>
+                <w:rFonts w:ascii="Calibri" w:eastAsia="Calibri" w:hAnsi="Calibri" w:cs="Calibri"/>
+                <w:sz w:val="24"/>
+              </w:rPr>
+            </w:pPr>
+          </w:p>
+        </w:tc>
+        <w:tc>
+          <w:tcPr>
+            <w:tcW w:w="1813" w:type="dxa"/>
+          </w:tcPr>
+          <w:p>
+            <w:pPr>
+              <w:jc w:val="center"/>
+              <w:cnfStyle w:val="000000000000" w:firstRow="0" w:lastRow="0" w:firstColumn="0" w:lastColumn="0" w:oddVBand="0" w:evenVBand="0" w:oddHBand="0" w:evenHBand="0" w:firstRowFirstColumn="0" w:firstRowLastColumn="0" w:lastRowFirstColumn="0" w:lastRowLastColumn="0"/>
+              <w:rPr>
+                <w:rFonts w:ascii="Calibri" w:eastAsia="Calibri" w:hAnsi="Calibri" w:cs="Calibri"/>
+                <w:sz w:val="24"/>
+              </w:rPr>
+            </w:pPr>
+          </w:p>
+        </w:tc>
+      </w:tr>
+      <w:tr>
+        <w:trPr>
+          <w:cnfStyle w:val="000000100000" w:firstRow="0" w:lastRow="0" w:firstColumn="0" w:lastColumn="0" w:oddVBand="0" w:evenVBand="0" w:oddHBand="1" w:evenHBand="0" w:firstRowFirstColumn="0" w:firstRowLastColumn="0" w:lastRowFirstColumn="0" w:lastRowLastColumn="0"/>
+        </w:trPr>
+        <w:tc>
+          <w:tcPr>
+            <w:cnfStyle w:val="001000000000" w:firstRow="0" w:lastRow="0" w:firstColumn="1" w:lastColumn="0" w:oddVBand="0" w:evenVBand="0" w:oddHBand="0" w:evenHBand="0" w:firstRowFirstColumn="0" w:firstRowLastColumn="0" w:lastRowFirstColumn="0" w:lastRowLastColumn="0"/>
+            <w:tcW w:w="1812" w:type="dxa"/>
+          </w:tcPr>
+          <w:p>
+            <w:pPr>
+              <w:rPr>
+                <w:rFonts w:ascii="Calibri" w:eastAsia="Calibri" w:hAnsi="Calibri" w:cs="Calibri"/>
+                <w:i w:val="0"/>
+                <w:sz w:val="24"/>
+              </w:rPr>
+            </w:pPr>
+            <w:r>
+              <w:rPr>
+                <w:rFonts w:ascii="Calibri" w:eastAsia="Calibri" w:hAnsi="Calibri" w:cs="Calibri"/>
+                <w:i w:val="0"/>
+                <w:sz w:val="24"/>
+              </w:rPr>
+              <w:t>Korrektheit</w:t>
+            </w:r>
+          </w:p>
+        </w:tc>
+        <w:tc>
+          <w:tcPr>
+            <w:tcW w:w="1812" w:type="dxa"/>
+          </w:tcPr>
+          <w:p>
+            <w:pPr>
+              <w:jc w:val="center"/>
+              <w:cnfStyle w:val="000000100000" w:firstRow="0" w:lastRow="0" w:firstColumn="0" w:lastColumn="0" w:oddVBand="0" w:evenVBand="0" w:oddHBand="1" w:evenHBand="0" w:firstRowFirstColumn="0" w:firstRowLastColumn="0" w:lastRowFirstColumn="0" w:lastRowLastColumn="0"/>
+              <w:rPr>
+                <w:rFonts w:ascii="Calibri" w:eastAsia="Calibri" w:hAnsi="Calibri" w:cs="Calibri"/>
+                <w:sz w:val="24"/>
+              </w:rPr>
+            </w:pPr>
+            <w:r>
+              <w:rPr>
+                <w:rFonts w:ascii="Calibri" w:eastAsia="Calibri" w:hAnsi="Calibri" w:cs="Calibri"/>
+                <w:sz w:val="24"/>
+              </w:rPr>
+              <w:t>x</w:t>
+            </w:r>
+          </w:p>
+        </w:tc>
+        <w:tc>
+          <w:tcPr>
+            <w:tcW w:w="1812" w:type="dxa"/>
+          </w:tcPr>
+          <w:p>
+            <w:pPr>
+              <w:jc w:val="center"/>
+              <w:cnfStyle w:val="000000100000" w:firstRow="0" w:lastRow="0" w:firstColumn="0" w:lastColumn="0" w:oddVBand="0" w:evenVBand="0" w:oddHBand="1" w:evenHBand="0" w:firstRowFirstColumn="0" w:firstRowLastColumn="0" w:lastRowFirstColumn="0" w:lastRowLastColumn="0"/>
+              <w:rPr>
+                <w:rFonts w:ascii="Calibri" w:eastAsia="Calibri" w:hAnsi="Calibri" w:cs="Calibri"/>
+                <w:sz w:val="24"/>
+              </w:rPr>
+            </w:pPr>
+          </w:p>
+        </w:tc>
+        <w:tc>
+          <w:tcPr>
+            <w:tcW w:w="1813" w:type="dxa"/>
+          </w:tcPr>
+          <w:p>
+            <w:pPr>
+              <w:jc w:val="center"/>
+              <w:cnfStyle w:val="000000100000" w:firstRow="0" w:lastRow="0" w:firstColumn="0" w:lastColumn="0" w:oddVBand="0" w:evenVBand="0" w:oddHBand="1" w:evenHBand="0" w:firstRowFirstColumn="0" w:firstRowLastColumn="0" w:lastRowFirstColumn="0" w:lastRowLastColumn="0"/>
+              <w:rPr>
+                <w:rFonts w:ascii="Calibri" w:eastAsia="Calibri" w:hAnsi="Calibri" w:cs="Calibri"/>
+                <w:sz w:val="24"/>
+              </w:rPr>
+            </w:pPr>
+          </w:p>
+        </w:tc>
+        <w:tc>
+          <w:tcPr>
+            <w:tcW w:w="1813" w:type="dxa"/>
+          </w:tcPr>
+          <w:p>
+            <w:pPr>
+              <w:jc w:val="center"/>
+              <w:cnfStyle w:val="000000100000" w:firstRow="0" w:lastRow="0" w:firstColumn="0" w:lastColumn="0" w:oddVBand="0" w:evenVBand="0" w:oddHBand="1" w:evenHBand="0" w:firstRowFirstColumn="0" w:firstRowLastColumn="0" w:lastRowFirstColumn="0" w:lastRowLastColumn="0"/>
+              <w:rPr>
+                <w:rFonts w:ascii="Calibri" w:eastAsia="Calibri" w:hAnsi="Calibri" w:cs="Calibri"/>
+                <w:sz w:val="24"/>
+              </w:rPr>
+            </w:pPr>
+          </w:p>
+        </w:tc>
+      </w:tr>
+      <w:tr>
+        <w:tc>
+          <w:tcPr>
+            <w:cnfStyle w:val="001000000000" w:firstRow="0" w:lastRow="0" w:firstColumn="1" w:lastColumn="0" w:oddVBand="0" w:evenVBand="0" w:oddHBand="0" w:evenHBand="0" w:firstRowFirstColumn="0" w:firstRowLastColumn="0" w:lastRowFirstColumn="0" w:lastRowLastColumn="0"/>
+            <w:tcW w:w="1812" w:type="dxa"/>
+          </w:tcPr>
+          <w:p>
+            <w:pPr>
+              <w:rPr>
+                <w:rFonts w:ascii="Calibri" w:eastAsia="Calibri" w:hAnsi="Calibri" w:cs="Calibri"/>
+                <w:i w:val="0"/>
+                <w:sz w:val="24"/>
+              </w:rPr>
+            </w:pPr>
+            <w:r>
+              <w:rPr>
+                <w:rFonts w:ascii="Calibri" w:eastAsia="Calibri" w:hAnsi="Calibri" w:cs="Calibri"/>
+                <w:i w:val="0"/>
+                <w:sz w:val="24"/>
+              </w:rPr>
+              <w:t>Portierbarkeit</w:t>
+            </w:r>
+          </w:p>
+        </w:tc>
+        <w:tc>
+          <w:tcPr>
+            <w:tcW w:w="1812" w:type="dxa"/>
+          </w:tcPr>
+          <w:p>
+            <w:pPr>
+              <w:jc w:val="center"/>
+              <w:cnfStyle w:val="000000000000" w:firstRow="0" w:lastRow="0" w:firstColumn="0" w:lastColumn="0" w:oddVBand="0" w:evenVBand="0" w:oddHBand="0" w:evenHBand="0" w:firstRowFirstColumn="0" w:firstRowLastColumn="0" w:lastRowFirstColumn="0" w:lastRowLastColumn="0"/>
+              <w:rPr>
+                <w:rFonts w:ascii="Calibri" w:eastAsia="Calibri" w:hAnsi="Calibri" w:cs="Calibri"/>
+                <w:sz w:val="24"/>
+              </w:rPr>
+            </w:pPr>
+          </w:p>
+        </w:tc>
+        <w:tc>
+          <w:tcPr>
+            <w:tcW w:w="1812" w:type="dxa"/>
+          </w:tcPr>
+          <w:p>
+            <w:pPr>
+              <w:jc w:val="center"/>
+              <w:cnfStyle w:val="000000000000" w:firstRow="0" w:lastRow="0" w:firstColumn="0" w:lastColumn="0" w:oddVBand="0" w:evenVBand="0" w:oddHBand="0" w:evenHBand="0" w:firstRowFirstColumn="0" w:firstRowLastColumn="0" w:lastRowFirstColumn="0" w:lastRowLastColumn="0"/>
+              <w:rPr>
+                <w:rFonts w:ascii="Calibri" w:eastAsia="Calibri" w:hAnsi="Calibri" w:cs="Calibri"/>
+                <w:sz w:val="24"/>
+              </w:rPr>
+            </w:pPr>
+            <w:r>
+              <w:rPr>
+                <w:rFonts w:ascii="Calibri" w:eastAsia="Calibri" w:hAnsi="Calibri" w:cs="Calibri"/>
+                <w:sz w:val="24"/>
+              </w:rPr>
+              <w:t>x</w:t>
+            </w:r>
+          </w:p>
+        </w:tc>
+        <w:tc>
+          <w:tcPr>
+            <w:tcW w:w="1813" w:type="dxa"/>
+          </w:tcPr>
+          <w:p>
+            <w:pPr>
+              <w:jc w:val="center"/>
+              <w:cnfStyle w:val="000000000000" w:firstRow="0" w:lastRow="0" w:firstColumn="0" w:lastColumn="0" w:oddVBand="0" w:evenVBand="0" w:oddHBand="0" w:evenHBand="0" w:firstRowFirstColumn="0" w:firstRowLastColumn="0" w:lastRowFirstColumn="0" w:lastRowLastColumn="0"/>
+              <w:rPr>
+                <w:rFonts w:ascii="Calibri" w:eastAsia="Calibri" w:hAnsi="Calibri" w:cs="Calibri"/>
+                <w:sz w:val="24"/>
+              </w:rPr>
+            </w:pPr>
+          </w:p>
+        </w:tc>
+        <w:tc>
+          <w:tcPr>
+            <w:tcW w:w="1813" w:type="dxa"/>
+          </w:tcPr>
+          <w:p>
+            <w:pPr>
+              <w:jc w:val="center"/>
+              <w:cnfStyle w:val="000000000000" w:firstRow="0" w:lastRow="0" w:firstColumn="0" w:lastColumn="0" w:oddVBand="0" w:evenVBand="0" w:oddHBand="0" w:evenHBand="0" w:firstRowFirstColumn="0" w:firstRowLastColumn="0" w:lastRowFirstColumn="0" w:lastRowLastColumn="0"/>
+              <w:rPr>
+                <w:rFonts w:ascii="Calibri" w:eastAsia="Calibri" w:hAnsi="Calibri" w:cs="Calibri"/>
+                <w:sz w:val="24"/>
+              </w:rPr>
+            </w:pPr>
+          </w:p>
+        </w:tc>
+      </w:tr>
+      <w:tr>
+        <w:trPr>
+          <w:cnfStyle w:val="000000100000" w:firstRow="0" w:lastRow="0" w:firstColumn="0" w:lastColumn="0" w:oddVBand="0" w:evenVBand="0" w:oddHBand="1" w:evenHBand="0" w:firstRowFirstColumn="0" w:firstRowLastColumn="0" w:lastRowFirstColumn="0" w:lastRowLastColumn="0"/>
+        </w:trPr>
+        <w:tc>
+          <w:tcPr>
+            <w:cnfStyle w:val="001000000000" w:firstRow="0" w:lastRow="0" w:firstColumn="1" w:lastColumn="0" w:oddVBand="0" w:evenVBand="0" w:oddHBand="0" w:evenHBand="0" w:firstRowFirstColumn="0" w:firstRowLastColumn="0" w:lastRowFirstColumn="0" w:lastRowLastColumn="0"/>
+            <w:tcW w:w="1812" w:type="dxa"/>
+          </w:tcPr>
+          <w:p>
+            <w:pPr>
+              <w:rPr>
+                <w:rFonts w:ascii="Calibri" w:eastAsia="Calibri" w:hAnsi="Calibri" w:cs="Calibri"/>
+                <w:i w:val="0"/>
+                <w:sz w:val="24"/>
+              </w:rPr>
+            </w:pPr>
+            <w:r>
+              <w:rPr>
+                <w:rFonts w:ascii="Calibri" w:eastAsia="Calibri" w:hAnsi="Calibri" w:cs="Calibri"/>
+                <w:i w:val="0"/>
+                <w:sz w:val="24"/>
+              </w:rPr>
+              <w:t>Wartbarkeit</w:t>
+            </w:r>
+          </w:p>
+        </w:tc>
+        <w:tc>
+          <w:tcPr>
+            <w:tcW w:w="1812" w:type="dxa"/>
+          </w:tcPr>
+          <w:p>
+            <w:pPr>
+              <w:jc w:val="center"/>
+              <w:cnfStyle w:val="000000100000" w:firstRow="0" w:lastRow="0" w:firstColumn="0" w:lastColumn="0" w:oddVBand="0" w:evenVBand="0" w:oddHBand="1" w:evenHBand="0" w:firstRowFirstColumn="0" w:firstRowLastColumn="0" w:lastRowFirstColumn="0" w:lastRowLastColumn="0"/>
+              <w:rPr>
+                <w:rFonts w:ascii="Calibri" w:eastAsia="Calibri" w:hAnsi="Calibri" w:cs="Calibri"/>
+                <w:sz w:val="24"/>
+              </w:rPr>
+            </w:pPr>
+          </w:p>
+        </w:tc>
+        <w:tc>
+          <w:tcPr>
+            <w:tcW w:w="1812" w:type="dxa"/>
+          </w:tcPr>
+          <w:p>
+            <w:pPr>
+              <w:jc w:val="center"/>
+              <w:cnfStyle w:val="000000100000" w:firstRow="0" w:lastRow="0" w:firstColumn="0" w:lastColumn="0" w:oddVBand="0" w:evenVBand="0" w:oddHBand="1" w:evenHBand="0" w:firstRowFirstColumn="0" w:firstRowLastColumn="0" w:lastRowFirstColumn="0" w:lastRowLastColumn="0"/>
+              <w:rPr>
+                <w:rFonts w:ascii="Calibri" w:eastAsia="Calibri" w:hAnsi="Calibri" w:cs="Calibri"/>
+                <w:sz w:val="24"/>
+              </w:rPr>
+            </w:pPr>
+          </w:p>
+        </w:tc>
+        <w:tc>
+          <w:tcPr>
+            <w:tcW w:w="1813" w:type="dxa"/>
+          </w:tcPr>
+          <w:p>
+            <w:pPr>
+              <w:jc w:val="center"/>
+              <w:cnfStyle w:val="000000100000" w:firstRow="0" w:lastRow="0" w:firstColumn="0" w:lastColumn="0" w:oddVBand="0" w:evenVBand="0" w:oddHBand="1" w:evenHBand="0" w:firstRowFirstColumn="0" w:firstRowLastColumn="0" w:lastRowFirstColumn="0" w:lastRowLastColumn="0"/>
+              <w:rPr>
+                <w:rFonts w:ascii="Calibri" w:eastAsia="Calibri" w:hAnsi="Calibri" w:cs="Calibri"/>
+                <w:sz w:val="24"/>
+              </w:rPr>
+            </w:pPr>
+            <w:r>
+              <w:rPr>
+                <w:rFonts w:ascii="Calibri" w:eastAsia="Calibri" w:hAnsi="Calibri" w:cs="Calibri"/>
+                <w:sz w:val="24"/>
+              </w:rPr>
+              <w:t>x</w:t>
+            </w:r>
+          </w:p>
+        </w:tc>
+        <w:tc>
+          <w:tcPr>
+            <w:tcW w:w="1813" w:type="dxa"/>
+          </w:tcPr>
+          <w:p>
+            <w:pPr>
+              <w:jc w:val="center"/>
+              <w:cnfStyle w:val="000000100000" w:firstRow="0" w:lastRow="0" w:firstColumn="0" w:lastColumn="0" w:oddVBand="0" w:evenVBand="0" w:oddHBand="1" w:evenHBand="0" w:firstRowFirstColumn="0" w:firstRowLastColumn="0" w:lastRowFirstColumn="0" w:lastRowLastColumn="0"/>
+              <w:rPr>
+                <w:rFonts w:ascii="Calibri" w:eastAsia="Calibri" w:hAnsi="Calibri" w:cs="Calibri"/>
+                <w:sz w:val="24"/>
+              </w:rPr>
+            </w:pPr>
+          </w:p>
+        </w:tc>
+      </w:tr>
+      <w:tr>
+        <w:tc>
+          <w:tcPr>
+            <w:cnfStyle w:val="001000000000" w:firstRow="0" w:lastRow="0" w:firstColumn="1" w:lastColumn="0" w:oddVBand="0" w:evenVBand="0" w:oddHBand="0" w:evenHBand="0" w:firstRowFirstColumn="0" w:firstRowLastColumn="0" w:lastRowFirstColumn="0" w:lastRowLastColumn="0"/>
+            <w:tcW w:w="1812" w:type="dxa"/>
+          </w:tcPr>
+          <w:p>
+            <w:pPr>
+              <w:rPr>
+                <w:rFonts w:ascii="Calibri" w:eastAsia="Calibri" w:hAnsi="Calibri" w:cs="Calibri"/>
+                <w:i w:val="0"/>
+                <w:sz w:val="24"/>
+              </w:rPr>
+            </w:pPr>
+            <w:r>
+              <w:rPr>
+                <w:rFonts w:ascii="Calibri" w:eastAsia="Calibri" w:hAnsi="Calibri" w:cs="Calibri"/>
+                <w:i w:val="0"/>
+                <w:sz w:val="24"/>
+              </w:rPr>
+              <w:t>Skalierbarkeit</w:t>
+            </w:r>
+          </w:p>
+        </w:tc>
+        <w:tc>
+          <w:tcPr>
+            <w:tcW w:w="1812" w:type="dxa"/>
+          </w:tcPr>
+          <w:p>
+            <w:pPr>
+              <w:jc w:val="center"/>
+              <w:cnfStyle w:val="000000000000" w:firstRow="0" w:lastRow="0" w:firstColumn="0" w:lastColumn="0" w:oddVBand="0" w:evenVBand="0" w:oddHBand="0" w:evenHBand="0" w:firstRowFirstColumn="0" w:firstRowLastColumn="0" w:lastRowFirstColumn="0" w:lastRowLastColumn="0"/>
+              <w:rPr>
+                <w:rFonts w:ascii="Calibri" w:eastAsia="Calibri" w:hAnsi="Calibri" w:cs="Calibri"/>
+                <w:sz w:val="24"/>
+              </w:rPr>
+            </w:pPr>
+          </w:p>
+        </w:tc>
+        <w:tc>
+          <w:tcPr>
+            <w:tcW w:w="1812" w:type="dxa"/>
+          </w:tcPr>
+          <w:p>
+            <w:pPr>
+              <w:jc w:val="center"/>
+              <w:cnfStyle w:val="000000000000" w:firstRow="0" w:lastRow="0" w:firstColumn="0" w:lastColumn="0" w:oddVBand="0" w:evenVBand="0" w:oddHBand="0" w:evenHBand="0" w:firstRowFirstColumn="0" w:firstRowLastColumn="0" w:lastRowFirstColumn="0" w:lastRowLastColumn="0"/>
+              <w:rPr>
+                <w:rFonts w:ascii="Calibri" w:eastAsia="Calibri" w:hAnsi="Calibri" w:cs="Calibri"/>
+                <w:sz w:val="24"/>
+              </w:rPr>
+            </w:pPr>
+          </w:p>
+        </w:tc>
+        <w:tc>
+          <w:tcPr>
+            <w:tcW w:w="1813" w:type="dxa"/>
+          </w:tcPr>
+          <w:p>
+            <w:pPr>
+              <w:jc w:val="center"/>
+              <w:cnfStyle w:val="000000000000" w:firstRow="0" w:lastRow="0" w:firstColumn="0" w:lastColumn="0" w:oddVBand="0" w:evenVBand="0" w:oddHBand="0" w:evenHBand="0" w:firstRowFirstColumn="0" w:firstRowLastColumn="0" w:lastRowFirstColumn="0" w:lastRowLastColumn="0"/>
+              <w:rPr>
+                <w:rFonts w:ascii="Calibri" w:eastAsia="Calibri" w:hAnsi="Calibri" w:cs="Calibri"/>
+                <w:sz w:val="24"/>
+              </w:rPr>
+            </w:pPr>
+            <w:r>
+              <w:rPr>
+                <w:rFonts w:ascii="Calibri" w:eastAsia="Calibri" w:hAnsi="Calibri" w:cs="Calibri"/>
+                <w:sz w:val="24"/>
+              </w:rPr>
+              <w:t>x</w:t>
+            </w:r>
+          </w:p>
+        </w:tc>
+        <w:tc>
+          <w:tcPr>
+            <w:tcW w:w="1813" w:type="dxa"/>
+          </w:tcPr>
+          <w:p>
+            <w:pPr>
+              <w:jc w:val="center"/>
+              <w:cnfStyle w:val="000000000000" w:firstRow="0" w:lastRow="0" w:firstColumn="0" w:lastColumn="0" w:oddVBand="0" w:evenVBand="0" w:oddHBand="0" w:evenHBand="0" w:firstRowFirstColumn="0" w:firstRowLastColumn="0" w:lastRowFirstColumn="0" w:lastRowLastColumn="0"/>
+              <w:rPr>
+                <w:rFonts w:ascii="Calibri" w:eastAsia="Calibri" w:hAnsi="Calibri" w:cs="Calibri"/>
+                <w:sz w:val="24"/>
+              </w:rPr>
+            </w:pPr>
+          </w:p>
+        </w:tc>
+      </w:tr>
+      <w:tr>
+        <w:trPr>
+          <w:cnfStyle w:val="000000100000" w:firstRow="0" w:lastRow="0" w:firstColumn="0" w:lastColumn="0" w:oddVBand="0" w:evenVBand="0" w:oddHBand="1" w:evenHBand="0" w:firstRowFirstColumn="0" w:firstRowLastColumn="0" w:lastRowFirstColumn="0" w:lastRowLastColumn="0"/>
+        </w:trPr>
+        <w:tc>
+          <w:tcPr>
+            <w:cnfStyle w:val="001000000000" w:firstRow="0" w:lastRow="0" w:firstColumn="1" w:lastColumn="0" w:oddVBand="0" w:evenVBand="0" w:oddHBand="0" w:evenHBand="0" w:firstRowFirstColumn="0" w:firstRowLastColumn="0" w:lastRowFirstColumn="0" w:lastRowLastColumn="0"/>
+            <w:tcW w:w="1812" w:type="dxa"/>
+          </w:tcPr>
+          <w:p>
+            <w:pPr>
+              <w:rPr>
+                <w:rFonts w:ascii="Calibri" w:eastAsia="Calibri" w:hAnsi="Calibri" w:cs="Calibri"/>
+                <w:i w:val="0"/>
+                <w:sz w:val="24"/>
+              </w:rPr>
+            </w:pPr>
+            <w:r>
+              <w:rPr>
+                <w:rFonts w:ascii="Calibri" w:eastAsia="Calibri" w:hAnsi="Calibri" w:cs="Calibri"/>
+                <w:i w:val="0"/>
+                <w:sz w:val="24"/>
+              </w:rPr>
+              <w:t>Benutzbarkeit</w:t>
+            </w:r>
+          </w:p>
+        </w:tc>
+        <w:tc>
+          <w:tcPr>
+            <w:tcW w:w="1812" w:type="dxa"/>
+          </w:tcPr>
+          <w:p>
+            <w:pPr>
+              <w:jc w:val="center"/>
+              <w:cnfStyle w:val="000000100000" w:firstRow="0" w:lastRow="0" w:firstColumn="0" w:lastColumn="0" w:oddVBand="0" w:evenVBand="0" w:oddHBand="1" w:evenHBand="0" w:firstRowFirstColumn="0" w:firstRowLastColumn="0" w:lastRowFirstColumn="0" w:lastRowLastColumn="0"/>
+              <w:rPr>
+                <w:rFonts w:ascii="Calibri" w:eastAsia="Calibri" w:hAnsi="Calibri" w:cs="Calibri"/>
+                <w:sz w:val="24"/>
+              </w:rPr>
+            </w:pPr>
+            <w:r>
+              <w:rPr>
+                <w:rFonts w:ascii="Calibri" w:eastAsia="Calibri" w:hAnsi="Calibri" w:cs="Calibri"/>
+                <w:sz w:val="24"/>
+              </w:rPr>
+              <w:t>x</w:t>
+            </w:r>
+          </w:p>
+        </w:tc>
+        <w:tc>
+          <w:tcPr>
+            <w:tcW w:w="1812" w:type="dxa"/>
+          </w:tcPr>
+          <w:p>
+            <w:pPr>
+              <w:jc w:val="center"/>
+              <w:cnfStyle w:val="000000100000" w:firstRow="0" w:lastRow="0" w:firstColumn="0" w:lastColumn="0" w:oddVBand="0" w:evenVBand="0" w:oddHBand="1" w:evenHBand="0" w:firstRowFirstColumn="0" w:firstRowLastColumn="0" w:lastRowFirstColumn="0" w:lastRowLastColumn="0"/>
+              <w:rPr>
+                <w:rFonts w:ascii="Calibri" w:eastAsia="Calibri" w:hAnsi="Calibri" w:cs="Calibri"/>
+                <w:sz w:val="24"/>
+              </w:rPr>
+            </w:pPr>
+          </w:p>
+        </w:tc>
+        <w:tc>
+          <w:tcPr>
+            <w:tcW w:w="1813" w:type="dxa"/>
+          </w:tcPr>
+          <w:p>
+            <w:pPr>
+              <w:jc w:val="center"/>
+              <w:cnfStyle w:val="000000100000" w:firstRow="0" w:lastRow="0" w:firstColumn="0" w:lastColumn="0" w:oddVBand="0" w:evenVBand="0" w:oddHBand="1" w:evenHBand="0" w:firstRowFirstColumn="0" w:firstRowLastColumn="0" w:lastRowFirstColumn="0" w:lastRowLastColumn="0"/>
+              <w:rPr>
+                <w:rFonts w:ascii="Calibri" w:eastAsia="Calibri" w:hAnsi="Calibri" w:cs="Calibri"/>
+                <w:sz w:val="24"/>
+              </w:rPr>
+            </w:pPr>
+          </w:p>
+        </w:tc>
+        <w:tc>
+          <w:tcPr>
+            <w:tcW w:w="1813" w:type="dxa"/>
+          </w:tcPr>
+          <w:p>
+            <w:pPr>
+              <w:jc w:val="center"/>
+              <w:cnfStyle w:val="000000100000" w:firstRow="0" w:lastRow="0" w:firstColumn="0" w:lastColumn="0" w:oddVBand="0" w:evenVBand="0" w:oddHBand="1" w:evenHBand="0" w:firstRowFirstColumn="0" w:firstRowLastColumn="0" w:lastRowFirstColumn="0" w:lastRowLastColumn="0"/>
+              <w:rPr>
+                <w:rFonts w:ascii="Calibri" w:eastAsia="Calibri" w:hAnsi="Calibri" w:cs="Calibri"/>
+                <w:sz w:val="24"/>
+              </w:rPr>
+            </w:pPr>
+          </w:p>
+        </w:tc>
+      </w:tr>
+      <w:tr>
+        <w:tc>
+          <w:tcPr>
+            <w:cnfStyle w:val="001000000000" w:firstRow="0" w:lastRow="0" w:firstColumn="1" w:lastColumn="0" w:oddVBand="0" w:evenVBand="0" w:oddHBand="0" w:evenHBand="0" w:firstRowFirstColumn="0" w:firstRowLastColumn="0" w:lastRowFirstColumn="0" w:lastRowLastColumn="0"/>
+            <w:tcW w:w="1812" w:type="dxa"/>
+          </w:tcPr>
+          <w:p>
+            <w:pPr>
+              <w:rPr>
+                <w:rFonts w:ascii="Calibri" w:eastAsia="Calibri" w:hAnsi="Calibri" w:cs="Calibri"/>
+                <w:i w:val="0"/>
+                <w:sz w:val="24"/>
+              </w:rPr>
+            </w:pPr>
+            <w:r>
+              <w:rPr>
+                <w:rFonts w:ascii="Calibri" w:eastAsia="Calibri" w:hAnsi="Calibri" w:cs="Calibri"/>
+                <w:i w:val="0"/>
+                <w:sz w:val="24"/>
+              </w:rPr>
+              <w:t>Intuitive Oberfläche</w:t>
+            </w:r>
+          </w:p>
+        </w:tc>
+        <w:tc>
+          <w:tcPr>
+            <w:tcW w:w="1812" w:type="dxa"/>
+          </w:tcPr>
+          <w:p>
+            <w:pPr>
+              <w:jc w:val="center"/>
+              <w:cnfStyle w:val="000000000000" w:firstRow="0" w:lastRow="0" w:firstColumn="0" w:lastColumn="0" w:oddVBand="0" w:evenVBand="0" w:oddHBand="0" w:evenHBand="0" w:firstRowFirstColumn="0" w:firstRowLastColumn="0" w:lastRowFirstColumn="0" w:lastRowLastColumn="0"/>
+              <w:rPr>
+                <w:rFonts w:ascii="Calibri" w:eastAsia="Calibri" w:hAnsi="Calibri" w:cs="Calibri"/>
+                <w:sz w:val="24"/>
+              </w:rPr>
+            </w:pPr>
+            <w:r>
+              <w:rPr>
+                <w:rFonts w:ascii="Calibri" w:eastAsia="Calibri" w:hAnsi="Calibri" w:cs="Calibri"/>
+                <w:sz w:val="24"/>
+              </w:rPr>
+              <w:t>x</w:t>
+            </w:r>
+          </w:p>
+        </w:tc>
+        <w:tc>
+          <w:tcPr>
+            <w:tcW w:w="1812" w:type="dxa"/>
+          </w:tcPr>
+          <w:p>
+            <w:pPr>
+              <w:jc w:val="center"/>
+              <w:cnfStyle w:val="000000000000" w:firstRow="0" w:lastRow="0" w:firstColumn="0" w:lastColumn="0" w:oddVBand="0" w:evenVBand="0" w:oddHBand="0" w:evenHBand="0" w:firstRowFirstColumn="0" w:firstRowLastColumn="0" w:lastRowFirstColumn="0" w:lastRowLastColumn="0"/>
+              <w:rPr>
+                <w:rFonts w:ascii="Calibri" w:eastAsia="Calibri" w:hAnsi="Calibri" w:cs="Calibri"/>
+                <w:sz w:val="24"/>
+              </w:rPr>
+            </w:pPr>
+          </w:p>
+        </w:tc>
+        <w:tc>
+          <w:tcPr>
+            <w:tcW w:w="1813" w:type="dxa"/>
+          </w:tcPr>
+          <w:p>
+            <w:pPr>
+              <w:jc w:val="center"/>
+              <w:cnfStyle w:val="000000000000" w:firstRow="0" w:lastRow="0" w:firstColumn="0" w:lastColumn="0" w:oddVBand="0" w:evenVBand="0" w:oddHBand="0" w:evenHBand="0" w:firstRowFirstColumn="0" w:firstRowLastColumn="0" w:lastRowFirstColumn="0" w:lastRowLastColumn="0"/>
+              <w:rPr>
+                <w:rFonts w:ascii="Calibri" w:eastAsia="Calibri" w:hAnsi="Calibri" w:cs="Calibri"/>
+                <w:sz w:val="24"/>
+              </w:rPr>
+            </w:pPr>
+          </w:p>
+        </w:tc>
+        <w:tc>
+          <w:tcPr>
+            <w:tcW w:w="1813" w:type="dxa"/>
+          </w:tcPr>
+          <w:p>
+            <w:pPr>
+              <w:jc w:val="center"/>
+              <w:cnfStyle w:val="000000000000" w:firstRow="0" w:lastRow="0" w:firstColumn="0" w:lastColumn="0" w:oddVBand="0" w:evenVBand="0" w:oddHBand="0" w:evenHBand="0" w:firstRowFirstColumn="0" w:firstRowLastColumn="0" w:lastRowFirstColumn="0" w:lastRowLastColumn="0"/>
+              <w:rPr>
+                <w:rFonts w:ascii="Calibri" w:eastAsia="Calibri" w:hAnsi="Calibri" w:cs="Calibri"/>
+                <w:sz w:val="24"/>
+              </w:rPr>
+            </w:pPr>
+          </w:p>
+        </w:tc>
+      </w:tr>
+      <w:tr>
+        <w:trPr>
+          <w:cnfStyle w:val="000000100000" w:firstRow="0" w:lastRow="0" w:firstColumn="0" w:lastColumn="0" w:oddVBand="0" w:evenVBand="0" w:oddHBand="1" w:evenHBand="0" w:firstRowFirstColumn="0" w:firstRowLastColumn="0" w:lastRowFirstColumn="0" w:lastRowLastColumn="0"/>
+        </w:trPr>
+        <w:tc>
+          <w:tcPr>
+            <w:cnfStyle w:val="001000000000" w:firstRow="0" w:lastRow="0" w:firstColumn="1" w:lastColumn="0" w:oddVBand="0" w:evenVBand="0" w:oddHBand="0" w:evenHBand="0" w:firstRowFirstColumn="0" w:firstRowLastColumn="0" w:lastRowFirstColumn="0" w:lastRowLastColumn="0"/>
+            <w:tcW w:w="1812" w:type="dxa"/>
+          </w:tcPr>
+          <w:p>
+            <w:pPr>
+              <w:rPr>
+                <w:rFonts w:ascii="Calibri" w:eastAsia="Calibri" w:hAnsi="Calibri" w:cs="Calibri"/>
+                <w:i w:val="0"/>
+                <w:sz w:val="24"/>
+              </w:rPr>
+            </w:pPr>
+            <w:r>
+              <w:rPr>
+                <w:rFonts w:ascii="Calibri" w:eastAsia="Calibri" w:hAnsi="Calibri" w:cs="Calibri"/>
+                <w:i w:val="0"/>
+                <w:sz w:val="24"/>
+              </w:rPr>
+              <w:t>Leistung und Effizienz</w:t>
+            </w:r>
+          </w:p>
+        </w:tc>
+        <w:tc>
+          <w:tcPr>
+            <w:tcW w:w="1812" w:type="dxa"/>
+          </w:tcPr>
+          <w:p>
+            <w:pPr>
+              <w:jc w:val="center"/>
+              <w:cnfStyle w:val="000000100000" w:firstRow="0" w:lastRow="0" w:firstColumn="0" w:lastColumn="0" w:oddVBand="0" w:evenVBand="0" w:oddHBand="1" w:evenHBand="0" w:firstRowFirstColumn="0" w:firstRowLastColumn="0" w:lastRowFirstColumn="0" w:lastRowLastColumn="0"/>
+              <w:rPr>
+                <w:rFonts w:ascii="Calibri" w:eastAsia="Calibri" w:hAnsi="Calibri" w:cs="Calibri"/>
+                <w:sz w:val="24"/>
+              </w:rPr>
+            </w:pPr>
+          </w:p>
+        </w:tc>
+        <w:tc>
+          <w:tcPr>
+            <w:tcW w:w="1812" w:type="dxa"/>
+          </w:tcPr>
+          <w:p>
+            <w:pPr>
+              <w:jc w:val="center"/>
+              <w:cnfStyle w:val="000000100000" w:firstRow="0" w:lastRow="0" w:firstColumn="0" w:lastColumn="0" w:oddVBand="0" w:evenVBand="0" w:oddHBand="1" w:evenHBand="0" w:firstRowFirstColumn="0" w:firstRowLastColumn="0" w:lastRowFirstColumn="0" w:lastRowLastColumn="0"/>
+              <w:rPr>
+                <w:rFonts w:ascii="Calibri" w:eastAsia="Calibri" w:hAnsi="Calibri" w:cs="Calibri"/>
+                <w:sz w:val="24"/>
+              </w:rPr>
+            </w:pPr>
+            <w:r>
+              <w:rPr>
+                <w:rFonts w:ascii="Calibri" w:eastAsia="Calibri" w:hAnsi="Calibri" w:cs="Calibri"/>
+                <w:sz w:val="24"/>
+              </w:rPr>
+              <w:t>x</w:t>
+            </w:r>
+          </w:p>
+        </w:tc>
+        <w:tc>
+          <w:tcPr>
+            <w:tcW w:w="1813" w:type="dxa"/>
+          </w:tcPr>
+          <w:p>
+            <w:pPr>
+              <w:jc w:val="center"/>
+              <w:cnfStyle w:val="000000100000" w:firstRow="0" w:lastRow="0" w:firstColumn="0" w:lastColumn="0" w:oddVBand="0" w:evenVBand="0" w:oddHBand="1" w:evenHBand="0" w:firstRowFirstColumn="0" w:firstRowLastColumn="0" w:lastRowFirstColumn="0" w:lastRowLastColumn="0"/>
+              <w:rPr>
+                <w:rFonts w:ascii="Calibri" w:eastAsia="Calibri" w:hAnsi="Calibri" w:cs="Calibri"/>
+                <w:sz w:val="24"/>
+              </w:rPr>
+            </w:pPr>
+          </w:p>
+        </w:tc>
+        <w:tc>
+          <w:tcPr>
+            <w:tcW w:w="1813" w:type="dxa"/>
+          </w:tcPr>
+          <w:p>
+            <w:pPr>
+              <w:jc w:val="center"/>
+              <w:cnfStyle w:val="000000100000" w:firstRow="0" w:lastRow="0" w:firstColumn="0" w:lastColumn="0" w:oddVBand="0" w:evenVBand="0" w:oddHBand="1" w:evenHBand="0" w:firstRowFirstColumn="0" w:firstRowLastColumn="0" w:lastRowFirstColumn="0" w:lastRowLastColumn="0"/>
+              <w:rPr>
+                <w:rFonts w:ascii="Calibri" w:eastAsia="Calibri" w:hAnsi="Calibri" w:cs="Calibri"/>
+                <w:sz w:val="24"/>
+              </w:rPr>
+            </w:pPr>
+          </w:p>
+        </w:tc>
+      </w:tr>
+      <w:tr>
+        <w:tc>
+          <w:tcPr>
+            <w:cnfStyle w:val="001000000000" w:firstRow="0" w:lastRow="0" w:firstColumn="1" w:lastColumn="0" w:oddVBand="0" w:evenVBand="0" w:oddHBand="0" w:evenHBand="0" w:firstRowFirstColumn="0" w:firstRowLastColumn="0" w:lastRowFirstColumn="0" w:lastRowLastColumn="0"/>
+            <w:tcW w:w="1812" w:type="dxa"/>
+          </w:tcPr>
+          <w:p>
+            <w:pPr>
+              <w:rPr>
+                <w:rFonts w:ascii="Calibri" w:eastAsia="Calibri" w:hAnsi="Calibri" w:cs="Calibri"/>
+                <w:i w:val="0"/>
+                <w:sz w:val="24"/>
+              </w:rPr>
+            </w:pPr>
+            <w:r>
+              <w:rPr>
+                <w:rFonts w:ascii="Calibri" w:eastAsia="Calibri" w:hAnsi="Calibri" w:cs="Calibri"/>
+                <w:i w:val="0"/>
+                <w:sz w:val="24"/>
+              </w:rPr>
+              <w:t>Sicherheitsanforderungen</w:t>
+            </w:r>
+          </w:p>
+        </w:tc>
+        <w:tc>
+          <w:tcPr>
+            <w:tcW w:w="1812" w:type="dxa"/>
+          </w:tcPr>
+          <w:p>
+            <w:pPr>
+              <w:jc w:val="center"/>
+              <w:cnfStyle w:val="000000000000" w:firstRow="0" w:lastRow="0" w:firstColumn="0" w:lastColumn="0" w:oddVBand="0" w:evenVBand="0" w:oddHBand="0" w:evenHBand="0" w:firstRowFirstColumn="0" w:firstRowLastColumn="0" w:lastRowFirstColumn="0" w:lastRowLastColumn="0"/>
+              <w:rPr>
+                <w:rFonts w:ascii="Calibri" w:eastAsia="Calibri" w:hAnsi="Calibri" w:cs="Calibri"/>
+                <w:sz w:val="24"/>
+              </w:rPr>
+            </w:pPr>
+          </w:p>
+        </w:tc>
+        <w:tc>
+          <w:tcPr>
+            <w:tcW w:w="1812" w:type="dxa"/>
+          </w:tcPr>
+          <w:p>
+            <w:pPr>
+              <w:jc w:val="center"/>
+              <w:cnfStyle w:val="000000000000" w:firstRow="0" w:lastRow="0" w:firstColumn="0" w:lastColumn="0" w:oddVBand="0" w:evenVBand="0" w:oddHBand="0" w:evenHBand="0" w:firstRowFirstColumn="0" w:firstRowLastColumn="0" w:lastRowFirstColumn="0" w:lastRowLastColumn="0"/>
+              <w:rPr>
+                <w:rFonts w:ascii="Calibri" w:eastAsia="Calibri" w:hAnsi="Calibri" w:cs="Calibri"/>
+                <w:sz w:val="24"/>
+              </w:rPr>
+            </w:pPr>
+          </w:p>
+        </w:tc>
+        <w:tc>
+          <w:tcPr>
+            <w:tcW w:w="1813" w:type="dxa"/>
+          </w:tcPr>
+          <w:p>
+            <w:pPr>
+              <w:jc w:val="center"/>
+              <w:cnfStyle w:val="000000000000" w:firstRow="0" w:lastRow="0" w:firstColumn="0" w:lastColumn="0" w:oddVBand="0" w:evenVBand="0" w:oddHBand="0" w:evenHBand="0" w:firstRowFirstColumn="0" w:firstRowLastColumn="0" w:lastRowFirstColumn="0" w:lastRowLastColumn="0"/>
+              <w:rPr>
+                <w:rFonts w:ascii="Calibri" w:eastAsia="Calibri" w:hAnsi="Calibri" w:cs="Calibri"/>
+                <w:sz w:val="24"/>
+              </w:rPr>
+            </w:pPr>
+          </w:p>
+        </w:tc>
+        <w:tc>
+          <w:tcPr>
+            <w:tcW w:w="1813" w:type="dxa"/>
+          </w:tcPr>
+          <w:p>
+            <w:pPr>
+              <w:jc w:val="center"/>
+              <w:cnfStyle w:val="000000000000" w:firstRow="0" w:lastRow="0" w:firstColumn="0" w:lastColumn="0" w:oddVBand="0" w:evenVBand="0" w:oddHBand="0" w:evenHBand="0" w:firstRowFirstColumn="0" w:firstRowLastColumn="0" w:lastRowFirstColumn="0" w:lastRowLastColumn="0"/>
+              <w:rPr>
+                <w:rFonts w:ascii="Calibri" w:eastAsia="Calibri" w:hAnsi="Calibri" w:cs="Calibri"/>
+                <w:sz w:val="24"/>
+              </w:rPr>
+            </w:pPr>
+            <w:r>
+              <w:rPr>
+                <w:rFonts w:ascii="Calibri" w:eastAsia="Calibri" w:hAnsi="Calibri" w:cs="Calibri"/>
+                <w:sz w:val="24"/>
+              </w:rPr>
+              <w:t>x</w:t>
+            </w:r>
+            <w:bookmarkStart w:id="0" w:name="_GoBack"/>
+            <w:bookmarkEnd w:id="0"/>
+          </w:p>
+        </w:tc>
+      </w:tr>
+    </w:tbl>
     <w:p>
       <w:pPr>
         <w:spacing w:after="0" w:line="240" w:lineRule="auto"/>
@@ -4679,8 +5540,6 @@
           <w:sz w:val="36"/>
         </w:rPr>
       </w:pPr>
-      <w:bookmarkStart w:id="0" w:name="_GoBack"/>
-      <w:bookmarkEnd w:id="0"/>
       <w:r>
         <w:rPr>
           <w:rFonts w:ascii="Calibri" w:eastAsia="Calibri" w:hAnsi="Calibri" w:cs="Calibri"/>
@@ -5196,14 +6055,7 @@
           <w:rFonts w:ascii="Calibri" w:eastAsia="Calibri" w:hAnsi="Calibri" w:cs="Calibri"/>
           <w:sz w:val="24"/>
         </w:rPr>
-        <w:t>s</w:t>
-      </w:r>
-      <w:r>
-        <w:rPr>
-          <w:rFonts w:ascii="Calibri" w:eastAsia="Calibri" w:hAnsi="Calibri" w:cs="Calibri"/>
-          <w:sz w:val="24"/>
-        </w:rPr>
-        <w:t xml:space="preserve"> der</w:t>
+        <w:t>s der</w:t>
       </w:r>
       <w:r>
         <w:rPr>
@@ -8468,6 +9320,7 @@
   <w:style w:type="character" w:default="1" w:styleId="Absatz-Standardschriftart">
     <w:name w:val="Default Paragraph Font"/>
     <w:uiPriority w:val="1"/>
+    <w:semiHidden/>
     <w:unhideWhenUsed/>
   </w:style>
   <w:style w:type="table" w:default="1" w:styleId="NormaleTabelle">
@@ -8501,6 +9354,175 @@
       <w:ind w:left="720"/>
       <w:contextualSpacing/>
     </w:pPr>
+  </w:style>
+  <w:style w:type="table" w:styleId="Tabellenraster">
+    <w:name w:val="Table Grid"/>
+    <w:basedOn w:val="NormaleTabelle"/>
+    <w:uiPriority w:val="39"/>
+    <w:rsid w:val="00EB07EE"/>
+    <w:pPr>
+      <w:spacing w:after="0" w:line="240" w:lineRule="auto"/>
+    </w:pPr>
+    <w:tblPr>
+      <w:tblInd w:w="0" w:type="dxa"/>
+      <w:tblBorders>
+        <w:top w:val="single" w:sz="4" w:space="0" w:color="auto"/>
+        <w:left w:val="single" w:sz="4" w:space="0" w:color="auto"/>
+        <w:bottom w:val="single" w:sz="4" w:space="0" w:color="auto"/>
+        <w:right w:val="single" w:sz="4" w:space="0" w:color="auto"/>
+        <w:insideH w:val="single" w:sz="4" w:space="0" w:color="auto"/>
+        <w:insideV w:val="single" w:sz="4" w:space="0" w:color="auto"/>
+      </w:tblBorders>
+      <w:tblCellMar>
+        <w:top w:w="0" w:type="dxa"/>
+        <w:left w:w="108" w:type="dxa"/>
+        <w:bottom w:w="0" w:type="dxa"/>
+        <w:right w:w="108" w:type="dxa"/>
+      </w:tblCellMar>
+    </w:tblPr>
+  </w:style>
+  <w:style w:type="table" w:styleId="Gitternetztabelle3">
+    <w:name w:val="Grid Table 3"/>
+    <w:basedOn w:val="NormaleTabelle"/>
+    <w:uiPriority w:val="48"/>
+    <w:rsid w:val="00EB07EE"/>
+    <w:pPr>
+      <w:spacing w:after="0" w:line="240" w:lineRule="auto"/>
+    </w:pPr>
+    <w:tblPr>
+      <w:tblStyleRowBandSize w:val="1"/>
+      <w:tblStyleColBandSize w:val="1"/>
+      <w:tblInd w:w="0" w:type="dxa"/>
+      <w:tblBorders>
+        <w:top w:val="single" w:sz="4" w:space="0" w:color="666666" w:themeColor="text1" w:themeTint="99"/>
+        <w:left w:val="single" w:sz="4" w:space="0" w:color="666666" w:themeColor="text1" w:themeTint="99"/>
+        <w:bottom w:val="single" w:sz="4" w:space="0" w:color="666666" w:themeColor="text1" w:themeTint="99"/>
+        <w:right w:val="single" w:sz="4" w:space="0" w:color="666666" w:themeColor="text1" w:themeTint="99"/>
+        <w:insideH w:val="single" w:sz="4" w:space="0" w:color="666666" w:themeColor="text1" w:themeTint="99"/>
+        <w:insideV w:val="single" w:sz="4" w:space="0" w:color="666666" w:themeColor="text1" w:themeTint="99"/>
+      </w:tblBorders>
+      <w:tblCellMar>
+        <w:top w:w="0" w:type="dxa"/>
+        <w:left w:w="108" w:type="dxa"/>
+        <w:bottom w:w="0" w:type="dxa"/>
+        <w:right w:w="108" w:type="dxa"/>
+      </w:tblCellMar>
+    </w:tblPr>
+    <w:tblStylePr w:type="firstRow">
+      <w:rPr>
+        <w:b/>
+        <w:bCs/>
+      </w:rPr>
+      <w:tblPr/>
+      <w:tcPr>
+        <w:tcBorders>
+          <w:top w:val="nil"/>
+          <w:left w:val="nil"/>
+          <w:right w:val="nil"/>
+          <w:insideH w:val="nil"/>
+          <w:insideV w:val="nil"/>
+        </w:tcBorders>
+        <w:shd w:val="clear" w:color="auto" w:fill="FFFFFF" w:themeFill="background1"/>
+      </w:tcPr>
+    </w:tblStylePr>
+    <w:tblStylePr w:type="lastRow">
+      <w:rPr>
+        <w:b/>
+        <w:bCs/>
+      </w:rPr>
+      <w:tblPr/>
+      <w:tcPr>
+        <w:tcBorders>
+          <w:left w:val="nil"/>
+          <w:bottom w:val="nil"/>
+          <w:right w:val="nil"/>
+          <w:insideH w:val="nil"/>
+          <w:insideV w:val="nil"/>
+        </w:tcBorders>
+        <w:shd w:val="clear" w:color="auto" w:fill="FFFFFF" w:themeFill="background1"/>
+      </w:tcPr>
+    </w:tblStylePr>
+    <w:tblStylePr w:type="firstCol">
+      <w:pPr>
+        <w:jc w:val="right"/>
+      </w:pPr>
+      <w:rPr>
+        <w:i/>
+        <w:iCs/>
+      </w:rPr>
+      <w:tblPr/>
+      <w:tcPr>
+        <w:tcBorders>
+          <w:top w:val="nil"/>
+          <w:left w:val="nil"/>
+          <w:bottom w:val="nil"/>
+          <w:insideH w:val="nil"/>
+          <w:insideV w:val="nil"/>
+        </w:tcBorders>
+        <w:shd w:val="clear" w:color="auto" w:fill="FFFFFF" w:themeFill="background1"/>
+      </w:tcPr>
+    </w:tblStylePr>
+    <w:tblStylePr w:type="lastCol">
+      <w:rPr>
+        <w:i/>
+        <w:iCs/>
+      </w:rPr>
+      <w:tblPr/>
+      <w:tcPr>
+        <w:tcBorders>
+          <w:top w:val="nil"/>
+          <w:bottom w:val="nil"/>
+          <w:right w:val="nil"/>
+          <w:insideH w:val="nil"/>
+          <w:insideV w:val="nil"/>
+        </w:tcBorders>
+        <w:shd w:val="clear" w:color="auto" w:fill="FFFFFF" w:themeFill="background1"/>
+      </w:tcPr>
+    </w:tblStylePr>
+    <w:tblStylePr w:type="band1Vert">
+      <w:tblPr/>
+      <w:tcPr>
+        <w:shd w:val="clear" w:color="auto" w:fill="CCCCCC" w:themeFill="text1" w:themeFillTint="33"/>
+      </w:tcPr>
+    </w:tblStylePr>
+    <w:tblStylePr w:type="band1Horz">
+      <w:tblPr/>
+      <w:tcPr>
+        <w:shd w:val="clear" w:color="auto" w:fill="CCCCCC" w:themeFill="text1" w:themeFillTint="33"/>
+      </w:tcPr>
+    </w:tblStylePr>
+    <w:tblStylePr w:type="neCell">
+      <w:tblPr/>
+      <w:tcPr>
+        <w:tcBorders>
+          <w:bottom w:val="single" w:sz="4" w:space="0" w:color="666666" w:themeColor="text1" w:themeTint="99"/>
+        </w:tcBorders>
+      </w:tcPr>
+    </w:tblStylePr>
+    <w:tblStylePr w:type="nwCell">
+      <w:tblPr/>
+      <w:tcPr>
+        <w:tcBorders>
+          <w:bottom w:val="single" w:sz="4" w:space="0" w:color="666666" w:themeColor="text1" w:themeTint="99"/>
+        </w:tcBorders>
+      </w:tcPr>
+    </w:tblStylePr>
+    <w:tblStylePr w:type="seCell">
+      <w:tblPr/>
+      <w:tcPr>
+        <w:tcBorders>
+          <w:top w:val="single" w:sz="4" w:space="0" w:color="666666" w:themeColor="text1" w:themeTint="99"/>
+        </w:tcBorders>
+      </w:tcPr>
+    </w:tblStylePr>
+    <w:tblStylePr w:type="swCell">
+      <w:tblPr/>
+      <w:tcPr>
+        <w:tcBorders>
+          <w:top w:val="single" w:sz="4" w:space="0" w:color="666666" w:themeColor="text1" w:themeTint="99"/>
+        </w:tcBorders>
+      </w:tcPr>
+    </w:tblStylePr>
   </w:style>
 </w:styles>
 </file>
@@ -8764,4 +9786,16 @@
     </a:ext>
   </a:extLst>
 </a:theme>
+</file>
+
+<file path=customXml/item1.xml><?xml version="1.0" encoding="utf-8"?>
+<b:Sources xmlns:b="http://schemas.openxmlformats.org/officeDocument/2006/bibliography" xmlns="http://schemas.openxmlformats.org/officeDocument/2006/bibliography" SelectedStyle="\APASixthEditionOfficeOnline.xsl" StyleName="APA" Version="6"/>
+</file>
+
+<file path=customXml/itemProps1.xml><?xml version="1.0" encoding="utf-8"?>
+<ds:datastoreItem xmlns:ds="http://schemas.openxmlformats.org/officeDocument/2006/customXml" ds:itemID="{85E1F017-F615-4B20-8DE4-3A20133DB32F}">
+  <ds:schemaRefs>
+    <ds:schemaRef ds:uri="http://schemas.openxmlformats.org/officeDocument/2006/bibliography"/>
+  </ds:schemaRefs>
+</ds:datastoreItem>
 </file>
</xml_diff>